<commit_message>
master:  Added more documentation to describe how to add the AppServer directory structure to file system for TomEE configruation.
</commit_message>
<xml_diff>
--- a/docs/TomEE-setup/Installing TomEE Webapp Plus All-In-One Bundle.docx
+++ b/docs/TomEE-setup/Installing TomEE Webapp Plus All-In-One Bundle.docx
@@ -1,6 +1,6 @@
 
 <file path=word/document.xml><?xml version="1.0" encoding="utf-8"?>
-<w:document xmlns:wpc="http://schemas.microsoft.com/office/word/2010/wordprocessingCanvas" xmlns:mc="http://schemas.openxmlformats.org/markup-compatibility/2006" xmlns:o="urn:schemas-microsoft-com:office:office" xmlns:r="http://schemas.openxmlformats.org/officeDocument/2006/relationships" xmlns:m="http://schemas.openxmlformats.org/officeDocument/2006/math" xmlns:v="urn:schemas-microsoft-com:vml" xmlns:wp14="http://schemas.microsoft.com/office/word/2010/wordprocessingDrawing" xmlns:wp="http://schemas.openxmlformats.org/drawingml/2006/wordprocessingDrawing" xmlns:w10="urn:schemas-microsoft-com:office:word" xmlns:w="http://schemas.openxmlformats.org/wordprocessingml/2006/main" xmlns:w14="http://schemas.microsoft.com/office/word/2010/wordml" xmlns:wpg="http://schemas.microsoft.com/office/word/2010/wordprocessingGroup" xmlns:wpi="http://schemas.microsoft.com/office/word/2010/wordprocessingInk" xmlns:wne="http://schemas.microsoft.com/office/word/2006/wordml" xmlns:wps="http://schemas.microsoft.com/office/word/2010/wordprocessingShape" mc:Ignorable="w14 wp14">
+<w:document xmlns:wpc="http://schemas.microsoft.com/office/word/2010/wordprocessingCanvas" xmlns:cx="http://schemas.microsoft.com/office/drawing/2014/chartex" xmlns:cx1="http://schemas.microsoft.com/office/drawing/2015/9/8/chartex" xmlns:cx2="http://schemas.microsoft.com/office/drawing/2015/10/21/chartex" xmlns:cx3="http://schemas.microsoft.com/office/drawing/2016/5/9/chartex" xmlns:cx4="http://schemas.microsoft.com/office/drawing/2016/5/10/chartex" xmlns:cx5="http://schemas.microsoft.com/office/drawing/2016/5/11/chartex" xmlns:cx6="http://schemas.microsoft.com/office/drawing/2016/5/12/chartex" xmlns:cx7="http://schemas.microsoft.com/office/drawing/2016/5/13/chartex" xmlns:cx8="http://schemas.microsoft.com/office/drawing/2016/5/14/chartex" xmlns:mc="http://schemas.openxmlformats.org/markup-compatibility/2006" xmlns:aink="http://schemas.microsoft.com/office/drawing/2016/ink" xmlns:am3d="http://schemas.microsoft.com/office/drawing/2017/model3d" xmlns:o="urn:schemas-microsoft-com:office:office" xmlns:r="http://schemas.openxmlformats.org/officeDocument/2006/relationships" xmlns:m="http://schemas.openxmlformats.org/officeDocument/2006/math" xmlns:v="urn:schemas-microsoft-com:vml" xmlns:wp14="http://schemas.microsoft.com/office/word/2010/wordprocessingDrawing" xmlns:wp="http://schemas.openxmlformats.org/drawingml/2006/wordprocessingDrawing" xmlns:w10="urn:schemas-microsoft-com:office:word" xmlns:w="http://schemas.openxmlformats.org/wordprocessingml/2006/main" xmlns:w14="http://schemas.microsoft.com/office/word/2010/wordml" xmlns:w15="http://schemas.microsoft.com/office/word/2012/wordml" xmlns:w16cex="http://schemas.microsoft.com/office/word/2018/wordml/cex" xmlns:w16cid="http://schemas.microsoft.com/office/word/2016/wordml/cid" xmlns:w16="http://schemas.microsoft.com/office/word/2018/wordml" xmlns:w16se="http://schemas.microsoft.com/office/word/2015/wordml/symex" xmlns:wpg="http://schemas.microsoft.com/office/word/2010/wordprocessingGroup" xmlns:wpi="http://schemas.microsoft.com/office/word/2010/wordprocessingInk" xmlns:wne="http://schemas.microsoft.com/office/word/2006/wordml" xmlns:wps="http://schemas.microsoft.com/office/word/2010/wordprocessingShape" mc:Ignorable="w14 w15 w16se w16cid w16 w16cex wp14">
   <w:body>
     <w:p>
       <w:pPr>
@@ -55,7 +55,6 @@
         </w:rPr>
         <w:t xml:space="preserve"> </w:t>
       </w:r>
-      <w:proofErr w:type="spellStart"/>
       <w:r>
         <w:rPr>
           <w:rFonts w:ascii="inherit" w:hAnsi="inherit" w:cs="Helvetica"/>
@@ -66,20 +65,7 @@
           <w:sz w:val="45"/>
           <w:szCs w:val="45"/>
         </w:rPr>
-        <w:t>Webapp</w:t>
-      </w:r>
-      <w:proofErr w:type="spellEnd"/>
-      <w:r>
-        <w:rPr>
-          <w:rFonts w:ascii="inherit" w:hAnsi="inherit" w:cs="Helvetica"/>
-          <w:b/>
-          <w:bCs/>
-          <w:color w:val="404040"/>
-          <w:kern w:val="36"/>
-          <w:sz w:val="45"/>
-          <w:szCs w:val="45"/>
-        </w:rPr>
-        <w:t xml:space="preserve"> Plus All In One Bundle</w:t>
+        <w:t>Webapp Plus All In One Bundle</w:t>
       </w:r>
     </w:p>
     <w:p>
@@ -639,19 +625,8 @@
           <w:sz w:val="20"/>
           <w:szCs w:val="20"/>
         </w:rPr>
-        <w:t>&gt;/</w:t>
-      </w:r>
-      <w:proofErr w:type="spellStart"/>
-      <w:r>
-        <w:rPr>
-          <w:rFonts w:ascii="inherit" w:hAnsi="inherit" w:cs="Helvetica"/>
-          <w:color w:val="404040"/>
-          <w:sz w:val="20"/>
-          <w:szCs w:val="20"/>
-        </w:rPr>
-        <w:t>conf</w:t>
-      </w:r>
-      <w:proofErr w:type="spellEnd"/>
+        <w:t>&gt;/conf</w:t>
+      </w:r>
       <w:r>
         <w:rPr>
           <w:rFonts w:ascii="inherit" w:hAnsi="inherit" w:cs="Helvetica"/>
@@ -788,16 +763,36 @@
           <w:sz w:val="20"/>
           <w:szCs w:val="20"/>
         </w:rPr>
-        <w:t xml:space="preserve"> database connections  </w:t>
-      </w:r>
-      <w:r>
-        <w:rPr>
-          <w:rFonts w:ascii="inherit" w:hAnsi="inherit" w:cs="Helvetica"/>
-          <w:color w:val="404040"/>
-          <w:sz w:val="20"/>
-          <w:szCs w:val="20"/>
-        </w:rPr>
-        <w:t xml:space="preserve">from </w:t>
+        <w:t xml:space="preserve"> database </w:t>
+      </w:r>
+      <w:proofErr w:type="gramStart"/>
+      <w:r>
+        <w:rPr>
+          <w:rFonts w:ascii="inherit" w:hAnsi="inherit" w:cs="Helvetica"/>
+          <w:color w:val="404040"/>
+          <w:sz w:val="20"/>
+          <w:szCs w:val="20"/>
+        </w:rPr>
+        <w:t xml:space="preserve">connections  </w:t>
+      </w:r>
+      <w:r>
+        <w:rPr>
+          <w:rFonts w:ascii="inherit" w:hAnsi="inherit" w:cs="Helvetica"/>
+          <w:color w:val="404040"/>
+          <w:sz w:val="20"/>
+          <w:szCs w:val="20"/>
+        </w:rPr>
+        <w:t>from</w:t>
+      </w:r>
+      <w:proofErr w:type="gramEnd"/>
+      <w:r>
+        <w:rPr>
+          <w:rFonts w:ascii="inherit" w:hAnsi="inherit" w:cs="Helvetica"/>
+          <w:color w:val="404040"/>
+          <w:sz w:val="20"/>
+          <w:szCs w:val="20"/>
+        </w:rPr>
+        <w:t xml:space="preserve"> </w:t>
       </w:r>
       <w:r>
         <w:rPr>
@@ -844,7 +839,36 @@
           <w:sz w:val="20"/>
           <w:szCs w:val="20"/>
         </w:rPr>
-        <w:t>&gt; &lt;/tome&gt; tags</w:t>
+        <w:t>&gt; &lt;/</w:t>
+      </w:r>
+      <w:proofErr w:type="spellStart"/>
+      <w:r>
+        <w:rPr>
+          <w:rFonts w:ascii="inherit" w:hAnsi="inherit" w:cs="Helvetica"/>
+          <w:color w:val="404040"/>
+          <w:sz w:val="20"/>
+          <w:szCs w:val="20"/>
+        </w:rPr>
+        <w:t>tome</w:t>
+      </w:r>
+      <w:r>
+        <w:rPr>
+          <w:rFonts w:ascii="inherit" w:hAnsi="inherit" w:cs="Helvetica"/>
+          <w:color w:val="404040"/>
+          <w:sz w:val="20"/>
+          <w:szCs w:val="20"/>
+        </w:rPr>
+        <w:t>e</w:t>
+      </w:r>
+      <w:proofErr w:type="spellEnd"/>
+      <w:r>
+        <w:rPr>
+          <w:rFonts w:ascii="inherit" w:hAnsi="inherit" w:cs="Helvetica"/>
+          <w:color w:val="404040"/>
+          <w:sz w:val="20"/>
+          <w:szCs w:val="20"/>
+        </w:rPr>
+        <w:t>&gt; tags</w:t>
       </w:r>
       <w:r>
         <w:rPr>
@@ -997,7 +1021,7 @@
           <w:i/>
           <w:color w:val="548DD4" w:themeColor="text2" w:themeTint="99"/>
         </w:rPr>
-        <w:t xml:space="preserve"> jdbc</w:t>
+        <w:t xml:space="preserve"> </w:t>
       </w:r>
       <w:proofErr w:type="gramStart"/>
       <w:r>
@@ -1005,7 +1029,7 @@
           <w:i/>
           <w:color w:val="548DD4" w:themeColor="text2" w:themeTint="99"/>
         </w:rPr>
-        <w:t>:sybase:Tds:localhost:2638</w:t>
+        <w:t>jdbc:sybase</w:t>
       </w:r>
       <w:proofErr w:type="gramEnd"/>
       <w:r>
@@ -1013,7 +1037,7 @@
           <w:i/>
           <w:color w:val="548DD4" w:themeColor="text2" w:themeTint="99"/>
         </w:rPr>
-        <w:t>?ServiceName=accounting</w:t>
+        <w:t>:Tds:localhost:2638?ServiceName=accounting</w:t>
       </w:r>
     </w:p>
     <w:p>
@@ -1046,17 +1070,8 @@
           <w:i/>
           <w:color w:val="548DD4" w:themeColor="text2" w:themeTint="99"/>
         </w:rPr>
-        <w:t xml:space="preserve"> </w:t>
-      </w:r>
-      <w:proofErr w:type="spellStart"/>
-      <w:r>
-        <w:rPr>
-          <w:i/>
-          <w:color w:val="548DD4" w:themeColor="text2" w:themeTint="99"/>
-        </w:rPr>
-        <w:t>dba</w:t>
-      </w:r>
-      <w:proofErr w:type="spellEnd"/>
+        <w:t xml:space="preserve"> dba</w:t>
+      </w:r>
     </w:p>
     <w:p>
       <w:pPr>
@@ -1263,7 +1278,7 @@
           <w:i/>
           <w:color w:val="548DD4" w:themeColor="text2" w:themeTint="99"/>
         </w:rPr>
-        <w:t xml:space="preserve"> jdbc</w:t>
+        <w:t xml:space="preserve"> </w:t>
       </w:r>
       <w:proofErr w:type="gramStart"/>
       <w:r>
@@ -1271,7 +1286,7 @@
           <w:i/>
           <w:color w:val="548DD4" w:themeColor="text2" w:themeTint="99"/>
         </w:rPr>
-        <w:t>:sybase:Tds:localhost:2638</w:t>
+        <w:t>jdbc:sybase</w:t>
       </w:r>
       <w:proofErr w:type="gramEnd"/>
       <w:r>
@@ -1279,7 +1294,7 @@
           <w:i/>
           <w:color w:val="548DD4" w:themeColor="text2" w:themeTint="99"/>
         </w:rPr>
-        <w:t>?ServiceName=</w:t>
+        <w:t>:Tds:localhost:2638?ServiceName=</w:t>
       </w:r>
       <w:proofErr w:type="spellStart"/>
       <w:r>
@@ -1321,17 +1336,8 @@
           <w:i/>
           <w:color w:val="548DD4" w:themeColor="text2" w:themeTint="99"/>
         </w:rPr>
-        <w:t xml:space="preserve"> </w:t>
-      </w:r>
-      <w:proofErr w:type="spellStart"/>
-      <w:r>
-        <w:rPr>
-          <w:i/>
-          <w:color w:val="548DD4" w:themeColor="text2" w:themeTint="99"/>
-        </w:rPr>
-        <w:t>dba</w:t>
-      </w:r>
-      <w:proofErr w:type="spellEnd"/>
+        <w:t xml:space="preserve"> dba</w:t>
+      </w:r>
     </w:p>
     <w:p>
       <w:pPr>
@@ -1522,7 +1528,7 @@
           <w:i/>
           <w:color w:val="548DD4" w:themeColor="text2" w:themeTint="99"/>
         </w:rPr>
-        <w:t xml:space="preserve"> jdbc</w:t>
+        <w:t xml:space="preserve"> </w:t>
       </w:r>
       <w:proofErr w:type="gramStart"/>
       <w:r>
@@ -1530,7 +1536,7 @@
           <w:i/>
           <w:color w:val="548DD4" w:themeColor="text2" w:themeTint="99"/>
         </w:rPr>
-        <w:t>:sybase:Tds:localhost:2638</w:t>
+        <w:t>jdbc:sybase</w:t>
       </w:r>
       <w:proofErr w:type="gramEnd"/>
       <w:r>
@@ -1538,7 +1544,7 @@
           <w:i/>
           <w:color w:val="548DD4" w:themeColor="text2" w:themeTint="99"/>
         </w:rPr>
-        <w:t>?ServiceName=authentication</w:t>
+        <w:t>:Tds:localhost:2638?ServiceName=authentication</w:t>
       </w:r>
     </w:p>
     <w:p>
@@ -1571,17 +1577,8 @@
           <w:i/>
           <w:color w:val="548DD4" w:themeColor="text2" w:themeTint="99"/>
         </w:rPr>
-        <w:t xml:space="preserve"> </w:t>
-      </w:r>
-      <w:proofErr w:type="spellStart"/>
-      <w:r>
-        <w:rPr>
-          <w:i/>
-          <w:color w:val="548DD4" w:themeColor="text2" w:themeTint="99"/>
-        </w:rPr>
-        <w:t>dba</w:t>
-      </w:r>
-      <w:proofErr w:type="spellEnd"/>
+        <w:t xml:space="preserve"> dba</w:t>
+      </w:r>
     </w:p>
     <w:p>
       <w:pPr>
@@ -1788,7 +1785,7 @@
           <w:i/>
           <w:color w:val="548DD4" w:themeColor="text2" w:themeTint="99"/>
         </w:rPr>
-        <w:t xml:space="preserve"> jdbc</w:t>
+        <w:t xml:space="preserve"> </w:t>
       </w:r>
       <w:proofErr w:type="gramStart"/>
       <w:r>
@@ -1796,7 +1793,7 @@
           <w:i/>
           <w:color w:val="548DD4" w:themeColor="text2" w:themeTint="99"/>
         </w:rPr>
-        <w:t>:sybase:Tds:localhost:2638</w:t>
+        <w:t>jdbc:sybase</w:t>
       </w:r>
       <w:proofErr w:type="gramEnd"/>
       <w:r>
@@ -1804,7 +1801,7 @@
           <w:i/>
           <w:color w:val="548DD4" w:themeColor="text2" w:themeTint="99"/>
         </w:rPr>
-        <w:t>?ServiceName=contacts</w:t>
+        <w:t>:Tds:localhost:2638?ServiceName=contacts</w:t>
       </w:r>
     </w:p>
     <w:p>
@@ -1837,17 +1834,8 @@
           <w:i/>
           <w:color w:val="548DD4" w:themeColor="text2" w:themeTint="99"/>
         </w:rPr>
-        <w:t xml:space="preserve"> </w:t>
-      </w:r>
-      <w:proofErr w:type="spellStart"/>
-      <w:r>
-        <w:rPr>
-          <w:i/>
-          <w:color w:val="548DD4" w:themeColor="text2" w:themeTint="99"/>
-        </w:rPr>
-        <w:t>dba</w:t>
-      </w:r>
-      <w:proofErr w:type="spellEnd"/>
+        <w:t xml:space="preserve"> dba</w:t>
+      </w:r>
     </w:p>
     <w:p>
       <w:pPr>
@@ -2049,7 +2037,7 @@
           <w:i/>
           <w:color w:val="548DD4" w:themeColor="text2" w:themeTint="99"/>
         </w:rPr>
-        <w:t xml:space="preserve"> jdbc</w:t>
+        <w:t xml:space="preserve"> </w:t>
       </w:r>
       <w:proofErr w:type="gramStart"/>
       <w:r>
@@ -2057,7 +2045,7 @@
           <w:i/>
           <w:color w:val="548DD4" w:themeColor="text2" w:themeTint="99"/>
         </w:rPr>
-        <w:t>:sybase:Tds:localhost:2638</w:t>
+        <w:t>jdbc:sybase</w:t>
       </w:r>
       <w:proofErr w:type="gramEnd"/>
       <w:r>
@@ -2065,7 +2053,7 @@
           <w:i/>
           <w:color w:val="548DD4" w:themeColor="text2" w:themeTint="99"/>
         </w:rPr>
-        <w:t>?ServiceName=mime</w:t>
+        <w:t>:Tds:localhost:2638?ServiceName=mime</w:t>
       </w:r>
     </w:p>
     <w:p>
@@ -2098,17 +2086,8 @@
           <w:i/>
           <w:color w:val="548DD4" w:themeColor="text2" w:themeTint="99"/>
         </w:rPr>
-        <w:t xml:space="preserve"> </w:t>
-      </w:r>
-      <w:proofErr w:type="spellStart"/>
-      <w:r>
-        <w:rPr>
-          <w:i/>
-          <w:color w:val="548DD4" w:themeColor="text2" w:themeTint="99"/>
-        </w:rPr>
-        <w:t>dba</w:t>
-      </w:r>
-      <w:proofErr w:type="spellEnd"/>
+        <w:t xml:space="preserve"> dba</w:t>
+      </w:r>
     </w:p>
     <w:p>
       <w:pPr>
@@ -2250,39 +2229,7 @@
           <w:i/>
           <w:color w:val="548DD4" w:themeColor="text2" w:themeTint="99"/>
         </w:rPr>
-        <w:t xml:space="preserve">         # </w:t>
-      </w:r>
-      <w:proofErr w:type="gramStart"/>
-      <w:r>
-        <w:rPr>
-          <w:i/>
-          <w:color w:val="548DD4" w:themeColor="text2" w:themeTint="99"/>
-        </w:rPr>
-        <w:t>Do</w:t>
-      </w:r>
-      <w:proofErr w:type="gramEnd"/>
-      <w:r>
-        <w:rPr>
-          <w:i/>
-          <w:color w:val="548DD4" w:themeColor="text2" w:themeTint="99"/>
-        </w:rPr>
-        <w:t xml:space="preserve"> not start the embedded </w:t>
-      </w:r>
-      <w:proofErr w:type="spellStart"/>
-      <w:r>
-        <w:rPr>
-          <w:i/>
-          <w:color w:val="548DD4" w:themeColor="text2" w:themeTint="99"/>
-        </w:rPr>
-        <w:t>ActiveMQ</w:t>
-      </w:r>
-      <w:proofErr w:type="spellEnd"/>
-      <w:r>
-        <w:rPr>
-          <w:i/>
-          <w:color w:val="548DD4" w:themeColor="text2" w:themeTint="99"/>
-        </w:rPr>
-        <w:t xml:space="preserve"> broker</w:t>
+        <w:t xml:space="preserve">         # Do not start the embedded ActiveMQ broker</w:t>
       </w:r>
     </w:p>
     <w:p>
@@ -2350,23 +2297,7 @@
           <w:i/>
           <w:color w:val="548DD4" w:themeColor="text2" w:themeTint="99"/>
         </w:rPr>
-        <w:t xml:space="preserve"> = tcp</w:t>
-      </w:r>
-      <w:proofErr w:type="gramStart"/>
-      <w:r>
-        <w:rPr>
-          <w:i/>
-          <w:color w:val="548DD4" w:themeColor="text2" w:themeTint="99"/>
-        </w:rPr>
-        <w:t>:/</w:t>
-      </w:r>
-      <w:proofErr w:type="gramEnd"/>
-      <w:r>
-        <w:rPr>
-          <w:i/>
-          <w:color w:val="548DD4" w:themeColor="text2" w:themeTint="99"/>
-        </w:rPr>
-        <w:t>/localhost:61616</w:t>
+        <w:t xml:space="preserve"> = tcp://localhost:61616</w:t>
       </w:r>
     </w:p>
     <w:p>
@@ -2645,27 +2576,7 @@
           <w:sz w:val="20"/>
           <w:szCs w:val="20"/>
         </w:rPr>
-        <w:t>&gt;/</w:t>
-      </w:r>
-      <w:proofErr w:type="spellStart"/>
-      <w:r>
-        <w:rPr>
-          <w:rFonts w:ascii="inherit" w:hAnsi="inherit" w:cs="Helvetica"/>
-          <w:color w:val="404040"/>
-          <w:sz w:val="20"/>
-          <w:szCs w:val="20"/>
-        </w:rPr>
-        <w:t>conf</w:t>
-      </w:r>
-      <w:proofErr w:type="spellEnd"/>
-      <w:r>
-        <w:rPr>
-          <w:rFonts w:ascii="inherit" w:hAnsi="inherit" w:cs="Helvetica"/>
-          <w:color w:val="404040"/>
-          <w:sz w:val="20"/>
-          <w:szCs w:val="20"/>
-        </w:rPr>
-        <w:t>/tomee.xml file.</w:t>
+        <w:t>&gt;/conf/tomee.xml file.</w:t>
       </w:r>
     </w:p>
     <w:p>
@@ -2756,26 +2667,318 @@
           <w:sz w:val="20"/>
           <w:szCs w:val="20"/>
         </w:rPr>
-        <w:t>Start Tomcat</w:t>
-      </w:r>
-      <w:r>
-        <w:rPr>
-          <w:rFonts w:ascii="inherit" w:hAnsi="inherit" w:cs="Helvetica"/>
-          <w:color w:val="404040"/>
-          <w:sz w:val="20"/>
-          <w:szCs w:val="20"/>
-        </w:rPr>
-        <w:t xml:space="preserve"> from the service applet</w:t>
-      </w:r>
-      <w:r>
-        <w:rPr>
-          <w:rFonts w:ascii="inherit" w:hAnsi="inherit" w:cs="Helvetica"/>
-          <w:color w:val="404040"/>
-          <w:sz w:val="20"/>
-          <w:szCs w:val="20"/>
-        </w:rPr>
-        <w:t>.</w:t>
-      </w:r>
+        <w:t>From the root OS directory, create the following directory structure</w:t>
+      </w:r>
+    </w:p>
+    <w:p>
+      <w:pPr>
+        <w:shd w:val="clear" w:color="auto" w:fill="FFFFFF"/>
+        <w:spacing w:after="0" w:line="270" w:lineRule="atLeast"/>
+        <w:ind w:left="375"/>
+        <w:rPr>
+          <w:rFonts w:ascii="inherit" w:hAnsi="inherit" w:cs="Helvetica"/>
+          <w:color w:val="404040"/>
+          <w:sz w:val="20"/>
+          <w:szCs w:val="20"/>
+        </w:rPr>
+      </w:pPr>
+      <w:proofErr w:type="spellStart"/>
+      <w:r>
+        <w:rPr>
+          <w:rFonts w:ascii="inherit" w:hAnsi="inherit" w:cs="Helvetica"/>
+          <w:color w:val="404040"/>
+          <w:sz w:val="20"/>
+          <w:szCs w:val="20"/>
+        </w:rPr>
+        <w:t>AppServer</w:t>
+      </w:r>
+      <w:proofErr w:type="spellEnd"/>
+    </w:p>
+    <w:p>
+      <w:pPr>
+        <w:shd w:val="clear" w:color="auto" w:fill="FFFFFF"/>
+        <w:spacing w:after="0" w:line="270" w:lineRule="atLeast"/>
+        <w:ind w:left="375"/>
+        <w:rPr>
+          <w:rFonts w:ascii="inherit" w:hAnsi="inherit" w:cs="Helvetica"/>
+          <w:color w:val="404040"/>
+          <w:sz w:val="20"/>
+          <w:szCs w:val="20"/>
+        </w:rPr>
+      </w:pPr>
+      <w:r>
+        <w:rPr>
+          <w:rFonts w:ascii="inherit" w:hAnsi="inherit" w:cs="Helvetica"/>
+          <w:color w:val="404040"/>
+          <w:sz w:val="20"/>
+          <w:szCs w:val="20"/>
+        </w:rPr>
+        <w:t xml:space="preserve">     config</w:t>
+      </w:r>
+    </w:p>
+    <w:p>
+      <w:pPr>
+        <w:shd w:val="clear" w:color="auto" w:fill="FFFFFF"/>
+        <w:spacing w:after="0" w:line="270" w:lineRule="atLeast"/>
+        <w:ind w:left="375"/>
+        <w:rPr>
+          <w:rFonts w:ascii="inherit" w:hAnsi="inherit" w:cs="Helvetica"/>
+          <w:color w:val="404040"/>
+          <w:sz w:val="20"/>
+          <w:szCs w:val="20"/>
+        </w:rPr>
+      </w:pPr>
+      <w:r>
+        <w:rPr>
+          <w:rFonts w:ascii="inherit" w:hAnsi="inherit" w:cs="Helvetica"/>
+          <w:color w:val="404040"/>
+          <w:sz w:val="20"/>
+          <w:szCs w:val="20"/>
+        </w:rPr>
+        <w:t xml:space="preserve">     data</w:t>
+      </w:r>
+    </w:p>
+    <w:p>
+      <w:pPr>
+        <w:shd w:val="clear" w:color="auto" w:fill="FFFFFF"/>
+        <w:spacing w:after="0" w:line="270" w:lineRule="atLeast"/>
+        <w:ind w:left="375"/>
+        <w:rPr>
+          <w:rFonts w:ascii="inherit" w:hAnsi="inherit" w:cs="Helvetica"/>
+          <w:color w:val="404040"/>
+          <w:sz w:val="20"/>
+          <w:szCs w:val="20"/>
+        </w:rPr>
+      </w:pPr>
+      <w:r>
+        <w:rPr>
+          <w:rFonts w:ascii="inherit" w:hAnsi="inherit" w:cs="Helvetica"/>
+          <w:color w:val="404040"/>
+          <w:sz w:val="20"/>
+          <w:szCs w:val="20"/>
+        </w:rPr>
+        <w:t xml:space="preserve">          mime</w:t>
+      </w:r>
+    </w:p>
+    <w:p>
+      <w:pPr>
+        <w:shd w:val="clear" w:color="auto" w:fill="FFFFFF"/>
+        <w:spacing w:after="0" w:line="270" w:lineRule="atLeast"/>
+        <w:ind w:left="375"/>
+        <w:rPr>
+          <w:rFonts w:ascii="inherit" w:hAnsi="inherit" w:cs="Helvetica"/>
+          <w:color w:val="404040"/>
+          <w:sz w:val="20"/>
+          <w:szCs w:val="20"/>
+        </w:rPr>
+      </w:pPr>
+      <w:r>
+        <w:rPr>
+          <w:rFonts w:ascii="inherit" w:hAnsi="inherit" w:cs="Helvetica"/>
+          <w:color w:val="404040"/>
+          <w:sz w:val="20"/>
+          <w:szCs w:val="20"/>
+        </w:rPr>
+        <w:t xml:space="preserve">              archive</w:t>
+      </w:r>
+    </w:p>
+    <w:p>
+      <w:pPr>
+        <w:shd w:val="clear" w:color="auto" w:fill="FFFFFF"/>
+        <w:spacing w:after="0" w:line="270" w:lineRule="atLeast"/>
+        <w:ind w:left="375"/>
+        <w:rPr>
+          <w:rFonts w:ascii="inherit" w:hAnsi="inherit" w:cs="Helvetica"/>
+          <w:color w:val="404040"/>
+          <w:sz w:val="20"/>
+          <w:szCs w:val="20"/>
+        </w:rPr>
+      </w:pPr>
+      <w:r>
+        <w:rPr>
+          <w:rFonts w:ascii="inherit" w:hAnsi="inherit" w:cs="Helvetica"/>
+          <w:color w:val="404040"/>
+          <w:sz w:val="20"/>
+          <w:szCs w:val="20"/>
+        </w:rPr>
+        <w:t xml:space="preserve">              in</w:t>
+      </w:r>
+    </w:p>
+    <w:p>
+      <w:pPr>
+        <w:shd w:val="clear" w:color="auto" w:fill="FFFFFF"/>
+        <w:spacing w:after="0" w:line="270" w:lineRule="atLeast"/>
+        <w:ind w:left="375"/>
+        <w:rPr>
+          <w:rFonts w:ascii="inherit" w:hAnsi="inherit" w:cs="Helvetica"/>
+          <w:color w:val="404040"/>
+          <w:sz w:val="20"/>
+          <w:szCs w:val="20"/>
+        </w:rPr>
+      </w:pPr>
+      <w:r>
+        <w:rPr>
+          <w:rFonts w:ascii="inherit" w:hAnsi="inherit" w:cs="Helvetica"/>
+          <w:color w:val="404040"/>
+          <w:sz w:val="20"/>
+          <w:szCs w:val="20"/>
+        </w:rPr>
+        <w:t xml:space="preserve">              out    </w:t>
+      </w:r>
+    </w:p>
+    <w:p>
+      <w:pPr>
+        <w:shd w:val="clear" w:color="auto" w:fill="FFFFFF"/>
+        <w:spacing w:after="0" w:line="270" w:lineRule="atLeast"/>
+        <w:ind w:left="375"/>
+        <w:rPr>
+          <w:rFonts w:ascii="inherit" w:hAnsi="inherit" w:cs="Helvetica"/>
+          <w:color w:val="404040"/>
+          <w:sz w:val="20"/>
+          <w:szCs w:val="20"/>
+        </w:rPr>
+      </w:pPr>
+      <w:r>
+        <w:rPr>
+          <w:rFonts w:ascii="inherit" w:hAnsi="inherit" w:cs="Helvetica"/>
+          <w:color w:val="404040"/>
+          <w:sz w:val="20"/>
+          <w:szCs w:val="20"/>
+        </w:rPr>
+        <w:t xml:space="preserve">     log</w:t>
+      </w:r>
+    </w:p>
+    <w:p>
+      <w:pPr>
+        <w:shd w:val="clear" w:color="auto" w:fill="FFFFFF"/>
+        <w:spacing w:after="0" w:line="270" w:lineRule="atLeast"/>
+        <w:ind w:left="375"/>
+        <w:rPr>
+          <w:rFonts w:ascii="inherit" w:hAnsi="inherit" w:cs="Helvetica"/>
+          <w:color w:val="404040"/>
+          <w:sz w:val="20"/>
+          <w:szCs w:val="20"/>
+        </w:rPr>
+      </w:pPr>
+      <w:r>
+        <w:rPr>
+          <w:rFonts w:ascii="inherit" w:hAnsi="inherit" w:cs="Helvetica"/>
+          <w:color w:val="404040"/>
+          <w:sz w:val="20"/>
+          <w:szCs w:val="20"/>
+        </w:rPr>
+        <w:t xml:space="preserve">     test</w:t>
+      </w:r>
+    </w:p>
+    <w:p>
+      <w:pPr>
+        <w:shd w:val="clear" w:color="auto" w:fill="FFFFFF"/>
+        <w:spacing w:after="0" w:line="270" w:lineRule="atLeast"/>
+        <w:ind w:left="375"/>
+        <w:rPr>
+          <w:rFonts w:ascii="inherit" w:hAnsi="inherit" w:cs="Helvetica"/>
+          <w:color w:val="404040"/>
+          <w:sz w:val="20"/>
+          <w:szCs w:val="20"/>
+        </w:rPr>
+      </w:pPr>
+      <w:r>
+        <w:rPr>
+          <w:rFonts w:ascii="inherit" w:hAnsi="inherit" w:cs="Helvetica"/>
+          <w:color w:val="404040"/>
+          <w:sz w:val="20"/>
+          <w:szCs w:val="20"/>
+        </w:rPr>
+        <w:t xml:space="preserve">          </w:t>
+      </w:r>
+      <w:r>
+        <w:rPr>
+          <w:rFonts w:ascii="inherit" w:hAnsi="inherit" w:cs="Helvetica"/>
+          <w:color w:val="404040"/>
+          <w:sz w:val="20"/>
+          <w:szCs w:val="20"/>
+        </w:rPr>
+        <w:t>mime</w:t>
+      </w:r>
+    </w:p>
+    <w:p>
+      <w:pPr>
+        <w:shd w:val="clear" w:color="auto" w:fill="FFFFFF"/>
+        <w:spacing w:after="0" w:line="270" w:lineRule="atLeast"/>
+        <w:ind w:left="375"/>
+        <w:rPr>
+          <w:rFonts w:ascii="inherit" w:hAnsi="inherit" w:cs="Helvetica"/>
+          <w:color w:val="404040"/>
+          <w:sz w:val="20"/>
+          <w:szCs w:val="20"/>
+        </w:rPr>
+      </w:pPr>
+      <w:r>
+        <w:rPr>
+          <w:rFonts w:ascii="inherit" w:hAnsi="inherit" w:cs="Helvetica"/>
+          <w:color w:val="404040"/>
+          <w:sz w:val="20"/>
+          <w:szCs w:val="20"/>
+        </w:rPr>
+        <w:t xml:space="preserve">              archive</w:t>
+      </w:r>
+    </w:p>
+    <w:p>
+      <w:pPr>
+        <w:shd w:val="clear" w:color="auto" w:fill="FFFFFF"/>
+        <w:spacing w:after="0" w:line="270" w:lineRule="atLeast"/>
+        <w:ind w:left="375"/>
+        <w:rPr>
+          <w:rFonts w:ascii="inherit" w:hAnsi="inherit" w:cs="Helvetica"/>
+          <w:color w:val="404040"/>
+          <w:sz w:val="20"/>
+          <w:szCs w:val="20"/>
+        </w:rPr>
+      </w:pPr>
+      <w:r>
+        <w:rPr>
+          <w:rFonts w:ascii="inherit" w:hAnsi="inherit" w:cs="Helvetica"/>
+          <w:color w:val="404040"/>
+          <w:sz w:val="20"/>
+          <w:szCs w:val="20"/>
+        </w:rPr>
+        <w:t xml:space="preserve">              in</w:t>
+      </w:r>
+    </w:p>
+    <w:p>
+      <w:pPr>
+        <w:shd w:val="clear" w:color="auto" w:fill="FFFFFF"/>
+        <w:spacing w:after="0" w:line="270" w:lineRule="atLeast"/>
+        <w:ind w:left="375"/>
+        <w:rPr>
+          <w:rFonts w:ascii="inherit" w:hAnsi="inherit" w:cs="Helvetica"/>
+          <w:color w:val="404040"/>
+          <w:sz w:val="20"/>
+          <w:szCs w:val="20"/>
+        </w:rPr>
+      </w:pPr>
+      <w:r>
+        <w:rPr>
+          <w:rFonts w:ascii="inherit" w:hAnsi="inherit" w:cs="Helvetica"/>
+          <w:color w:val="404040"/>
+          <w:sz w:val="20"/>
+          <w:szCs w:val="20"/>
+        </w:rPr>
+        <w:t xml:space="preserve">              out    </w:t>
+      </w:r>
+    </w:p>
+    <w:p>
+      <w:pPr>
+        <w:shd w:val="clear" w:color="auto" w:fill="FFFFFF"/>
+        <w:spacing w:after="0" w:line="270" w:lineRule="atLeast"/>
+        <w:ind w:left="375"/>
+        <w:rPr>
+          <w:rFonts w:ascii="inherit" w:hAnsi="inherit" w:cs="Helvetica"/>
+          <w:color w:val="404040"/>
+          <w:sz w:val="20"/>
+          <w:szCs w:val="20"/>
+        </w:rPr>
+      </w:pPr>
     </w:p>
     <w:p>
       <w:pPr>
@@ -2800,17 +3003,104 @@
           <w:sz w:val="20"/>
           <w:szCs w:val="20"/>
         </w:rPr>
-        <w:t>Check the logs to verify database connections and other resources.</w:t>
-      </w:r>
-      <w:r>
-        <w:rPr>
-          <w:rFonts w:ascii="inherit" w:hAnsi="inherit" w:cs="Helvetica"/>
-          <w:noProof/>
+        <w:t xml:space="preserve">Copy the latest version of </w:t>
+      </w:r>
+      <w:r>
+        <w:rPr>
+          <w:rFonts w:ascii="inherit" w:hAnsi="inherit" w:cs="Helvetica"/>
+          <w:b/>
+          <w:bCs/>
+          <w:i/>
+          <w:iCs/>
+          <w:color w:val="404040"/>
+          <w:sz w:val="20"/>
+          <w:szCs w:val="20"/>
+        </w:rPr>
+        <w:t>RMT2AppServerConfig.xml</w:t>
+      </w:r>
+      <w:r>
+        <w:rPr>
+          <w:rFonts w:ascii="inherit" w:hAnsi="inherit" w:cs="Helvetica"/>
+          <w:b/>
+          <w:bCs/>
+          <w:i/>
+          <w:iCs/>
           <w:color w:val="404040"/>
           <w:sz w:val="20"/>
           <w:szCs w:val="20"/>
         </w:rPr>
         <w:t xml:space="preserve"> </w:t>
+      </w:r>
+      <w:r>
+        <w:rPr>
+          <w:rFonts w:ascii="inherit" w:hAnsi="inherit" w:cs="Helvetica"/>
+          <w:color w:val="404040"/>
+          <w:sz w:val="20"/>
+          <w:szCs w:val="20"/>
+        </w:rPr>
+        <w:t>and</w:t>
+      </w:r>
+      <w:r>
+        <w:rPr>
+          <w:rFonts w:ascii="inherit" w:hAnsi="inherit" w:cs="Helvetica"/>
+          <w:b/>
+          <w:bCs/>
+          <w:i/>
+          <w:iCs/>
+          <w:color w:val="404040"/>
+          <w:sz w:val="20"/>
+          <w:szCs w:val="20"/>
+        </w:rPr>
+        <w:t xml:space="preserve"> log4j.properties </w:t>
+      </w:r>
+      <w:r>
+        <w:rPr>
+          <w:rFonts w:ascii="inherit" w:hAnsi="inherit" w:cs="Helvetica"/>
+          <w:color w:val="404040"/>
+          <w:sz w:val="20"/>
+          <w:szCs w:val="20"/>
+        </w:rPr>
+        <w:t xml:space="preserve">to </w:t>
+      </w:r>
+      <w:proofErr w:type="spellStart"/>
+      <w:r>
+        <w:rPr>
+          <w:rFonts w:ascii="inherit" w:hAnsi="inherit" w:cs="Helvetica"/>
+          <w:color w:val="404040"/>
+          <w:sz w:val="20"/>
+          <w:szCs w:val="20"/>
+        </w:rPr>
+        <w:t>AppServer</w:t>
+      </w:r>
+      <w:proofErr w:type="spellEnd"/>
+      <w:r>
+        <w:rPr>
+          <w:rFonts w:ascii="inherit" w:hAnsi="inherit" w:cs="Helvetica"/>
+          <w:color w:val="404040"/>
+          <w:sz w:val="20"/>
+          <w:szCs w:val="20"/>
+        </w:rPr>
+        <w:t xml:space="preserve">/config subdirectory from the </w:t>
+      </w:r>
+      <w:proofErr w:type="spellStart"/>
+      <w:r>
+        <w:rPr>
+          <w:rFonts w:ascii="inherit" w:hAnsi="inherit" w:cs="Helvetica"/>
+          <w:color w:val="404040"/>
+          <w:sz w:val="20"/>
+          <w:szCs w:val="20"/>
+        </w:rPr>
+        <w:t>web_server_configuration</w:t>
+      </w:r>
+      <w:proofErr w:type="spellEnd"/>
+      <w:r>
+        <w:rPr>
+          <w:rFonts w:ascii="inherit" w:hAnsi="inherit" w:cs="Helvetica"/>
+          <w:color w:val="404040"/>
+          <w:sz w:val="20"/>
+          <w:szCs w:val="20"/>
+        </w:rPr>
+        <w:t xml:space="preserve"> project.</w:t>
       </w:r>
     </w:p>
     <w:p>
@@ -2836,7 +3126,25 @@
           <w:sz w:val="20"/>
           <w:szCs w:val="20"/>
         </w:rPr>
-        <w:t>Restart Tomcat.</w:t>
+        <w:t>Start Tomcat</w:t>
+      </w:r>
+      <w:r>
+        <w:rPr>
+          <w:rFonts w:ascii="inherit" w:hAnsi="inherit" w:cs="Helvetica"/>
+          <w:color w:val="404040"/>
+          <w:sz w:val="20"/>
+          <w:szCs w:val="20"/>
+        </w:rPr>
+        <w:t xml:space="preserve"> from the service applet</w:t>
+      </w:r>
+      <w:r>
+        <w:rPr>
+          <w:rFonts w:ascii="inherit" w:hAnsi="inherit" w:cs="Helvetica"/>
+          <w:color w:val="404040"/>
+          <w:sz w:val="20"/>
+          <w:szCs w:val="20"/>
+        </w:rPr>
+        <w:t>.</w:t>
       </w:r>
     </w:p>
     <w:p>
@@ -2862,6 +3170,69 @@
           <w:sz w:val="20"/>
           <w:szCs w:val="20"/>
         </w:rPr>
+        <w:t>Check the logs to verify database connections and other resources.</w:t>
+      </w:r>
+      <w:r>
+        <w:rPr>
+          <w:rFonts w:ascii="inherit" w:hAnsi="inherit" w:cs="Helvetica"/>
+          <w:noProof/>
+          <w:color w:val="404040"/>
+          <w:sz w:val="20"/>
+          <w:szCs w:val="20"/>
+        </w:rPr>
+        <w:t xml:space="preserve"> </w:t>
+      </w:r>
+    </w:p>
+    <w:p>
+      <w:pPr>
+        <w:numPr>
+          <w:ilvl w:val="0"/>
+          <w:numId w:val="1"/>
+        </w:numPr>
+        <w:shd w:val="clear" w:color="auto" w:fill="FFFFFF"/>
+        <w:spacing w:after="0" w:line="270" w:lineRule="atLeast"/>
+        <w:ind w:left="375"/>
+        <w:rPr>
+          <w:rFonts w:ascii="inherit" w:hAnsi="inherit" w:cs="Helvetica"/>
+          <w:color w:val="404040"/>
+          <w:sz w:val="20"/>
+          <w:szCs w:val="20"/>
+        </w:rPr>
+      </w:pPr>
+      <w:r>
+        <w:rPr>
+          <w:rFonts w:ascii="inherit" w:hAnsi="inherit" w:cs="Helvetica"/>
+          <w:color w:val="404040"/>
+          <w:sz w:val="20"/>
+          <w:szCs w:val="20"/>
+        </w:rPr>
+        <w:t>Restart Tomcat.</w:t>
+      </w:r>
+    </w:p>
+    <w:p>
+      <w:pPr>
+        <w:numPr>
+          <w:ilvl w:val="0"/>
+          <w:numId w:val="1"/>
+        </w:numPr>
+        <w:shd w:val="clear" w:color="auto" w:fill="FFFFFF"/>
+        <w:spacing w:after="0" w:line="270" w:lineRule="atLeast"/>
+        <w:ind w:left="375"/>
+        <w:rPr>
+          <w:rFonts w:ascii="inherit" w:hAnsi="inherit" w:cs="Helvetica"/>
+          <w:color w:val="404040"/>
+          <w:sz w:val="20"/>
+          <w:szCs w:val="20"/>
+        </w:rPr>
+      </w:pPr>
+      <w:r>
+        <w:rPr>
+          <w:rFonts w:ascii="inherit" w:hAnsi="inherit" w:cs="Helvetica"/>
+          <w:color w:val="404040"/>
+          <w:sz w:val="20"/>
+          <w:szCs w:val="20"/>
+        </w:rPr>
+        <w:lastRenderedPageBreak/>
         <w:t xml:space="preserve">Your </w:t>
       </w:r>
       <w:proofErr w:type="spellStart"/>
@@ -3098,7 +3469,6 @@
           <w:sz w:val="28"/>
           <w:szCs w:val="28"/>
         </w:rPr>
-        <w:lastRenderedPageBreak/>
         <w:t xml:space="preserve">Configuring </w:t>
       </w:r>
       <w:proofErr w:type="spellStart"/>
@@ -3175,8 +3545,6 @@
           <w:szCs w:val="20"/>
         </w:rPr>
       </w:pPr>
-      <w:bookmarkStart w:id="0" w:name="_GoBack"/>
-      <w:bookmarkEnd w:id="0"/>
     </w:p>
     <w:p>
       <w:pPr>
@@ -3264,16 +3632,7 @@
           <w:sz w:val="20"/>
           <w:szCs w:val="20"/>
         </w:rPr>
-        <w:t xml:space="preserve">             </w:t>
-      </w:r>
-      <w:r>
-        <w:rPr>
-          <w:rFonts w:ascii="Consolas" w:hAnsi="Consolas" w:cs="Consolas"/>
-          <w:color w:val="008080"/>
-          <w:sz w:val="20"/>
-          <w:szCs w:val="20"/>
-        </w:rPr>
-        <w:t>&lt;</w:t>
+        <w:t xml:space="preserve">             &lt;</w:t>
       </w:r>
       <w:r>
         <w:rPr>
@@ -3389,18 +3748,8 @@
           <w:szCs w:val="20"/>
         </w:rPr>
         <w:tab/>
-        <w:t xml:space="preserve">          </w:t>
-      </w:r>
-      <w:r>
-        <w:rPr>
-          <w:rFonts w:ascii="Consolas" w:hAnsi="Consolas" w:cs="Consolas"/>
-          <w:sz w:val="20"/>
-          <w:szCs w:val="20"/>
-        </w:rPr>
-        <w:t xml:space="preserve">      </w:t>
-      </w:r>
-      <w:proofErr w:type="spellStart"/>
-      <w:proofErr w:type="gramStart"/>
+        <w:t xml:space="preserve">                </w:t>
+      </w:r>
       <w:r>
         <w:rPr>
           <w:rFonts w:ascii="Consolas" w:hAnsi="Consolas" w:cs="Consolas"/>
@@ -3410,8 +3759,6 @@
         </w:rPr>
         <w:t>auth</w:t>
       </w:r>
-      <w:proofErr w:type="spellEnd"/>
-      <w:proofErr w:type="gramEnd"/>
       <w:r>
         <w:rPr>
           <w:rFonts w:ascii="Consolas" w:hAnsi="Consolas" w:cs="Consolas"/>
@@ -3470,7 +3817,6 @@
         <w:tab/>
         <w:t xml:space="preserve">   </w:t>
       </w:r>
-      <w:proofErr w:type="gramStart"/>
       <w:r>
         <w:rPr>
           <w:rFonts w:ascii="Consolas" w:hAnsi="Consolas" w:cs="Consolas"/>
@@ -3480,7 +3826,6 @@
         </w:rPr>
         <w:t>type</w:t>
       </w:r>
-      <w:proofErr w:type="gramEnd"/>
       <w:r>
         <w:rPr>
           <w:rFonts w:ascii="Consolas" w:hAnsi="Consolas" w:cs="Consolas"/>
@@ -3502,6 +3847,7 @@
         <w:t>"</w:t>
       </w:r>
       <w:proofErr w:type="spellStart"/>
+      <w:proofErr w:type="gramStart"/>
       <w:r>
         <w:rPr>
           <w:rFonts w:ascii="Consolas" w:hAnsi="Consolas" w:cs="Consolas"/>
@@ -3514,6 +3860,7 @@
         <w:t>javax.sql.DataSource</w:t>
       </w:r>
       <w:proofErr w:type="spellEnd"/>
+      <w:proofErr w:type="gramEnd"/>
       <w:r>
         <w:rPr>
           <w:rFonts w:ascii="Consolas" w:hAnsi="Consolas" w:cs="Consolas"/>
@@ -3561,25 +3908,9 @@
           <w:szCs w:val="20"/>
         </w:rPr>
         <w:tab/>
-      </w:r>
-      <w:r>
-        <w:rPr>
-          <w:rFonts w:ascii="Consolas" w:hAnsi="Consolas" w:cs="Consolas"/>
-          <w:sz w:val="20"/>
-          <w:szCs w:val="20"/>
-        </w:rPr>
-        <w:t xml:space="preserve"> </w:t>
-      </w:r>
-      <w:r>
-        <w:rPr>
-          <w:rFonts w:ascii="Consolas" w:hAnsi="Consolas" w:cs="Consolas"/>
-          <w:sz w:val="20"/>
-          <w:szCs w:val="20"/>
-        </w:rPr>
-        <w:t xml:space="preserve">  </w:t>
-      </w:r>
-      <w:proofErr w:type="spellStart"/>
-      <w:proofErr w:type="gramStart"/>
+        <w:t xml:space="preserve">   </w:t>
+      </w:r>
+      <w:proofErr w:type="spellStart"/>
       <w:r>
         <w:rPr>
           <w:rFonts w:ascii="Consolas" w:hAnsi="Consolas" w:cs="Consolas"/>
@@ -3590,7 +3921,6 @@
         <w:t>driverClassName</w:t>
       </w:r>
       <w:proofErr w:type="spellEnd"/>
-      <w:proofErr w:type="gramEnd"/>
       <w:r>
         <w:rPr>
           <w:rFonts w:ascii="Consolas" w:hAnsi="Consolas" w:cs="Consolas"/>
@@ -3609,7 +3939,31 @@
           <w:sz w:val="20"/>
           <w:szCs w:val="20"/>
         </w:rPr>
-        <w:t>"com.sybase.jdbc3.jdbc.SybDriver"</w:t>
+        <w:t>"</w:t>
+      </w:r>
+      <w:proofErr w:type="gramStart"/>
+      <w:r>
+        <w:rPr>
+          <w:rFonts w:ascii="Consolas" w:hAnsi="Consolas" w:cs="Consolas"/>
+          <w:i/>
+          <w:iCs/>
+          <w:color w:val="2A00FF"/>
+          <w:sz w:val="20"/>
+          <w:szCs w:val="20"/>
+        </w:rPr>
+        <w:t>com.sybase</w:t>
+      </w:r>
+      <w:proofErr w:type="gramEnd"/>
+      <w:r>
+        <w:rPr>
+          <w:rFonts w:ascii="Consolas" w:hAnsi="Consolas" w:cs="Consolas"/>
+          <w:i/>
+          <w:iCs/>
+          <w:color w:val="2A00FF"/>
+          <w:sz w:val="20"/>
+          <w:szCs w:val="20"/>
+        </w:rPr>
+        <w:t>.jdbc3.jdbc.SybDriver"</w:t>
       </w:r>
     </w:p>
     <w:p>
@@ -3647,25 +4001,9 @@
           <w:szCs w:val="20"/>
         </w:rPr>
         <w:tab/>
-      </w:r>
-      <w:r>
-        <w:rPr>
-          <w:rFonts w:ascii="Consolas" w:hAnsi="Consolas" w:cs="Consolas"/>
-          <w:sz w:val="20"/>
-          <w:szCs w:val="20"/>
-        </w:rPr>
-        <w:t xml:space="preserve"> </w:t>
-      </w:r>
-      <w:r>
-        <w:rPr>
-          <w:rFonts w:ascii="Consolas" w:hAnsi="Consolas" w:cs="Consolas"/>
-          <w:sz w:val="20"/>
-          <w:szCs w:val="20"/>
-        </w:rPr>
-        <w:t xml:space="preserve">  </w:t>
-      </w:r>
-      <w:proofErr w:type="spellStart"/>
-      <w:proofErr w:type="gramStart"/>
+        <w:t xml:space="preserve">   </w:t>
+      </w:r>
+      <w:proofErr w:type="spellStart"/>
       <w:r>
         <w:rPr>
           <w:rFonts w:ascii="Consolas" w:hAnsi="Consolas" w:cs="Consolas"/>
@@ -3676,7 +4014,6 @@
         <w:t>url</w:t>
       </w:r>
       <w:proofErr w:type="spellEnd"/>
-      <w:proofErr w:type="gramEnd"/>
       <w:r>
         <w:rPr>
           <w:rFonts w:ascii="Consolas" w:hAnsi="Consolas" w:cs="Consolas"/>
@@ -3695,7 +4032,31 @@
           <w:sz w:val="20"/>
           <w:szCs w:val="20"/>
         </w:rPr>
-        <w:t>"jdbc:sybase:Tds:localhost:2638?ServiceName=contacts"</w:t>
+        <w:t>"</w:t>
+      </w:r>
+      <w:proofErr w:type="gramStart"/>
+      <w:r>
+        <w:rPr>
+          <w:rFonts w:ascii="Consolas" w:hAnsi="Consolas" w:cs="Consolas"/>
+          <w:i/>
+          <w:iCs/>
+          <w:color w:val="2A00FF"/>
+          <w:sz w:val="20"/>
+          <w:szCs w:val="20"/>
+        </w:rPr>
+        <w:t>jdbc:sybase</w:t>
+      </w:r>
+      <w:proofErr w:type="gramEnd"/>
+      <w:r>
+        <w:rPr>
+          <w:rFonts w:ascii="Consolas" w:hAnsi="Consolas" w:cs="Consolas"/>
+          <w:i/>
+          <w:iCs/>
+          <w:color w:val="2A00FF"/>
+          <w:sz w:val="20"/>
+          <w:szCs w:val="20"/>
+        </w:rPr>
+        <w:t>:Tds:localhost:2638?ServiceName=contacts"</w:t>
       </w:r>
       <w:r>
         <w:rPr>
@@ -3741,24 +4102,8 @@
           <w:szCs w:val="20"/>
         </w:rPr>
         <w:tab/>
-      </w:r>
-      <w:r>
-        <w:rPr>
-          <w:rFonts w:ascii="Consolas" w:hAnsi="Consolas" w:cs="Consolas"/>
-          <w:sz w:val="20"/>
-          <w:szCs w:val="20"/>
-        </w:rPr>
-        <w:t xml:space="preserve"> </w:t>
-      </w:r>
-      <w:r>
-        <w:rPr>
-          <w:rFonts w:ascii="Consolas" w:hAnsi="Consolas" w:cs="Consolas"/>
-          <w:sz w:val="20"/>
-          <w:szCs w:val="20"/>
-        </w:rPr>
-        <w:t xml:space="preserve">  </w:t>
-      </w:r>
-      <w:proofErr w:type="gramStart"/>
+        <w:t xml:space="preserve">   </w:t>
+      </w:r>
       <w:r>
         <w:rPr>
           <w:rFonts w:ascii="Consolas" w:hAnsi="Consolas" w:cs="Consolas"/>
@@ -3768,7 +4113,6 @@
         </w:rPr>
         <w:t>username</w:t>
       </w:r>
-      <w:proofErr w:type="gramEnd"/>
       <w:r>
         <w:rPr>
           <w:rFonts w:ascii="Consolas" w:hAnsi="Consolas" w:cs="Consolas"/>
@@ -3849,24 +4193,8 @@
           <w:szCs w:val="20"/>
         </w:rPr>
         <w:tab/>
-      </w:r>
-      <w:r>
-        <w:rPr>
-          <w:rFonts w:ascii="Consolas" w:hAnsi="Consolas" w:cs="Consolas"/>
-          <w:sz w:val="20"/>
-          <w:szCs w:val="20"/>
-        </w:rPr>
-        <w:t xml:space="preserve"> </w:t>
-      </w:r>
-      <w:r>
-        <w:rPr>
-          <w:rFonts w:ascii="Consolas" w:hAnsi="Consolas" w:cs="Consolas"/>
-          <w:sz w:val="20"/>
-          <w:szCs w:val="20"/>
-        </w:rPr>
-        <w:t xml:space="preserve">  </w:t>
-      </w:r>
-      <w:proofErr w:type="gramStart"/>
+        <w:t xml:space="preserve">   </w:t>
+      </w:r>
       <w:r>
         <w:rPr>
           <w:rFonts w:ascii="Consolas" w:hAnsi="Consolas" w:cs="Consolas"/>
@@ -3876,7 +4204,6 @@
         </w:rPr>
         <w:t>password</w:t>
       </w:r>
-      <w:proofErr w:type="gramEnd"/>
       <w:r>
         <w:rPr>
           <w:rFonts w:ascii="Consolas" w:hAnsi="Consolas" w:cs="Consolas"/>
@@ -3932,25 +4259,9 @@
           <w:szCs w:val="20"/>
         </w:rPr>
         <w:tab/>
-      </w:r>
-      <w:r>
-        <w:rPr>
-          <w:rFonts w:ascii="Consolas" w:hAnsi="Consolas" w:cs="Consolas"/>
-          <w:sz w:val="20"/>
-          <w:szCs w:val="20"/>
-        </w:rPr>
-        <w:t xml:space="preserve"> </w:t>
-      </w:r>
-      <w:r>
-        <w:rPr>
-          <w:rFonts w:ascii="Consolas" w:hAnsi="Consolas" w:cs="Consolas"/>
-          <w:sz w:val="20"/>
-          <w:szCs w:val="20"/>
-        </w:rPr>
-        <w:t xml:space="preserve">  </w:t>
-      </w:r>
-      <w:proofErr w:type="spellStart"/>
-      <w:proofErr w:type="gramStart"/>
+        <w:t xml:space="preserve">   </w:t>
+      </w:r>
+      <w:proofErr w:type="spellStart"/>
       <w:r>
         <w:rPr>
           <w:rFonts w:ascii="Consolas" w:hAnsi="Consolas" w:cs="Consolas"/>
@@ -3961,7 +4272,6 @@
         <w:t>maxActive</w:t>
       </w:r>
       <w:proofErr w:type="spellEnd"/>
-      <w:proofErr w:type="gramEnd"/>
       <w:r>
         <w:rPr>
           <w:rFonts w:ascii="Consolas" w:hAnsi="Consolas" w:cs="Consolas"/>
@@ -4158,7 +4468,6 @@
         </w:rPr>
         <w:t>&lt;</w:t>
       </w:r>
-      <w:proofErr w:type="gramStart"/>
       <w:r>
         <w:rPr>
           <w:rFonts w:ascii="Consolas" w:hAnsi="Consolas" w:cs="Consolas"/>
@@ -4169,7 +4478,6 @@
         </w:rPr>
         <w:t>resource-ref</w:t>
       </w:r>
-      <w:proofErr w:type="gramEnd"/>
       <w:r>
         <w:rPr>
           <w:rFonts w:ascii="Consolas" w:hAnsi="Consolas" w:cs="Consolas"/>
@@ -4199,16 +4507,7 @@
           <w:sz w:val="20"/>
           <w:szCs w:val="20"/>
         </w:rPr>
-        <w:t xml:space="preserve">      </w:t>
-      </w:r>
-      <w:r>
-        <w:rPr>
-          <w:rFonts w:ascii="Consolas" w:hAnsi="Consolas" w:cs="Consolas"/>
-          <w:color w:val="000000"/>
-          <w:sz w:val="20"/>
-          <w:szCs w:val="20"/>
-        </w:rPr>
-        <w:t xml:space="preserve">        </w:t>
+        <w:t xml:space="preserve">              </w:t>
       </w:r>
       <w:r>
         <w:rPr>
@@ -4219,7 +4518,6 @@
         </w:rPr>
         <w:t>&lt;</w:t>
       </w:r>
-      <w:proofErr w:type="gramStart"/>
       <w:r>
         <w:rPr>
           <w:rFonts w:ascii="Consolas" w:hAnsi="Consolas" w:cs="Consolas"/>
@@ -4238,7 +4536,6 @@
         </w:rPr>
         <w:t>&gt;</w:t>
       </w:r>
-      <w:proofErr w:type="gramEnd"/>
       <w:r>
         <w:rPr>
           <w:rFonts w:ascii="Consolas" w:hAnsi="Consolas" w:cs="Consolas"/>
@@ -4295,25 +4592,7 @@
           <w:sz w:val="20"/>
           <w:szCs w:val="20"/>
         </w:rPr>
-        <w:t xml:space="preserve">   </w:t>
-      </w:r>
-      <w:r>
-        <w:rPr>
-          <w:rFonts w:ascii="Consolas" w:hAnsi="Consolas" w:cs="Consolas"/>
-          <w:color w:val="000000"/>
-          <w:sz w:val="20"/>
-          <w:szCs w:val="20"/>
-        </w:rPr>
-        <w:t xml:space="preserve">        </w:t>
-      </w:r>
-      <w:r>
-        <w:rPr>
-          <w:rFonts w:ascii="Consolas" w:hAnsi="Consolas" w:cs="Consolas"/>
-          <w:color w:val="000000"/>
-          <w:sz w:val="20"/>
-          <w:szCs w:val="20"/>
-        </w:rPr>
-        <w:t xml:space="preserve">   </w:t>
+        <w:t xml:space="preserve">              </w:t>
       </w:r>
       <w:r>
         <w:rPr>
@@ -4420,16 +4699,7 @@
           <w:sz w:val="20"/>
           <w:szCs w:val="20"/>
         </w:rPr>
-        <w:t xml:space="preserve">      </w:t>
-      </w:r>
-      <w:r>
-        <w:rPr>
-          <w:rFonts w:ascii="Consolas" w:hAnsi="Consolas" w:cs="Consolas"/>
-          <w:color w:val="000000"/>
-          <w:sz w:val="20"/>
-          <w:szCs w:val="20"/>
-        </w:rPr>
-        <w:t xml:space="preserve">        </w:t>
+        <w:t xml:space="preserve">              </w:t>
       </w:r>
       <w:r>
         <w:rPr>
@@ -4516,7 +4786,34 @@
           <w:sz w:val="20"/>
           <w:szCs w:val="20"/>
         </w:rPr>
-        <w:t xml:space="preserve">      </w:t>
+        <w:t xml:space="preserve">              </w:t>
+      </w:r>
+      <w:r>
+        <w:rPr>
+          <w:rFonts w:ascii="Consolas" w:hAnsi="Consolas" w:cs="Consolas"/>
+          <w:color w:val="008080"/>
+          <w:sz w:val="20"/>
+          <w:szCs w:val="20"/>
+        </w:rPr>
+        <w:t>&lt;</w:t>
+      </w:r>
+      <w:r>
+        <w:rPr>
+          <w:rFonts w:ascii="Consolas" w:hAnsi="Consolas" w:cs="Consolas"/>
+          <w:color w:val="3F7F7F"/>
+          <w:sz w:val="20"/>
+          <w:szCs w:val="20"/>
+        </w:rPr>
+        <w:t>res-auth</w:t>
+      </w:r>
+      <w:r>
+        <w:rPr>
+          <w:rFonts w:ascii="Consolas" w:hAnsi="Consolas" w:cs="Consolas"/>
+          <w:color w:val="008080"/>
+          <w:sz w:val="20"/>
+          <w:szCs w:val="20"/>
+        </w:rPr>
+        <w:t>&gt;</w:t>
       </w:r>
       <w:r>
         <w:rPr>
@@ -4525,7 +4822,7 @@
           <w:sz w:val="20"/>
           <w:szCs w:val="20"/>
         </w:rPr>
-        <w:t xml:space="preserve">        </w:t>
+        <w:t>Container</w:t>
       </w:r>
       <w:r>
         <w:rPr>
@@ -4534,7 +4831,7 @@
           <w:sz w:val="20"/>
           <w:szCs w:val="20"/>
         </w:rPr>
-        <w:t>&lt;</w:t>
+        <w:t>&lt;/</w:t>
       </w:r>
       <w:r>
         <w:rPr>
@@ -4543,66 +4840,8 @@
           <w:sz w:val="20"/>
           <w:szCs w:val="20"/>
         </w:rPr>
-        <w:t>res-</w:t>
-      </w:r>
-      <w:proofErr w:type="spellStart"/>
-      <w:r>
-        <w:rPr>
-          <w:rFonts w:ascii="Consolas" w:hAnsi="Consolas" w:cs="Consolas"/>
-          <w:color w:val="3F7F7F"/>
-          <w:sz w:val="20"/>
-          <w:szCs w:val="20"/>
-        </w:rPr>
-        <w:t>auth</w:t>
-      </w:r>
-      <w:proofErr w:type="spellEnd"/>
-      <w:r>
-        <w:rPr>
-          <w:rFonts w:ascii="Consolas" w:hAnsi="Consolas" w:cs="Consolas"/>
-          <w:color w:val="008080"/>
-          <w:sz w:val="20"/>
-          <w:szCs w:val="20"/>
-        </w:rPr>
-        <w:t>&gt;</w:t>
-      </w:r>
-      <w:r>
-        <w:rPr>
-          <w:rFonts w:ascii="Consolas" w:hAnsi="Consolas" w:cs="Consolas"/>
-          <w:color w:val="000000"/>
-          <w:sz w:val="20"/>
-          <w:szCs w:val="20"/>
-        </w:rPr>
-        <w:t>Container</w:t>
-      </w:r>
-      <w:r>
-        <w:rPr>
-          <w:rFonts w:ascii="Consolas" w:hAnsi="Consolas" w:cs="Consolas"/>
-          <w:color w:val="008080"/>
-          <w:sz w:val="20"/>
-          <w:szCs w:val="20"/>
-        </w:rPr>
-        <w:t>&lt;/</w:t>
-      </w:r>
-      <w:r>
-        <w:rPr>
-          <w:rFonts w:ascii="Consolas" w:hAnsi="Consolas" w:cs="Consolas"/>
-          <w:color w:val="3F7F7F"/>
-          <w:sz w:val="20"/>
-          <w:szCs w:val="20"/>
-        </w:rPr>
-        <w:t>res-</w:t>
-      </w:r>
-      <w:proofErr w:type="spellStart"/>
-      <w:r>
-        <w:rPr>
-          <w:rFonts w:ascii="Consolas" w:hAnsi="Consolas" w:cs="Consolas"/>
-          <w:color w:val="3F7F7F"/>
-          <w:sz w:val="20"/>
-          <w:szCs w:val="20"/>
-        </w:rPr>
-        <w:t>auth</w:t>
-      </w:r>
-      <w:proofErr w:type="spellEnd"/>
+        <w:t>res-auth</w:t>
+      </w:r>
       <w:r>
         <w:rPr>
           <w:rFonts w:ascii="Consolas" w:hAnsi="Consolas" w:cs="Consolas"/>
@@ -4631,25 +4870,7 @@
           <w:sz w:val="20"/>
           <w:szCs w:val="20"/>
         </w:rPr>
-        <w:t xml:space="preserve"> </w:t>
-      </w:r>
-      <w:r>
-        <w:rPr>
-          <w:rFonts w:ascii="Consolas" w:hAnsi="Consolas" w:cs="Consolas"/>
-          <w:color w:val="000000"/>
-          <w:sz w:val="20"/>
-          <w:szCs w:val="20"/>
-        </w:rPr>
-        <w:t xml:space="preserve">         </w:t>
-      </w:r>
-      <w:r>
-        <w:rPr>
-          <w:rFonts w:ascii="Consolas" w:hAnsi="Consolas" w:cs="Consolas"/>
-          <w:color w:val="000000"/>
-          <w:sz w:val="20"/>
-          <w:szCs w:val="20"/>
-        </w:rPr>
-        <w:t xml:space="preserve"> </w:t>
+        <w:t xml:space="preserve">           </w:t>
       </w:r>
       <w:r>
         <w:rPr>
@@ -4690,9 +4911,59 @@
 </w:document>
 </file>
 
+<file path=word/endnotes.xml><?xml version="1.0" encoding="utf-8"?>
+<w:endnotes xmlns:wpc="http://schemas.microsoft.com/office/word/2010/wordprocessingCanvas" xmlns:cx="http://schemas.microsoft.com/office/drawing/2014/chartex" xmlns:cx1="http://schemas.microsoft.com/office/drawing/2015/9/8/chartex" xmlns:cx2="http://schemas.microsoft.com/office/drawing/2015/10/21/chartex" xmlns:cx3="http://schemas.microsoft.com/office/drawing/2016/5/9/chartex" xmlns:cx4="http://schemas.microsoft.com/office/drawing/2016/5/10/chartex" xmlns:cx5="http://schemas.microsoft.com/office/drawing/2016/5/11/chartex" xmlns:cx6="http://schemas.microsoft.com/office/drawing/2016/5/12/chartex" xmlns:cx7="http://schemas.microsoft.com/office/drawing/2016/5/13/chartex" xmlns:cx8="http://schemas.microsoft.com/office/drawing/2016/5/14/chartex" xmlns:mc="http://schemas.openxmlformats.org/markup-compatibility/2006" xmlns:aink="http://schemas.microsoft.com/office/drawing/2016/ink" xmlns:am3d="http://schemas.microsoft.com/office/drawing/2017/model3d" xmlns:o="urn:schemas-microsoft-com:office:office" xmlns:r="http://schemas.openxmlformats.org/officeDocument/2006/relationships" xmlns:m="http://schemas.openxmlformats.org/officeDocument/2006/math" xmlns:v="urn:schemas-microsoft-com:vml" xmlns:wp14="http://schemas.microsoft.com/office/word/2010/wordprocessingDrawing" xmlns:wp="http://schemas.openxmlformats.org/drawingml/2006/wordprocessingDrawing" xmlns:w10="urn:schemas-microsoft-com:office:word" xmlns:w="http://schemas.openxmlformats.org/wordprocessingml/2006/main" xmlns:w14="http://schemas.microsoft.com/office/word/2010/wordml" xmlns:w15="http://schemas.microsoft.com/office/word/2012/wordml" xmlns:w16cex="http://schemas.microsoft.com/office/word/2018/wordml/cex" xmlns:w16cid="http://schemas.microsoft.com/office/word/2016/wordml/cid" xmlns:w16="http://schemas.microsoft.com/office/word/2018/wordml" xmlns:w16se="http://schemas.microsoft.com/office/word/2015/wordml/symex" xmlns:wpg="http://schemas.microsoft.com/office/word/2010/wordprocessingGroup" xmlns:wpi="http://schemas.microsoft.com/office/word/2010/wordprocessingInk" xmlns:wne="http://schemas.microsoft.com/office/word/2006/wordml" xmlns:wps="http://schemas.microsoft.com/office/word/2010/wordprocessingShape" mc:Ignorable="w14 w15 w16se w16cid w16 w16cex wp14">
+  <w:endnote w:type="separator" w:id="-1">
+    <w:p>
+      <w:pPr>
+        <w:spacing w:after="0" w:line="240" w:lineRule="auto"/>
+      </w:pPr>
+      <w:r>
+        <w:separator/>
+      </w:r>
+    </w:p>
+  </w:endnote>
+  <w:endnote w:type="continuationSeparator" w:id="0">
+    <w:p>
+      <w:pPr>
+        <w:spacing w:after="0" w:line="240" w:lineRule="auto"/>
+      </w:pPr>
+      <w:r>
+        <w:continuationSeparator/>
+      </w:r>
+    </w:p>
+  </w:endnote>
+</w:endnotes>
+</file>
+
+<file path=word/footnotes.xml><?xml version="1.0" encoding="utf-8"?>
+<w:footnotes xmlns:wpc="http://schemas.microsoft.com/office/word/2010/wordprocessingCanvas" xmlns:cx="http://schemas.microsoft.com/office/drawing/2014/chartex" xmlns:cx1="http://schemas.microsoft.com/office/drawing/2015/9/8/chartex" xmlns:cx2="http://schemas.microsoft.com/office/drawing/2015/10/21/chartex" xmlns:cx3="http://schemas.microsoft.com/office/drawing/2016/5/9/chartex" xmlns:cx4="http://schemas.microsoft.com/office/drawing/2016/5/10/chartex" xmlns:cx5="http://schemas.microsoft.com/office/drawing/2016/5/11/chartex" xmlns:cx6="http://schemas.microsoft.com/office/drawing/2016/5/12/chartex" xmlns:cx7="http://schemas.microsoft.com/office/drawing/2016/5/13/chartex" xmlns:cx8="http://schemas.microsoft.com/office/drawing/2016/5/14/chartex" xmlns:mc="http://schemas.openxmlformats.org/markup-compatibility/2006" xmlns:aink="http://schemas.microsoft.com/office/drawing/2016/ink" xmlns:am3d="http://schemas.microsoft.com/office/drawing/2017/model3d" xmlns:o="urn:schemas-microsoft-com:office:office" xmlns:r="http://schemas.openxmlformats.org/officeDocument/2006/relationships" xmlns:m="http://schemas.openxmlformats.org/officeDocument/2006/math" xmlns:v="urn:schemas-microsoft-com:vml" xmlns:wp14="http://schemas.microsoft.com/office/word/2010/wordprocessingDrawing" xmlns:wp="http://schemas.openxmlformats.org/drawingml/2006/wordprocessingDrawing" xmlns:w10="urn:schemas-microsoft-com:office:word" xmlns:w="http://schemas.openxmlformats.org/wordprocessingml/2006/main" xmlns:w14="http://schemas.microsoft.com/office/word/2010/wordml" xmlns:w15="http://schemas.microsoft.com/office/word/2012/wordml" xmlns:w16cex="http://schemas.microsoft.com/office/word/2018/wordml/cex" xmlns:w16cid="http://schemas.microsoft.com/office/word/2016/wordml/cid" xmlns:w16="http://schemas.microsoft.com/office/word/2018/wordml" xmlns:w16se="http://schemas.microsoft.com/office/word/2015/wordml/symex" xmlns:wpg="http://schemas.microsoft.com/office/word/2010/wordprocessingGroup" xmlns:wpi="http://schemas.microsoft.com/office/word/2010/wordprocessingInk" xmlns:wne="http://schemas.microsoft.com/office/word/2006/wordml" xmlns:wps="http://schemas.microsoft.com/office/word/2010/wordprocessingShape" mc:Ignorable="w14 w15 w16se w16cid w16 w16cex wp14">
+  <w:footnote w:type="separator" w:id="-1">
+    <w:p>
+      <w:pPr>
+        <w:spacing w:after="0" w:line="240" w:lineRule="auto"/>
+      </w:pPr>
+      <w:r>
+        <w:separator/>
+      </w:r>
+    </w:p>
+  </w:footnote>
+  <w:footnote w:type="continuationSeparator" w:id="0">
+    <w:p>
+      <w:pPr>
+        <w:spacing w:after="0" w:line="240" w:lineRule="auto"/>
+      </w:pPr>
+      <w:r>
+        <w:continuationSeparator/>
+      </w:r>
+    </w:p>
+  </w:footnote>
+</w:footnotes>
+</file>
+
 <file path=word/numbering.xml><?xml version="1.0" encoding="utf-8"?>
-<w:numbering xmlns:wpc="http://schemas.microsoft.com/office/word/2010/wordprocessingCanvas" xmlns:mc="http://schemas.openxmlformats.org/markup-compatibility/2006" xmlns:o="urn:schemas-microsoft-com:office:office" xmlns:r="http://schemas.openxmlformats.org/officeDocument/2006/relationships" xmlns:m="http://schemas.openxmlformats.org/officeDocument/2006/math" xmlns:v="urn:schemas-microsoft-com:vml" xmlns:wp14="http://schemas.microsoft.com/office/word/2010/wordprocessingDrawing" xmlns:wp="http://schemas.openxmlformats.org/drawingml/2006/wordprocessingDrawing" xmlns:w10="urn:schemas-microsoft-com:office:word" xmlns:w="http://schemas.openxmlformats.org/wordprocessingml/2006/main" xmlns:w14="http://schemas.microsoft.com/office/word/2010/wordml" xmlns:wpg="http://schemas.microsoft.com/office/word/2010/wordprocessingGroup" xmlns:wpi="http://schemas.microsoft.com/office/word/2010/wordprocessingInk" xmlns:wne="http://schemas.microsoft.com/office/word/2006/wordml" xmlns:wps="http://schemas.microsoft.com/office/word/2010/wordprocessingShape" mc:Ignorable="w14 wp14">
-  <w:abstractNum w:abstractNumId="0">
+<w:numbering xmlns:wpc="http://schemas.microsoft.com/office/word/2010/wordprocessingCanvas" xmlns:cx="http://schemas.microsoft.com/office/drawing/2014/chartex" xmlns:cx1="http://schemas.microsoft.com/office/drawing/2015/9/8/chartex" xmlns:cx2="http://schemas.microsoft.com/office/drawing/2015/10/21/chartex" xmlns:cx3="http://schemas.microsoft.com/office/drawing/2016/5/9/chartex" xmlns:cx4="http://schemas.microsoft.com/office/drawing/2016/5/10/chartex" xmlns:cx5="http://schemas.microsoft.com/office/drawing/2016/5/11/chartex" xmlns:cx6="http://schemas.microsoft.com/office/drawing/2016/5/12/chartex" xmlns:cx7="http://schemas.microsoft.com/office/drawing/2016/5/13/chartex" xmlns:cx8="http://schemas.microsoft.com/office/drawing/2016/5/14/chartex" xmlns:mc="http://schemas.openxmlformats.org/markup-compatibility/2006" xmlns:aink="http://schemas.microsoft.com/office/drawing/2016/ink" xmlns:am3d="http://schemas.microsoft.com/office/drawing/2017/model3d" xmlns:o="urn:schemas-microsoft-com:office:office" xmlns:r="http://schemas.openxmlformats.org/officeDocument/2006/relationships" xmlns:m="http://schemas.openxmlformats.org/officeDocument/2006/math" xmlns:v="urn:schemas-microsoft-com:vml" xmlns:wp14="http://schemas.microsoft.com/office/word/2010/wordprocessingDrawing" xmlns:wp="http://schemas.openxmlformats.org/drawingml/2006/wordprocessingDrawing" xmlns:w10="urn:schemas-microsoft-com:office:word" xmlns:w="http://schemas.openxmlformats.org/wordprocessingml/2006/main" xmlns:w14="http://schemas.microsoft.com/office/word/2010/wordml" xmlns:w15="http://schemas.microsoft.com/office/word/2012/wordml" xmlns:w16cex="http://schemas.microsoft.com/office/word/2018/wordml/cex" xmlns:w16cid="http://schemas.microsoft.com/office/word/2016/wordml/cid" xmlns:w16="http://schemas.microsoft.com/office/word/2018/wordml" xmlns:w16se="http://schemas.microsoft.com/office/word/2015/wordml/symex" xmlns:wpg="http://schemas.microsoft.com/office/word/2010/wordprocessingGroup" xmlns:wpi="http://schemas.microsoft.com/office/word/2010/wordprocessingInk" xmlns:wne="http://schemas.microsoft.com/office/word/2006/wordml" xmlns:wps="http://schemas.microsoft.com/office/word/2010/wordprocessingShape" mc:Ignorable="w14 w15 w16se w16cid w16 w16cex wp14">
+  <w:abstractNum w:abstractNumId="0" w15:restartNumberingAfterBreak="0">
     <w:nsid w:val="0118139A"/>
     <w:multiLevelType w:val="multilevel"/>
     <w:tmpl w:val="AC46AEF0"/>
@@ -4841,7 +5112,7 @@
       </w:rPr>
     </w:lvl>
   </w:abstractNum>
-  <w:abstractNum w:abstractNumId="1">
+  <w:abstractNum w:abstractNumId="1" w15:restartNumberingAfterBreak="0">
     <w:nsid w:val="30CF25CE"/>
     <w:multiLevelType w:val="hybridMultilevel"/>
     <w:tmpl w:val="1F7E9746"/>
@@ -4954,7 +5225,7 @@
       </w:rPr>
     </w:lvl>
   </w:abstractNum>
-  <w:abstractNum w:abstractNumId="2">
+  <w:abstractNum w:abstractNumId="2" w15:restartNumberingAfterBreak="0">
     <w:nsid w:val="325A6EB1"/>
     <w:multiLevelType w:val="multilevel"/>
     <w:tmpl w:val="AC46AEF0"/>
@@ -5103,7 +5374,7 @@
       </w:rPr>
     </w:lvl>
   </w:abstractNum>
-  <w:abstractNum w:abstractNumId="3">
+  <w:abstractNum w:abstractNumId="3" w15:restartNumberingAfterBreak="0">
     <w:nsid w:val="38BC49A1"/>
     <w:multiLevelType w:val="multilevel"/>
     <w:tmpl w:val="D1624FFA"/>
@@ -5216,7 +5487,233 @@
       </w:rPr>
     </w:lvl>
   </w:abstractNum>
-  <w:abstractNum w:abstractNumId="4">
+  <w:abstractNum w:abstractNumId="4" w15:restartNumberingAfterBreak="0">
+    <w:nsid w:val="44577F15"/>
+    <w:multiLevelType w:val="hybridMultilevel"/>
+    <w:tmpl w:val="4A0E657E"/>
+    <w:lvl w:ilvl="0" w:tplc="04090001">
+      <w:start w:val="1"/>
+      <w:numFmt w:val="bullet"/>
+      <w:lvlText w:val=""/>
+      <w:lvlJc w:val="left"/>
+      <w:pPr>
+        <w:ind w:left="735" w:hanging="360"/>
+      </w:pPr>
+      <w:rPr>
+        <w:rFonts w:ascii="Symbol" w:hAnsi="Symbol" w:hint="default"/>
+      </w:rPr>
+    </w:lvl>
+    <w:lvl w:ilvl="1" w:tplc="04090003" w:tentative="1">
+      <w:start w:val="1"/>
+      <w:numFmt w:val="bullet"/>
+      <w:lvlText w:val="o"/>
+      <w:lvlJc w:val="left"/>
+      <w:pPr>
+        <w:ind w:left="1455" w:hanging="360"/>
+      </w:pPr>
+      <w:rPr>
+        <w:rFonts w:ascii="Courier New" w:hAnsi="Courier New" w:cs="Courier New" w:hint="default"/>
+      </w:rPr>
+    </w:lvl>
+    <w:lvl w:ilvl="2" w:tplc="04090005" w:tentative="1">
+      <w:start w:val="1"/>
+      <w:numFmt w:val="bullet"/>
+      <w:lvlText w:val=""/>
+      <w:lvlJc w:val="left"/>
+      <w:pPr>
+        <w:ind w:left="2175" w:hanging="360"/>
+      </w:pPr>
+      <w:rPr>
+        <w:rFonts w:ascii="Wingdings" w:hAnsi="Wingdings" w:hint="default"/>
+      </w:rPr>
+    </w:lvl>
+    <w:lvl w:ilvl="3" w:tplc="04090001" w:tentative="1">
+      <w:start w:val="1"/>
+      <w:numFmt w:val="bullet"/>
+      <w:lvlText w:val=""/>
+      <w:lvlJc w:val="left"/>
+      <w:pPr>
+        <w:ind w:left="2895" w:hanging="360"/>
+      </w:pPr>
+      <w:rPr>
+        <w:rFonts w:ascii="Symbol" w:hAnsi="Symbol" w:hint="default"/>
+      </w:rPr>
+    </w:lvl>
+    <w:lvl w:ilvl="4" w:tplc="04090003" w:tentative="1">
+      <w:start w:val="1"/>
+      <w:numFmt w:val="bullet"/>
+      <w:lvlText w:val="o"/>
+      <w:lvlJc w:val="left"/>
+      <w:pPr>
+        <w:ind w:left="3615" w:hanging="360"/>
+      </w:pPr>
+      <w:rPr>
+        <w:rFonts w:ascii="Courier New" w:hAnsi="Courier New" w:cs="Courier New" w:hint="default"/>
+      </w:rPr>
+    </w:lvl>
+    <w:lvl w:ilvl="5" w:tplc="04090005" w:tentative="1">
+      <w:start w:val="1"/>
+      <w:numFmt w:val="bullet"/>
+      <w:lvlText w:val=""/>
+      <w:lvlJc w:val="left"/>
+      <w:pPr>
+        <w:ind w:left="4335" w:hanging="360"/>
+      </w:pPr>
+      <w:rPr>
+        <w:rFonts w:ascii="Wingdings" w:hAnsi="Wingdings" w:hint="default"/>
+      </w:rPr>
+    </w:lvl>
+    <w:lvl w:ilvl="6" w:tplc="04090001" w:tentative="1">
+      <w:start w:val="1"/>
+      <w:numFmt w:val="bullet"/>
+      <w:lvlText w:val=""/>
+      <w:lvlJc w:val="left"/>
+      <w:pPr>
+        <w:ind w:left="5055" w:hanging="360"/>
+      </w:pPr>
+      <w:rPr>
+        <w:rFonts w:ascii="Symbol" w:hAnsi="Symbol" w:hint="default"/>
+      </w:rPr>
+    </w:lvl>
+    <w:lvl w:ilvl="7" w:tplc="04090003" w:tentative="1">
+      <w:start w:val="1"/>
+      <w:numFmt w:val="bullet"/>
+      <w:lvlText w:val="o"/>
+      <w:lvlJc w:val="left"/>
+      <w:pPr>
+        <w:ind w:left="5775" w:hanging="360"/>
+      </w:pPr>
+      <w:rPr>
+        <w:rFonts w:ascii="Courier New" w:hAnsi="Courier New" w:cs="Courier New" w:hint="default"/>
+      </w:rPr>
+    </w:lvl>
+    <w:lvl w:ilvl="8" w:tplc="04090005" w:tentative="1">
+      <w:start w:val="1"/>
+      <w:numFmt w:val="bullet"/>
+      <w:lvlText w:val=""/>
+      <w:lvlJc w:val="left"/>
+      <w:pPr>
+        <w:ind w:left="6495" w:hanging="360"/>
+      </w:pPr>
+      <w:rPr>
+        <w:rFonts w:ascii="Wingdings" w:hAnsi="Wingdings" w:hint="default"/>
+      </w:rPr>
+    </w:lvl>
+  </w:abstractNum>
+  <w:abstractNum w:abstractNumId="5" w15:restartNumberingAfterBreak="0">
+    <w:nsid w:val="550022A3"/>
+    <w:multiLevelType w:val="hybridMultilevel"/>
+    <w:tmpl w:val="FD483C12"/>
+    <w:lvl w:ilvl="0" w:tplc="04090001">
+      <w:start w:val="1"/>
+      <w:numFmt w:val="bullet"/>
+      <w:lvlText w:val=""/>
+      <w:lvlJc w:val="left"/>
+      <w:pPr>
+        <w:ind w:left="735" w:hanging="360"/>
+      </w:pPr>
+      <w:rPr>
+        <w:rFonts w:ascii="Symbol" w:hAnsi="Symbol" w:hint="default"/>
+      </w:rPr>
+    </w:lvl>
+    <w:lvl w:ilvl="1" w:tplc="04090003" w:tentative="1">
+      <w:start w:val="1"/>
+      <w:numFmt w:val="bullet"/>
+      <w:lvlText w:val="o"/>
+      <w:lvlJc w:val="left"/>
+      <w:pPr>
+        <w:ind w:left="1455" w:hanging="360"/>
+      </w:pPr>
+      <w:rPr>
+        <w:rFonts w:ascii="Courier New" w:hAnsi="Courier New" w:cs="Courier New" w:hint="default"/>
+      </w:rPr>
+    </w:lvl>
+    <w:lvl w:ilvl="2" w:tplc="04090005" w:tentative="1">
+      <w:start w:val="1"/>
+      <w:numFmt w:val="bullet"/>
+      <w:lvlText w:val=""/>
+      <w:lvlJc w:val="left"/>
+      <w:pPr>
+        <w:ind w:left="2175" w:hanging="360"/>
+      </w:pPr>
+      <w:rPr>
+        <w:rFonts w:ascii="Wingdings" w:hAnsi="Wingdings" w:hint="default"/>
+      </w:rPr>
+    </w:lvl>
+    <w:lvl w:ilvl="3" w:tplc="04090001" w:tentative="1">
+      <w:start w:val="1"/>
+      <w:numFmt w:val="bullet"/>
+      <w:lvlText w:val=""/>
+      <w:lvlJc w:val="left"/>
+      <w:pPr>
+        <w:ind w:left="2895" w:hanging="360"/>
+      </w:pPr>
+      <w:rPr>
+        <w:rFonts w:ascii="Symbol" w:hAnsi="Symbol" w:hint="default"/>
+      </w:rPr>
+    </w:lvl>
+    <w:lvl w:ilvl="4" w:tplc="04090003" w:tentative="1">
+      <w:start w:val="1"/>
+      <w:numFmt w:val="bullet"/>
+      <w:lvlText w:val="o"/>
+      <w:lvlJc w:val="left"/>
+      <w:pPr>
+        <w:ind w:left="3615" w:hanging="360"/>
+      </w:pPr>
+      <w:rPr>
+        <w:rFonts w:ascii="Courier New" w:hAnsi="Courier New" w:cs="Courier New" w:hint="default"/>
+      </w:rPr>
+    </w:lvl>
+    <w:lvl w:ilvl="5" w:tplc="04090005" w:tentative="1">
+      <w:start w:val="1"/>
+      <w:numFmt w:val="bullet"/>
+      <w:lvlText w:val=""/>
+      <w:lvlJc w:val="left"/>
+      <w:pPr>
+        <w:ind w:left="4335" w:hanging="360"/>
+      </w:pPr>
+      <w:rPr>
+        <w:rFonts w:ascii="Wingdings" w:hAnsi="Wingdings" w:hint="default"/>
+      </w:rPr>
+    </w:lvl>
+    <w:lvl w:ilvl="6" w:tplc="04090001" w:tentative="1">
+      <w:start w:val="1"/>
+      <w:numFmt w:val="bullet"/>
+      <w:lvlText w:val=""/>
+      <w:lvlJc w:val="left"/>
+      <w:pPr>
+        <w:ind w:left="5055" w:hanging="360"/>
+      </w:pPr>
+      <w:rPr>
+        <w:rFonts w:ascii="Symbol" w:hAnsi="Symbol" w:hint="default"/>
+      </w:rPr>
+    </w:lvl>
+    <w:lvl w:ilvl="7" w:tplc="04090003" w:tentative="1">
+      <w:start w:val="1"/>
+      <w:numFmt w:val="bullet"/>
+      <w:lvlText w:val="o"/>
+      <w:lvlJc w:val="left"/>
+      <w:pPr>
+        <w:ind w:left="5775" w:hanging="360"/>
+      </w:pPr>
+      <w:rPr>
+        <w:rFonts w:ascii="Courier New" w:hAnsi="Courier New" w:cs="Courier New" w:hint="default"/>
+      </w:rPr>
+    </w:lvl>
+    <w:lvl w:ilvl="8" w:tplc="04090005" w:tentative="1">
+      <w:start w:val="1"/>
+      <w:numFmt w:val="bullet"/>
+      <w:lvlText w:val=""/>
+      <w:lvlJc w:val="left"/>
+      <w:pPr>
+        <w:ind w:left="6495" w:hanging="360"/>
+      </w:pPr>
+      <w:rPr>
+        <w:rFonts w:ascii="Wingdings" w:hAnsi="Wingdings" w:hint="default"/>
+      </w:rPr>
+    </w:lvl>
+  </w:abstractNum>
+  <w:abstractNum w:abstractNumId="6" w15:restartNumberingAfterBreak="0">
     <w:nsid w:val="57ED6FC5"/>
     <w:multiLevelType w:val="multilevel"/>
     <w:tmpl w:val="AC46AEF0"/>
@@ -5365,7 +5862,7 @@
       </w:rPr>
     </w:lvl>
   </w:abstractNum>
-  <w:abstractNum w:abstractNumId="5">
+  <w:abstractNum w:abstractNumId="7" w15:restartNumberingAfterBreak="0">
     <w:nsid w:val="590861E6"/>
     <w:multiLevelType w:val="hybridMultilevel"/>
     <w:tmpl w:val="050295D2"/>
@@ -5478,7 +5975,7 @@
       </w:rPr>
     </w:lvl>
   </w:abstractNum>
-  <w:abstractNum w:abstractNumId="6">
+  <w:abstractNum w:abstractNumId="8" w15:restartNumberingAfterBreak="0">
     <w:nsid w:val="5D850318"/>
     <w:multiLevelType w:val="multilevel"/>
     <w:tmpl w:val="AC46AEF0"/>
@@ -5627,7 +6124,7 @@
       </w:rPr>
     </w:lvl>
   </w:abstractNum>
-  <w:abstractNum w:abstractNumId="7">
+  <w:abstractNum w:abstractNumId="9" w15:restartNumberingAfterBreak="0">
     <w:nsid w:val="5E220143"/>
     <w:multiLevelType w:val="multilevel"/>
     <w:tmpl w:val="AC46AEF0"/>
@@ -5776,7 +6273,7 @@
       </w:rPr>
     </w:lvl>
   </w:abstractNum>
-  <w:abstractNum w:abstractNumId="8">
+  <w:abstractNum w:abstractNumId="10" w15:restartNumberingAfterBreak="0">
     <w:nsid w:val="727B1A4D"/>
     <w:multiLevelType w:val="hybridMultilevel"/>
     <w:tmpl w:val="8228D51E"/>
@@ -5863,10 +6360,10 @@
     </w:lvl>
   </w:abstractNum>
   <w:num w:numId="1">
-    <w:abstractNumId w:val="6"/>
+    <w:abstractNumId w:val="8"/>
   </w:num>
   <w:num w:numId="2">
-    <w:abstractNumId w:val="7"/>
+    <w:abstractNumId w:val="9"/>
   </w:num>
   <w:num w:numId="3">
     <w:abstractNumId w:val="3"/>
@@ -5875,10 +6372,10 @@
     <w:abstractNumId w:val="1"/>
   </w:num>
   <w:num w:numId="5">
-    <w:abstractNumId w:val="5"/>
+    <w:abstractNumId w:val="7"/>
   </w:num>
   <w:num w:numId="6">
-    <w:abstractNumId w:val="4"/>
+    <w:abstractNumId w:val="6"/>
   </w:num>
   <w:num w:numId="7">
     <w:abstractNumId w:val="0"/>
@@ -5887,13 +6384,19 @@
     <w:abstractNumId w:val="2"/>
   </w:num>
   <w:num w:numId="9">
-    <w:abstractNumId w:val="8"/>
+    <w:abstractNumId w:val="10"/>
+  </w:num>
+  <w:num w:numId="10">
+    <w:abstractNumId w:val="5"/>
+  </w:num>
+  <w:num w:numId="11">
+    <w:abstractNumId w:val="4"/>
   </w:num>
 </w:numbering>
 </file>
 
 <file path=word/styles.xml><?xml version="1.0" encoding="utf-8"?>
-<w:styles xmlns:mc="http://schemas.openxmlformats.org/markup-compatibility/2006" xmlns:r="http://schemas.openxmlformats.org/officeDocument/2006/relationships" xmlns:w="http://schemas.openxmlformats.org/wordprocessingml/2006/main" xmlns:w14="http://schemas.microsoft.com/office/word/2010/wordml" mc:Ignorable="w14">
+<w:styles xmlns:mc="http://schemas.openxmlformats.org/markup-compatibility/2006" xmlns:r="http://schemas.openxmlformats.org/officeDocument/2006/relationships" xmlns:w="http://schemas.openxmlformats.org/wordprocessingml/2006/main" xmlns:w14="http://schemas.microsoft.com/office/word/2010/wordml" xmlns:w15="http://schemas.microsoft.com/office/word/2012/wordml" xmlns:w16cex="http://schemas.microsoft.com/office/word/2018/wordml/cex" xmlns:w16cid="http://schemas.microsoft.com/office/word/2016/wordml/cid" xmlns:w16="http://schemas.microsoft.com/office/word/2018/wordml" xmlns:w16se="http://schemas.microsoft.com/office/word/2015/wordml/symex" mc:Ignorable="w14 w15 w16se w16cid w16 w16cex">
   <w:docDefaults>
     <w:rPrDefault>
       <w:rPr>
@@ -5909,549 +6412,383 @@
       </w:pPr>
     </w:pPrDefault>
   </w:docDefaults>
-  <w:latentStyles w:defLockedState="0" w:defUIPriority="99" w:defSemiHidden="1" w:defUnhideWhenUsed="1" w:defQFormat="0" w:count="267">
-    <w:lsdException w:name="Normal" w:semiHidden="0" w:uiPriority="0" w:unhideWhenUsed="0" w:qFormat="1"/>
-    <w:lsdException w:name="heading 1" w:semiHidden="0" w:uiPriority="9" w:unhideWhenUsed="0" w:qFormat="1"/>
-    <w:lsdException w:name="heading 2" w:uiPriority="9" w:qFormat="1"/>
-    <w:lsdException w:name="heading 3" w:uiPriority="9" w:qFormat="1"/>
-    <w:lsdException w:name="heading 4" w:uiPriority="9" w:qFormat="1"/>
-    <w:lsdException w:name="heading 5" w:uiPriority="9" w:qFormat="1"/>
-    <w:lsdException w:name="heading 6" w:uiPriority="9" w:qFormat="1"/>
-    <w:lsdException w:name="heading 7" w:uiPriority="9" w:qFormat="1"/>
-    <w:lsdException w:name="heading 8" w:uiPriority="9" w:qFormat="1"/>
-    <w:lsdException w:name="heading 9" w:uiPriority="9" w:qFormat="1"/>
-    <w:lsdException w:name="toc 1" w:uiPriority="39"/>
-    <w:lsdException w:name="toc 2" w:uiPriority="39"/>
-    <w:lsdException w:name="toc 3" w:uiPriority="39"/>
-    <w:lsdException w:name="toc 4" w:uiPriority="39"/>
-    <w:lsdException w:name="toc 5" w:uiPriority="39"/>
-    <w:lsdException w:name="toc 6" w:uiPriority="39"/>
-    <w:lsdException w:name="toc 7" w:uiPriority="39"/>
-    <w:lsdException w:name="toc 8" w:uiPriority="39"/>
-    <w:lsdException w:name="toc 9" w:uiPriority="39"/>
-    <w:lsdException w:name="caption" w:uiPriority="35" w:qFormat="1"/>
-    <w:lsdException w:name="Title" w:semiHidden="0" w:uiPriority="10" w:unhideWhenUsed="0" w:qFormat="1"/>
-    <w:lsdException w:name="Default Paragraph Font" w:uiPriority="1"/>
-    <w:lsdException w:name="Subtitle" w:semiHidden="0" w:uiPriority="11" w:unhideWhenUsed="0" w:qFormat="1"/>
-    <w:lsdException w:name="Strong" w:semiHidden="0" w:uiPriority="22" w:unhideWhenUsed="0" w:qFormat="1"/>
-    <w:lsdException w:name="Emphasis" w:semiHidden="0" w:uiPriority="20" w:unhideWhenUsed="0" w:qFormat="1"/>
-    <w:lsdException w:name="Table Grid" w:semiHidden="0" w:uiPriority="59" w:unhideWhenUsed="0"/>
-    <w:lsdException w:name="Placeholder Text" w:unhideWhenUsed="0"/>
-    <w:lsdException w:name="No Spacing" w:semiHidden="0" w:uiPriority="1" w:unhideWhenUsed="0" w:qFormat="1"/>
-    <w:lsdException w:name="Light Shading" w:semiHidden="0" w:uiPriority="60" w:unhideWhenUsed="0"/>
-    <w:lsdException w:name="Light List" w:semiHidden="0" w:uiPriority="61" w:unhideWhenUsed="0"/>
-    <w:lsdException w:name="Light Grid" w:semiHidden="0" w:uiPriority="62" w:unhideWhenUsed="0"/>
-    <w:lsdException w:name="Medium Shading 1" w:semiHidden="0" w:uiPriority="63" w:unhideWhenUsed="0"/>
-    <w:lsdException w:name="Medium Shading 2" w:semiHidden="0" w:uiPriority="64" w:unhideWhenUsed="0"/>
-    <w:lsdException w:name="Medium List 1" w:semiHidden="0" w:uiPriority="65" w:unhideWhenUsed="0"/>
-    <w:lsdException w:name="Medium List 2" w:semiHidden="0" w:uiPriority="66" w:unhideWhenUsed="0"/>
-    <w:lsdException w:name="Medium Grid 1" w:semiHidden="0" w:uiPriority="67" w:unhideWhenUsed="0"/>
-    <w:lsdException w:name="Medium Grid 2" w:semiHidden="0" w:uiPriority="68" w:unhideWhenUsed="0"/>
-    <w:lsdException w:name="Medium Grid 3" w:semiHidden="0" w:uiPriority="69" w:unhideWhenUsed="0"/>
-    <w:lsdException w:name="Dark List" w:semiHidden="0" w:uiPriority="70" w:unhideWhenUsed="0"/>
-    <w:lsdException w:name="Colorful Shading" w:semiHidden="0" w:uiPriority="71" w:unhideWhenUsed="0"/>
-    <w:lsdException w:name="Colorful List" w:semiHidden="0" w:uiPriority="72" w:unhideWhenUsed="0"/>
-    <w:lsdException w:name="Colorful Grid" w:semiHidden="0" w:uiPriority="73" w:unhideWhenUsed="0"/>
-    <w:lsdException w:name="Light Shading Accent 1" w:semiHidden="0" w:uiPriority="60" w:unhideWhenUsed="0"/>
-    <w:lsdException w:name="Light List Accent 1" w:semiHidden="0" w:uiPriority="61" w:unhideWhenUsed="0"/>
-    <w:lsdException w:name="Light Grid Accent 1" w:semiHidden="0" w:uiPriority="62" w:unhideWhenUsed="0"/>
-    <w:lsdException w:name="Medium Shading 1 Accent 1" w:semiHidden="0" w:uiPriority="63" w:unhideWhenUsed="0"/>
-    <w:lsdException w:name="Medium Shading 2 Accent 1" w:semiHidden="0" w:uiPriority="64" w:unhideWhenUsed="0"/>
-    <w:lsdException w:name="Medium List 1 Accent 1" w:semiHidden="0" w:uiPriority="65" w:unhideWhenUsed="0"/>
-    <w:lsdException w:name="Revision" w:unhideWhenUsed="0"/>
-    <w:lsdException w:name="List Paragraph" w:semiHidden="0" w:uiPriority="34" w:unhideWhenUsed="0" w:qFormat="1"/>
-    <w:lsdException w:name="Quote" w:semiHidden="0" w:uiPriority="29" w:unhideWhenUsed="0" w:qFormat="1"/>
-    <w:lsdException w:name="Intense Quote" w:semiHidden="0" w:uiPriority="30" w:unhideWhenUsed="0" w:qFormat="1"/>
-    <w:lsdException w:name="Medium List 2 Accent 1" w:semiHidden="0" w:uiPriority="66" w:unhideWhenUsed="0"/>
-    <w:lsdException w:name="Medium Grid 1 Accent 1" w:semiHidden="0" w:uiPriority="67" w:unhideWhenUsed="0"/>
-    <w:lsdException w:name="Medium Grid 2 Accent 1" w:semiHidden="0" w:uiPriority="68" w:unhideWhenUsed="0"/>
-    <w:lsdException w:name="Medium Grid 3 Accent 1" w:semiHidden="0" w:uiPriority="69" w:unhideWhenUsed="0"/>
-    <w:lsdException w:name="Dark List Accent 1" w:semiHidden="0" w:uiPriority="70" w:unhideWhenUsed="0"/>
-    <w:lsdException w:name="Colorful Shading Accent 1" w:semiHidden="0" w:uiPriority="71" w:unhideWhenUsed="0"/>
-    <w:lsdException w:name="Colorful List Accent 1" w:semiHidden="0" w:uiPriority="72" w:unhideWhenUsed="0"/>
-    <w:lsdException w:name="Colorful Grid Accent 1" w:semiHidden="0" w:uiPriority="73" w:unhideWhenUsed="0"/>
-    <w:lsdException w:name="Light Shading Accent 2" w:semiHidden="0" w:uiPriority="60" w:unhideWhenUsed="0"/>
-    <w:lsdException w:name="Light List Accent 2" w:semiHidden="0" w:uiPriority="61" w:unhideWhenUsed="0"/>
-    <w:lsdException w:name="Light Grid Accent 2" w:semiHidden="0" w:uiPriority="62" w:unhideWhenUsed="0"/>
-    <w:lsdException w:name="Medium Shading 1 Accent 2" w:semiHidden="0" w:uiPriority="63" w:unhideWhenUsed="0"/>
-    <w:lsdException w:name="Medium Shading 2 Accent 2" w:semiHidden="0" w:uiPriority="64" w:unhideWhenUsed="0"/>
-    <w:lsdException w:name="Medium List 1 Accent 2" w:semiHidden="0" w:uiPriority="65" w:unhideWhenUsed="0"/>
-    <w:lsdException w:name="Medium List 2 Accent 2" w:semiHidden="0" w:uiPriority="66" w:unhideWhenUsed="0"/>
-    <w:lsdException w:name="Medium Grid 1 Accent 2" w:semiHidden="0" w:uiPriority="67" w:unhideWhenUsed="0"/>
-    <w:lsdException w:name="Medium Grid 2 Accent 2" w:semiHidden="0" w:uiPriority="68" w:unhideWhenUsed="0"/>
-    <w:lsdException w:name="Medium Grid 3 Accent 2" w:semiHidden="0" w:uiPriority="69" w:unhideWhenUsed="0"/>
-    <w:lsdException w:name="Dark List Accent 2" w:semiHidden="0" w:uiPriority="70" w:unhideWhenUsed="0"/>
-    <w:lsdException w:name="Colorful Shading Accent 2" w:semiHidden="0" w:uiPriority="71" w:unhideWhenUsed="0"/>
-    <w:lsdException w:name="Colorful List Accent 2" w:semiHidden="0" w:uiPriority="72" w:unhideWhenUsed="0"/>
-    <w:lsdException w:name="Colorful Grid Accent 2" w:semiHidden="0" w:uiPriority="73" w:unhideWhenUsed="0"/>
-    <w:lsdException w:name="Light Shading Accent 3" w:semiHidden="0" w:uiPriority="60" w:unhideWhenUsed="0"/>
-    <w:lsdException w:name="Light List Accent 3" w:semiHidden="0" w:uiPriority="61" w:unhideWhenUsed="0"/>
-    <w:lsdException w:name="Light Grid Accent 3" w:semiHidden="0" w:uiPriority="62" w:unhideWhenUsed="0"/>
-    <w:lsdException w:name="Medium Shading 1 Accent 3" w:semiHidden="0" w:uiPriority="63" w:unhideWhenUsed="0"/>
-    <w:lsdException w:name="Medium Shading 2 Accent 3" w:semiHidden="0" w:uiPriority="64" w:unhideWhenUsed="0"/>
-    <w:lsdException w:name="Medium List 1 Accent 3" w:semiHidden="0" w:uiPriority="65" w:unhideWhenUsed="0"/>
-    <w:lsdException w:name="Medium List 2 Accent 3" w:semiHidden="0" w:uiPriority="66" w:unhideWhenUsed="0"/>
-    <w:lsdException w:name="Medium Grid 1 Accent 3" w:semiHidden="0" w:uiPriority="67" w:unhideWhenUsed="0"/>
-    <w:lsdException w:name="Medium Grid 2 Accent 3" w:semiHidden="0" w:uiPriority="68" w:unhideWhenUsed="0"/>
-    <w:lsdException w:name="Medium Grid 3 Accent 3" w:semiHidden="0" w:uiPriority="69" w:unhideWhenUsed="0"/>
-    <w:lsdException w:name="Dark List Accent 3" w:semiHidden="0" w:uiPriority="70" w:unhideWhenUsed="0"/>
-    <w:lsdException w:name="Colorful Shading Accent 3" w:semiHidden="0" w:uiPriority="71" w:unhideWhenUsed="0"/>
-    <w:lsdException w:name="Colorful List Accent 3" w:semiHidden="0" w:uiPriority="72" w:unhideWhenUsed="0"/>
-    <w:lsdException w:name="Colorful Grid Accent 3" w:semiHidden="0" w:uiPriority="73" w:unhideWhenUsed="0"/>
-    <w:lsdException w:name="Light Shading Accent 4" w:semiHidden="0" w:uiPriority="60" w:unhideWhenUsed="0"/>
-    <w:lsdException w:name="Light List Accent 4" w:semiHidden="0" w:uiPriority="61" w:unhideWhenUsed="0"/>
-    <w:lsdException w:name="Light Grid Accent 4" w:semiHidden="0" w:uiPriority="62" w:unhideWhenUsed="0"/>
-    <w:lsdException w:name="Medium Shading 1 Accent 4" w:semiHidden="0" w:uiPriority="63" w:unhideWhenUsed="0"/>
-    <w:lsdException w:name="Medium Shading 2 Accent 4" w:semiHidden="0" w:uiPriority="64" w:unhideWhenUsed="0"/>
-    <w:lsdException w:name="Medium List 1 Accent 4" w:semiHidden="0" w:uiPriority="65" w:unhideWhenUsed="0"/>
-    <w:lsdException w:name="Medium List 2 Accent 4" w:semiHidden="0" w:uiPriority="66" w:unhideWhenUsed="0"/>
-    <w:lsdException w:name="Medium Grid 1 Accent 4" w:semiHidden="0" w:uiPriority="67" w:unhideWhenUsed="0"/>
-    <w:lsdException w:name="Medium Grid 2 Accent 4" w:semiHidden="0" w:uiPriority="68" w:unhideWhenUsed="0"/>
-    <w:lsdException w:name="Medium Grid 3 Accent 4" w:semiHidden="0" w:uiPriority="69" w:unhideWhenUsed="0"/>
-    <w:lsdException w:name="Dark List Accent 4" w:semiHidden="0" w:uiPriority="70" w:unhideWhenUsed="0"/>
-    <w:lsdException w:name="Colorful Shading Accent 4" w:semiHidden="0" w:uiPriority="71" w:unhideWhenUsed="0"/>
-    <w:lsdException w:name="Colorful List Accent 4" w:semiHidden="0" w:uiPriority="72" w:unhideWhenUsed="0"/>
-    <w:lsdException w:name="Colorful Grid Accent 4" w:semiHidden="0" w:uiPriority="73" w:unhideWhenUsed="0"/>
-    <w:lsdException w:name="Light Shading Accent 5" w:semiHidden="0" w:uiPriority="60" w:unhideWhenUsed="0"/>
-    <w:lsdException w:name="Light List Accent 5" w:semiHidden="0" w:uiPriority="61" w:unhideWhenUsed="0"/>
-    <w:lsdException w:name="Light Grid Accent 5" w:semiHidden="0" w:uiPriority="62" w:unhideWhenUsed="0"/>
-    <w:lsdException w:name="Medium Shading 1 Accent 5" w:semiHidden="0" w:uiPriority="63" w:unhideWhenUsed="0"/>
-    <w:lsdException w:name="Medium Shading 2 Accent 5" w:semiHidden="0" w:uiPriority="64" w:unhideWhenUsed="0"/>
-    <w:lsdException w:name="Medium List 1 Accent 5" w:semiHidden="0" w:uiPriority="65" w:unhideWhenUsed="0"/>
-    <w:lsdException w:name="Medium List 2 Accent 5" w:semiHidden="0" w:uiPriority="66" w:unhideWhenUsed="0"/>
-    <w:lsdException w:name="Medium Grid 1 Accent 5" w:semiHidden="0" w:uiPriority="67" w:unhideWhenUsed="0"/>
-    <w:lsdException w:name="Medium Grid 2 Accent 5" w:semiHidden="0" w:uiPriority="68" w:unhideWhenUsed="0"/>
-    <w:lsdException w:name="Medium Grid 3 Accent 5" w:semiHidden="0" w:uiPriority="69" w:unhideWhenUsed="0"/>
-    <w:lsdException w:name="Dark List Accent 5" w:semiHidden="0" w:uiPriority="70" w:unhideWhenUsed="0"/>
-    <w:lsdException w:name="Colorful Shading Accent 5" w:semiHidden="0" w:uiPriority="71" w:unhideWhenUsed="0"/>
-    <w:lsdException w:name="Colorful List Accent 5" w:semiHidden="0" w:uiPriority="72" w:unhideWhenUsed="0"/>
-    <w:lsdException w:name="Colorful Grid Accent 5" w:semiHidden="0" w:uiPriority="73" w:unhideWhenUsed="0"/>
-    <w:lsdException w:name="Light Shading Accent 6" w:semiHidden="0" w:uiPriority="60" w:unhideWhenUsed="0"/>
-    <w:lsdException w:name="Light List Accent 6" w:semiHidden="0" w:uiPriority="61" w:unhideWhenUsed="0"/>
-    <w:lsdException w:name="Light Grid Accent 6" w:semiHidden="0" w:uiPriority="62" w:unhideWhenUsed="0"/>
-    <w:lsdException w:name="Medium Shading 1 Accent 6" w:semiHidden="0" w:uiPriority="63" w:unhideWhenUsed="0"/>
-    <w:lsdException w:name="Medium Shading 2 Accent 6" w:semiHidden="0" w:uiPriority="64" w:unhideWhenUsed="0"/>
-    <w:lsdException w:name="Medium List 1 Accent 6" w:semiHidden="0" w:uiPriority="65" w:unhideWhenUsed="0"/>
-    <w:lsdException w:name="Medium List 2 Accent 6" w:semiHidden="0" w:uiPriority="66" w:unhideWhenUsed="0"/>
-    <w:lsdException w:name="Medium Grid 1 Accent 6" w:semiHidden="0" w:uiPriority="67" w:unhideWhenUsed="0"/>
-    <w:lsdException w:name="Medium Grid 2 Accent 6" w:semiHidden="0" w:uiPriority="68" w:unhideWhenUsed="0"/>
-    <w:lsdException w:name="Medium Grid 3 Accent 6" w:semiHidden="0" w:uiPriority="69" w:unhideWhenUsed="0"/>
-    <w:lsdException w:name="Dark List Accent 6" w:semiHidden="0" w:uiPriority="70" w:unhideWhenUsed="0"/>
-    <w:lsdException w:name="Colorful Shading Accent 6" w:semiHidden="0" w:uiPriority="71" w:unhideWhenUsed="0"/>
-    <w:lsdException w:name="Colorful List Accent 6" w:semiHidden="0" w:uiPriority="72" w:unhideWhenUsed="0"/>
-    <w:lsdException w:name="Colorful Grid Accent 6" w:semiHidden="0" w:uiPriority="73" w:unhideWhenUsed="0"/>
-    <w:lsdException w:name="Subtle Emphasis" w:semiHidden="0" w:uiPriority="19" w:unhideWhenUsed="0" w:qFormat="1"/>
-    <w:lsdException w:name="Intense Emphasis" w:semiHidden="0" w:uiPriority="21" w:unhideWhenUsed="0" w:qFormat="1"/>
-    <w:lsdException w:name="Subtle Reference" w:semiHidden="0" w:uiPriority="31" w:unhideWhenUsed="0" w:qFormat="1"/>
-    <w:lsdException w:name="Intense Reference" w:semiHidden="0" w:uiPriority="32" w:unhideWhenUsed="0" w:qFormat="1"/>
-    <w:lsdException w:name="Book Title" w:semiHidden="0" w:uiPriority="33" w:unhideWhenUsed="0" w:qFormat="1"/>
-    <w:lsdException w:name="Bibliography" w:uiPriority="37"/>
-    <w:lsdException w:name="TOC Heading" w:uiPriority="39" w:qFormat="1"/>
-  </w:latentStyles>
-  <w:style w:type="paragraph" w:default="1" w:styleId="Normal">
-    <w:name w:val="Normal"/>
-    <w:qFormat/>
-    <w:rPr>
-      <w:rFonts w:cs="Times New Roman"/>
-    </w:rPr>
-  </w:style>
-  <w:style w:type="paragraph" w:styleId="Heading1">
-    <w:name w:val="heading 1"/>
-    <w:basedOn w:val="Normal"/>
-    <w:link w:val="Heading1Char"/>
-    <w:uiPriority w:val="9"/>
-    <w:qFormat/>
-    <w:rsid w:val="00EE7678"/>
-    <w:pPr>
-      <w:spacing w:before="100" w:beforeAutospacing="1" w:after="100" w:afterAutospacing="1" w:line="240" w:lineRule="auto"/>
-      <w:outlineLvl w:val="0"/>
-    </w:pPr>
-    <w:rPr>
-      <w:rFonts w:ascii="Times New Roman" w:hAnsi="Times New Roman"/>
-      <w:b/>
-      <w:bCs/>
-      <w:kern w:val="36"/>
-      <w:sz w:val="48"/>
-      <w:szCs w:val="48"/>
-    </w:rPr>
-  </w:style>
-  <w:style w:type="character" w:default="1" w:styleId="DefaultParagraphFont">
-    <w:name w:val="Default Paragraph Font"/>
-    <w:uiPriority w:val="1"/>
-    <w:semiHidden/>
-    <w:unhideWhenUsed/>
-  </w:style>
-  <w:style w:type="table" w:default="1" w:styleId="TableNormal">
-    <w:name w:val="Normal Table"/>
-    <w:uiPriority w:val="99"/>
-    <w:semiHidden/>
-    <w:unhideWhenUsed/>
-    <w:tblPr>
-      <w:tblInd w:w="0" w:type="dxa"/>
-      <w:tblCellMar>
-        <w:top w:w="0" w:type="dxa"/>
-        <w:left w:w="108" w:type="dxa"/>
-        <w:bottom w:w="0" w:type="dxa"/>
-        <w:right w:w="108" w:type="dxa"/>
-      </w:tblCellMar>
-    </w:tblPr>
-  </w:style>
-  <w:style w:type="numbering" w:default="1" w:styleId="NoList">
-    <w:name w:val="No List"/>
-    <w:uiPriority w:val="99"/>
-    <w:semiHidden/>
-    <w:unhideWhenUsed/>
-  </w:style>
-  <w:style w:type="character" w:customStyle="1" w:styleId="Heading1Char">
-    <w:name w:val="Heading 1 Char"/>
-    <w:basedOn w:val="DefaultParagraphFont"/>
-    <w:link w:val="Heading1"/>
-    <w:uiPriority w:val="9"/>
-    <w:locked/>
-    <w:rsid w:val="00EE7678"/>
-    <w:rPr>
-      <w:rFonts w:ascii="Times New Roman" w:hAnsi="Times New Roman" w:cs="Times New Roman"/>
-      <w:b/>
-      <w:bCs/>
-      <w:kern w:val="36"/>
-      <w:sz w:val="48"/>
-      <w:szCs w:val="48"/>
-    </w:rPr>
-  </w:style>
-  <w:style w:type="character" w:customStyle="1" w:styleId="apple-converted-space">
-    <w:name w:val="apple-converted-space"/>
-    <w:basedOn w:val="DefaultParagraphFont"/>
-    <w:rsid w:val="00EE7678"/>
-    <w:rPr>
-      <w:rFonts w:cs="Times New Roman"/>
-    </w:rPr>
-  </w:style>
-  <w:style w:type="character" w:styleId="Hyperlink">
-    <w:name w:val="Hyperlink"/>
-    <w:basedOn w:val="DefaultParagraphFont"/>
-    <w:uiPriority w:val="99"/>
-    <w:semiHidden/>
-    <w:unhideWhenUsed/>
-    <w:rsid w:val="00EE7678"/>
-    <w:rPr>
-      <w:rFonts w:cs="Times New Roman"/>
-      <w:color w:val="0000FF"/>
-      <w:u w:val="single"/>
-    </w:rPr>
-  </w:style>
-  <w:style w:type="paragraph" w:styleId="NormalWeb">
-    <w:name w:val="Normal (Web)"/>
-    <w:basedOn w:val="Normal"/>
-    <w:uiPriority w:val="99"/>
-    <w:semiHidden/>
-    <w:unhideWhenUsed/>
-    <w:rsid w:val="00EE7678"/>
-    <w:pPr>
-      <w:spacing w:before="100" w:beforeAutospacing="1" w:after="100" w:afterAutospacing="1" w:line="240" w:lineRule="auto"/>
-    </w:pPr>
-    <w:rPr>
-      <w:rFonts w:ascii="Times New Roman" w:hAnsi="Times New Roman"/>
-      <w:sz w:val="24"/>
-      <w:szCs w:val="24"/>
-    </w:rPr>
-  </w:style>
-  <w:style w:type="paragraph" w:styleId="HTMLPreformatted">
-    <w:name w:val="HTML Preformatted"/>
-    <w:basedOn w:val="Normal"/>
-    <w:link w:val="HTMLPreformattedChar"/>
-    <w:uiPriority w:val="99"/>
-    <w:semiHidden/>
-    <w:unhideWhenUsed/>
-    <w:rsid w:val="00EE7678"/>
-    <w:pPr>
-      <w:tabs>
-        <w:tab w:val="left" w:pos="916"/>
-        <w:tab w:val="left" w:pos="1832"/>
-        <w:tab w:val="left" w:pos="2748"/>
-        <w:tab w:val="left" w:pos="3664"/>
-        <w:tab w:val="left" w:pos="4580"/>
-        <w:tab w:val="left" w:pos="5496"/>
-        <w:tab w:val="left" w:pos="6412"/>
-        <w:tab w:val="left" w:pos="7328"/>
-        <w:tab w:val="left" w:pos="8244"/>
-        <w:tab w:val="left" w:pos="9160"/>
-        <w:tab w:val="left" w:pos="10076"/>
-        <w:tab w:val="left" w:pos="10992"/>
-        <w:tab w:val="left" w:pos="11908"/>
-        <w:tab w:val="left" w:pos="12824"/>
-        <w:tab w:val="left" w:pos="13740"/>
-        <w:tab w:val="left" w:pos="14656"/>
-      </w:tabs>
-      <w:spacing w:after="0" w:line="240" w:lineRule="auto"/>
-    </w:pPr>
-    <w:rPr>
-      <w:rFonts w:ascii="Courier New" w:hAnsi="Courier New" w:cs="Courier New"/>
-      <w:sz w:val="20"/>
-      <w:szCs w:val="20"/>
-    </w:rPr>
-  </w:style>
-  <w:style w:type="character" w:customStyle="1" w:styleId="HTMLPreformattedChar">
-    <w:name w:val="HTML Preformatted Char"/>
-    <w:basedOn w:val="DefaultParagraphFont"/>
-    <w:link w:val="HTMLPreformatted"/>
-    <w:uiPriority w:val="99"/>
-    <w:semiHidden/>
-    <w:locked/>
-    <w:rsid w:val="00EE7678"/>
-    <w:rPr>
-      <w:rFonts w:ascii="Courier New" w:hAnsi="Courier New" w:cs="Courier New"/>
-      <w:sz w:val="20"/>
-      <w:szCs w:val="20"/>
-    </w:rPr>
-  </w:style>
-  <w:style w:type="character" w:customStyle="1" w:styleId="com">
-    <w:name w:val="com"/>
-    <w:basedOn w:val="DefaultParagraphFont"/>
-    <w:rsid w:val="00EE7678"/>
-    <w:rPr>
-      <w:rFonts w:cs="Times New Roman"/>
-    </w:rPr>
-  </w:style>
-  <w:style w:type="character" w:customStyle="1" w:styleId="pln">
-    <w:name w:val="pln"/>
-    <w:basedOn w:val="DefaultParagraphFont"/>
-    <w:rsid w:val="00EE7678"/>
-    <w:rPr>
-      <w:rFonts w:cs="Times New Roman"/>
-    </w:rPr>
-  </w:style>
-  <w:style w:type="character" w:customStyle="1" w:styleId="tag">
-    <w:name w:val="tag"/>
-    <w:basedOn w:val="DefaultParagraphFont"/>
-    <w:rsid w:val="00EE7678"/>
-    <w:rPr>
-      <w:rFonts w:cs="Times New Roman"/>
-    </w:rPr>
-  </w:style>
-  <w:style w:type="character" w:customStyle="1" w:styleId="atn">
-    <w:name w:val="atn"/>
-    <w:basedOn w:val="DefaultParagraphFont"/>
-    <w:rsid w:val="00EE7678"/>
-    <w:rPr>
-      <w:rFonts w:cs="Times New Roman"/>
-    </w:rPr>
-  </w:style>
-  <w:style w:type="character" w:customStyle="1" w:styleId="pun">
-    <w:name w:val="pun"/>
-    <w:basedOn w:val="DefaultParagraphFont"/>
-    <w:rsid w:val="00EE7678"/>
-    <w:rPr>
-      <w:rFonts w:cs="Times New Roman"/>
-    </w:rPr>
-  </w:style>
-  <w:style w:type="character" w:customStyle="1" w:styleId="atv">
-    <w:name w:val="atv"/>
-    <w:basedOn w:val="DefaultParagraphFont"/>
-    <w:rsid w:val="00EE7678"/>
-    <w:rPr>
-      <w:rFonts w:cs="Times New Roman"/>
-    </w:rPr>
-  </w:style>
-  <w:style w:type="paragraph" w:styleId="BalloonText">
-    <w:name w:val="Balloon Text"/>
-    <w:basedOn w:val="Normal"/>
-    <w:link w:val="BalloonTextChar"/>
-    <w:uiPriority w:val="99"/>
-    <w:semiHidden/>
-    <w:unhideWhenUsed/>
-    <w:rsid w:val="00EE7678"/>
-    <w:pPr>
-      <w:spacing w:after="0" w:line="240" w:lineRule="auto"/>
-    </w:pPr>
-    <w:rPr>
-      <w:rFonts w:ascii="Tahoma" w:hAnsi="Tahoma" w:cs="Tahoma"/>
-      <w:sz w:val="16"/>
-      <w:szCs w:val="16"/>
-    </w:rPr>
-  </w:style>
-  <w:style w:type="character" w:customStyle="1" w:styleId="BalloonTextChar">
-    <w:name w:val="Balloon Text Char"/>
-    <w:basedOn w:val="DefaultParagraphFont"/>
-    <w:link w:val="BalloonText"/>
-    <w:uiPriority w:val="99"/>
-    <w:semiHidden/>
-    <w:locked/>
-    <w:rsid w:val="00EE7678"/>
-    <w:rPr>
-      <w:rFonts w:ascii="Tahoma" w:hAnsi="Tahoma" w:cs="Tahoma"/>
-      <w:sz w:val="16"/>
-      <w:szCs w:val="16"/>
-    </w:rPr>
-  </w:style>
-  <w:style w:type="paragraph" w:styleId="ListParagraph">
-    <w:name w:val="List Paragraph"/>
-    <w:basedOn w:val="Normal"/>
-    <w:uiPriority w:val="34"/>
-    <w:qFormat/>
-    <w:rsid w:val="006A4286"/>
-    <w:pPr>
-      <w:ind w:left="720"/>
-      <w:contextualSpacing/>
-    </w:pPr>
-  </w:style>
-</w:styles>
-</file>
-
-<file path=word/stylesWithEffects.xml><?xml version="1.0" encoding="utf-8"?>
-<w:styles xmlns:wpc="http://schemas.microsoft.com/office/word/2010/wordprocessingCanvas" xmlns:mc="http://schemas.openxmlformats.org/markup-compatibility/2006" xmlns:o="urn:schemas-microsoft-com:office:office" xmlns:r="http://schemas.openxmlformats.org/officeDocument/2006/relationships" xmlns:m="http://schemas.openxmlformats.org/officeDocument/2006/math" xmlns:v="urn:schemas-microsoft-com:vml" xmlns:wp14="http://schemas.microsoft.com/office/word/2010/wordprocessingDrawing" xmlns:wp="http://schemas.openxmlformats.org/drawingml/2006/wordprocessingDrawing" xmlns:w10="urn:schemas-microsoft-com:office:word" xmlns:w="http://schemas.openxmlformats.org/wordprocessingml/2006/main" xmlns:w14="http://schemas.microsoft.com/office/word/2010/wordml" xmlns:wpg="http://schemas.microsoft.com/office/word/2010/wordprocessingGroup" xmlns:wpi="http://schemas.microsoft.com/office/word/2010/wordprocessingInk" xmlns:wne="http://schemas.microsoft.com/office/word/2006/wordml" xmlns:wps="http://schemas.microsoft.com/office/word/2010/wordprocessingShape" mc:Ignorable="w14 wp14">
-  <w:docDefaults>
-    <w:rPrDefault>
-      <w:rPr>
-        <w:rFonts w:asciiTheme="minorHAnsi" w:eastAsia="Times New Roman" w:hAnsiTheme="minorHAnsi" w:cstheme="minorHAnsi"/>
-        <w:sz w:val="22"/>
-        <w:szCs w:val="22"/>
-        <w:lang w:val="en-US" w:eastAsia="en-US" w:bidi="ar-SA"/>
-      </w:rPr>
-    </w:rPrDefault>
-    <w:pPrDefault>
-      <w:pPr>
-        <w:spacing w:after="200" w:line="276" w:lineRule="auto"/>
-      </w:pPr>
-    </w:pPrDefault>
-  </w:docDefaults>
-  <w:latentStyles w:defLockedState="0" w:defUIPriority="99" w:defSemiHidden="1" w:defUnhideWhenUsed="1" w:defQFormat="0" w:count="267">
-    <w:lsdException w:name="Normal" w:semiHidden="0" w:uiPriority="0" w:unhideWhenUsed="0" w:qFormat="1"/>
-    <w:lsdException w:name="heading 1" w:semiHidden="0" w:uiPriority="9" w:unhideWhenUsed="0" w:qFormat="1"/>
-    <w:lsdException w:name="heading 2" w:uiPriority="9" w:qFormat="1"/>
-    <w:lsdException w:name="heading 3" w:uiPriority="9" w:qFormat="1"/>
-    <w:lsdException w:name="heading 4" w:uiPriority="9" w:qFormat="1"/>
-    <w:lsdException w:name="heading 5" w:uiPriority="9" w:qFormat="1"/>
-    <w:lsdException w:name="heading 6" w:uiPriority="9" w:qFormat="1"/>
-    <w:lsdException w:name="heading 7" w:uiPriority="9" w:qFormat="1"/>
-    <w:lsdException w:name="heading 8" w:uiPriority="9" w:qFormat="1"/>
-    <w:lsdException w:name="heading 9" w:uiPriority="9" w:qFormat="1"/>
-    <w:lsdException w:name="toc 1" w:uiPriority="39"/>
-    <w:lsdException w:name="toc 2" w:uiPriority="39"/>
-    <w:lsdException w:name="toc 3" w:uiPriority="39"/>
-    <w:lsdException w:name="toc 4" w:uiPriority="39"/>
-    <w:lsdException w:name="toc 5" w:uiPriority="39"/>
-    <w:lsdException w:name="toc 6" w:uiPriority="39"/>
-    <w:lsdException w:name="toc 7" w:uiPriority="39"/>
-    <w:lsdException w:name="toc 8" w:uiPriority="39"/>
-    <w:lsdException w:name="toc 9" w:uiPriority="39"/>
-    <w:lsdException w:name="caption" w:uiPriority="35" w:qFormat="1"/>
-    <w:lsdException w:name="Title" w:semiHidden="0" w:uiPriority="10" w:unhideWhenUsed="0" w:qFormat="1"/>
-    <w:lsdException w:name="Default Paragraph Font" w:uiPriority="1"/>
-    <w:lsdException w:name="Subtitle" w:semiHidden="0" w:uiPriority="11" w:unhideWhenUsed="0" w:qFormat="1"/>
-    <w:lsdException w:name="Strong" w:semiHidden="0" w:uiPriority="22" w:unhideWhenUsed="0" w:qFormat="1"/>
-    <w:lsdException w:name="Emphasis" w:semiHidden="0" w:uiPriority="20" w:unhideWhenUsed="0" w:qFormat="1"/>
-    <w:lsdException w:name="Table Grid" w:semiHidden="0" w:uiPriority="59" w:unhideWhenUsed="0"/>
-    <w:lsdException w:name="Placeholder Text" w:unhideWhenUsed="0"/>
-    <w:lsdException w:name="No Spacing" w:semiHidden="0" w:uiPriority="1" w:unhideWhenUsed="0" w:qFormat="1"/>
-    <w:lsdException w:name="Light Shading" w:semiHidden="0" w:uiPriority="60" w:unhideWhenUsed="0"/>
-    <w:lsdException w:name="Light List" w:semiHidden="0" w:uiPriority="61" w:unhideWhenUsed="0"/>
-    <w:lsdException w:name="Light Grid" w:semiHidden="0" w:uiPriority="62" w:unhideWhenUsed="0"/>
-    <w:lsdException w:name="Medium Shading 1" w:semiHidden="0" w:uiPriority="63" w:unhideWhenUsed="0"/>
-    <w:lsdException w:name="Medium Shading 2" w:semiHidden="0" w:uiPriority="64" w:unhideWhenUsed="0"/>
-    <w:lsdException w:name="Medium List 1" w:semiHidden="0" w:uiPriority="65" w:unhideWhenUsed="0"/>
-    <w:lsdException w:name="Medium List 2" w:semiHidden="0" w:uiPriority="66" w:unhideWhenUsed="0"/>
-    <w:lsdException w:name="Medium Grid 1" w:semiHidden="0" w:uiPriority="67" w:unhideWhenUsed="0"/>
-    <w:lsdException w:name="Medium Grid 2" w:semiHidden="0" w:uiPriority="68" w:unhideWhenUsed="0"/>
-    <w:lsdException w:name="Medium Grid 3" w:semiHidden="0" w:uiPriority="69" w:unhideWhenUsed="0"/>
-    <w:lsdException w:name="Dark List" w:semiHidden="0" w:uiPriority="70" w:unhideWhenUsed="0"/>
-    <w:lsdException w:name="Colorful Shading" w:semiHidden="0" w:uiPriority="71" w:unhideWhenUsed="0"/>
-    <w:lsdException w:name="Colorful List" w:semiHidden="0" w:uiPriority="72" w:unhideWhenUsed="0"/>
-    <w:lsdException w:name="Colorful Grid" w:semiHidden="0" w:uiPriority="73" w:unhideWhenUsed="0"/>
-    <w:lsdException w:name="Light Shading Accent 1" w:semiHidden="0" w:uiPriority="60" w:unhideWhenUsed="0"/>
-    <w:lsdException w:name="Light List Accent 1" w:semiHidden="0" w:uiPriority="61" w:unhideWhenUsed="0"/>
-    <w:lsdException w:name="Light Grid Accent 1" w:semiHidden="0" w:uiPriority="62" w:unhideWhenUsed="0"/>
-    <w:lsdException w:name="Medium Shading 1 Accent 1" w:semiHidden="0" w:uiPriority="63" w:unhideWhenUsed="0"/>
-    <w:lsdException w:name="Medium Shading 2 Accent 1" w:semiHidden="0" w:uiPriority="64" w:unhideWhenUsed="0"/>
-    <w:lsdException w:name="Medium List 1 Accent 1" w:semiHidden="0" w:uiPriority="65" w:unhideWhenUsed="0"/>
-    <w:lsdException w:name="Revision" w:unhideWhenUsed="0"/>
-    <w:lsdException w:name="List Paragraph" w:semiHidden="0" w:uiPriority="34" w:unhideWhenUsed="0" w:qFormat="1"/>
-    <w:lsdException w:name="Quote" w:semiHidden="0" w:uiPriority="29" w:unhideWhenUsed="0" w:qFormat="1"/>
-    <w:lsdException w:name="Intense Quote" w:semiHidden="0" w:uiPriority="30" w:unhideWhenUsed="0" w:qFormat="1"/>
-    <w:lsdException w:name="Medium List 2 Accent 1" w:semiHidden="0" w:uiPriority="66" w:unhideWhenUsed="0"/>
-    <w:lsdException w:name="Medium Grid 1 Accent 1" w:semiHidden="0" w:uiPriority="67" w:unhideWhenUsed="0"/>
-    <w:lsdException w:name="Medium Grid 2 Accent 1" w:semiHidden="0" w:uiPriority="68" w:unhideWhenUsed="0"/>
-    <w:lsdException w:name="Medium Grid 3 Accent 1" w:semiHidden="0" w:uiPriority="69" w:unhideWhenUsed="0"/>
-    <w:lsdException w:name="Dark List Accent 1" w:semiHidden="0" w:uiPriority="70" w:unhideWhenUsed="0"/>
-    <w:lsdException w:name="Colorful Shading Accent 1" w:semiHidden="0" w:uiPriority="71" w:unhideWhenUsed="0"/>
-    <w:lsdException w:name="Colorful List Accent 1" w:semiHidden="0" w:uiPriority="72" w:unhideWhenUsed="0"/>
-    <w:lsdException w:name="Colorful Grid Accent 1" w:semiHidden="0" w:uiPriority="73" w:unhideWhenUsed="0"/>
-    <w:lsdException w:name="Light Shading Accent 2" w:semiHidden="0" w:uiPriority="60" w:unhideWhenUsed="0"/>
-    <w:lsdException w:name="Light List Accent 2" w:semiHidden="0" w:uiPriority="61" w:unhideWhenUsed="0"/>
-    <w:lsdException w:name="Light Grid Accent 2" w:semiHidden="0" w:uiPriority="62" w:unhideWhenUsed="0"/>
-    <w:lsdException w:name="Medium Shading 1 Accent 2" w:semiHidden="0" w:uiPriority="63" w:unhideWhenUsed="0"/>
-    <w:lsdException w:name="Medium Shading 2 Accent 2" w:semiHidden="0" w:uiPriority="64" w:unhideWhenUsed="0"/>
-    <w:lsdException w:name="Medium List 1 Accent 2" w:semiHidden="0" w:uiPriority="65" w:unhideWhenUsed="0"/>
-    <w:lsdException w:name="Medium List 2 Accent 2" w:semiHidden="0" w:uiPriority="66" w:unhideWhenUsed="0"/>
-    <w:lsdException w:name="Medium Grid 1 Accent 2" w:semiHidden="0" w:uiPriority="67" w:unhideWhenUsed="0"/>
-    <w:lsdException w:name="Medium Grid 2 Accent 2" w:semiHidden="0" w:uiPriority="68" w:unhideWhenUsed="0"/>
-    <w:lsdException w:name="Medium Grid 3 Accent 2" w:semiHidden="0" w:uiPriority="69" w:unhideWhenUsed="0"/>
-    <w:lsdException w:name="Dark List Accent 2" w:semiHidden="0" w:uiPriority="70" w:unhideWhenUsed="0"/>
-    <w:lsdException w:name="Colorful Shading Accent 2" w:semiHidden="0" w:uiPriority="71" w:unhideWhenUsed="0"/>
-    <w:lsdException w:name="Colorful List Accent 2" w:semiHidden="0" w:uiPriority="72" w:unhideWhenUsed="0"/>
-    <w:lsdException w:name="Colorful Grid Accent 2" w:semiHidden="0" w:uiPriority="73" w:unhideWhenUsed="0"/>
-    <w:lsdException w:name="Light Shading Accent 3" w:semiHidden="0" w:uiPriority="60" w:unhideWhenUsed="0"/>
-    <w:lsdException w:name="Light List Accent 3" w:semiHidden="0" w:uiPriority="61" w:unhideWhenUsed="0"/>
-    <w:lsdException w:name="Light Grid Accent 3" w:semiHidden="0" w:uiPriority="62" w:unhideWhenUsed="0"/>
-    <w:lsdException w:name="Medium Shading 1 Accent 3" w:semiHidden="0" w:uiPriority="63" w:unhideWhenUsed="0"/>
-    <w:lsdException w:name="Medium Shading 2 Accent 3" w:semiHidden="0" w:uiPriority="64" w:unhideWhenUsed="0"/>
-    <w:lsdException w:name="Medium List 1 Accent 3" w:semiHidden="0" w:uiPriority="65" w:unhideWhenUsed="0"/>
-    <w:lsdException w:name="Medium List 2 Accent 3" w:semiHidden="0" w:uiPriority="66" w:unhideWhenUsed="0"/>
-    <w:lsdException w:name="Medium Grid 1 Accent 3" w:semiHidden="0" w:uiPriority="67" w:unhideWhenUsed="0"/>
-    <w:lsdException w:name="Medium Grid 2 Accent 3" w:semiHidden="0" w:uiPriority="68" w:unhideWhenUsed="0"/>
-    <w:lsdException w:name="Medium Grid 3 Accent 3" w:semiHidden="0" w:uiPriority="69" w:unhideWhenUsed="0"/>
-    <w:lsdException w:name="Dark List Accent 3" w:semiHidden="0" w:uiPriority="70" w:unhideWhenUsed="0"/>
-    <w:lsdException w:name="Colorful Shading Accent 3" w:semiHidden="0" w:uiPriority="71" w:unhideWhenUsed="0"/>
-    <w:lsdException w:name="Colorful List Accent 3" w:semiHidden="0" w:uiPriority="72" w:unhideWhenUsed="0"/>
-    <w:lsdException w:name="Colorful Grid Accent 3" w:semiHidden="0" w:uiPriority="73" w:unhideWhenUsed="0"/>
-    <w:lsdException w:name="Light Shading Accent 4" w:semiHidden="0" w:uiPriority="60" w:unhideWhenUsed="0"/>
-    <w:lsdException w:name="Light List Accent 4" w:semiHidden="0" w:uiPriority="61" w:unhideWhenUsed="0"/>
-    <w:lsdException w:name="Light Grid Accent 4" w:semiHidden="0" w:uiPriority="62" w:unhideWhenUsed="0"/>
-    <w:lsdException w:name="Medium Shading 1 Accent 4" w:semiHidden="0" w:uiPriority="63" w:unhideWhenUsed="0"/>
-    <w:lsdException w:name="Medium Shading 2 Accent 4" w:semiHidden="0" w:uiPriority="64" w:unhideWhenUsed="0"/>
-    <w:lsdException w:name="Medium List 1 Accent 4" w:semiHidden="0" w:uiPriority="65" w:unhideWhenUsed="0"/>
-    <w:lsdException w:name="Medium List 2 Accent 4" w:semiHidden="0" w:uiPriority="66" w:unhideWhenUsed="0"/>
-    <w:lsdException w:name="Medium Grid 1 Accent 4" w:semiHidden="0" w:uiPriority="67" w:unhideWhenUsed="0"/>
-    <w:lsdException w:name="Medium Grid 2 Accent 4" w:semiHidden="0" w:uiPriority="68" w:unhideWhenUsed="0"/>
-    <w:lsdException w:name="Medium Grid 3 Accent 4" w:semiHidden="0" w:uiPriority="69" w:unhideWhenUsed="0"/>
-    <w:lsdException w:name="Dark List Accent 4" w:semiHidden="0" w:uiPriority="70" w:unhideWhenUsed="0"/>
-    <w:lsdException w:name="Colorful Shading Accent 4" w:semiHidden="0" w:uiPriority="71" w:unhideWhenUsed="0"/>
-    <w:lsdException w:name="Colorful List Accent 4" w:semiHidden="0" w:uiPriority="72" w:unhideWhenUsed="0"/>
-    <w:lsdException w:name="Colorful Grid Accent 4" w:semiHidden="0" w:uiPriority="73" w:unhideWhenUsed="0"/>
-    <w:lsdException w:name="Light Shading Accent 5" w:semiHidden="0" w:uiPriority="60" w:unhideWhenUsed="0"/>
-    <w:lsdException w:name="Light List Accent 5" w:semiHidden="0" w:uiPriority="61" w:unhideWhenUsed="0"/>
-    <w:lsdException w:name="Light Grid Accent 5" w:semiHidden="0" w:uiPriority="62" w:unhideWhenUsed="0"/>
-    <w:lsdException w:name="Medium Shading 1 Accent 5" w:semiHidden="0" w:uiPriority="63" w:unhideWhenUsed="0"/>
-    <w:lsdException w:name="Medium Shading 2 Accent 5" w:semiHidden="0" w:uiPriority="64" w:unhideWhenUsed="0"/>
-    <w:lsdException w:name="Medium List 1 Accent 5" w:semiHidden="0" w:uiPriority="65" w:unhideWhenUsed="0"/>
-    <w:lsdException w:name="Medium List 2 Accent 5" w:semiHidden="0" w:uiPriority="66" w:unhideWhenUsed="0"/>
-    <w:lsdException w:name="Medium Grid 1 Accent 5" w:semiHidden="0" w:uiPriority="67" w:unhideWhenUsed="0"/>
-    <w:lsdException w:name="Medium Grid 2 Accent 5" w:semiHidden="0" w:uiPriority="68" w:unhideWhenUsed="0"/>
-    <w:lsdException w:name="Medium Grid 3 Accent 5" w:semiHidden="0" w:uiPriority="69" w:unhideWhenUsed="0"/>
-    <w:lsdException w:name="Dark List Accent 5" w:semiHidden="0" w:uiPriority="70" w:unhideWhenUsed="0"/>
-    <w:lsdException w:name="Colorful Shading Accent 5" w:semiHidden="0" w:uiPriority="71" w:unhideWhenUsed="0"/>
-    <w:lsdException w:name="Colorful List Accent 5" w:semiHidden="0" w:uiPriority="72" w:unhideWhenUsed="0"/>
-    <w:lsdException w:name="Colorful Grid Accent 5" w:semiHidden="0" w:uiPriority="73" w:unhideWhenUsed="0"/>
-    <w:lsdException w:name="Light Shading Accent 6" w:semiHidden="0" w:uiPriority="60" w:unhideWhenUsed="0"/>
-    <w:lsdException w:name="Light List Accent 6" w:semiHidden="0" w:uiPriority="61" w:unhideWhenUsed="0"/>
-    <w:lsdException w:name="Light Grid Accent 6" w:semiHidden="0" w:uiPriority="62" w:unhideWhenUsed="0"/>
-    <w:lsdException w:name="Medium Shading 1 Accent 6" w:semiHidden="0" w:uiPriority="63" w:unhideWhenUsed="0"/>
-    <w:lsdException w:name="Medium Shading 2 Accent 6" w:semiHidden="0" w:uiPriority="64" w:unhideWhenUsed="0"/>
-    <w:lsdException w:name="Medium List 1 Accent 6" w:semiHidden="0" w:uiPriority="65" w:unhideWhenUsed="0"/>
-    <w:lsdException w:name="Medium List 2 Accent 6" w:semiHidden="0" w:uiPriority="66" w:unhideWhenUsed="0"/>
-    <w:lsdException w:name="Medium Grid 1 Accent 6" w:semiHidden="0" w:uiPriority="67" w:unhideWhenUsed="0"/>
-    <w:lsdException w:name="Medium Grid 2 Accent 6" w:semiHidden="0" w:uiPriority="68" w:unhideWhenUsed="0"/>
-    <w:lsdException w:name="Medium Grid 3 Accent 6" w:semiHidden="0" w:uiPriority="69" w:unhideWhenUsed="0"/>
-    <w:lsdException w:name="Dark List Accent 6" w:semiHidden="0" w:uiPriority="70" w:unhideWhenUsed="0"/>
-    <w:lsdException w:name="Colorful Shading Accent 6" w:semiHidden="0" w:uiPriority="71" w:unhideWhenUsed="0"/>
-    <w:lsdException w:name="Colorful List Accent 6" w:semiHidden="0" w:uiPriority="72" w:unhideWhenUsed="0"/>
-    <w:lsdException w:name="Colorful Grid Accent 6" w:semiHidden="0" w:uiPriority="73" w:unhideWhenUsed="0"/>
-    <w:lsdException w:name="Subtle Emphasis" w:semiHidden="0" w:uiPriority="19" w:unhideWhenUsed="0" w:qFormat="1"/>
-    <w:lsdException w:name="Intense Emphasis" w:semiHidden="0" w:uiPriority="21" w:unhideWhenUsed="0" w:qFormat="1"/>
-    <w:lsdException w:name="Subtle Reference" w:semiHidden="0" w:uiPriority="31" w:unhideWhenUsed="0" w:qFormat="1"/>
-    <w:lsdException w:name="Intense Reference" w:semiHidden="0" w:uiPriority="32" w:unhideWhenUsed="0" w:qFormat="1"/>
-    <w:lsdException w:name="Book Title" w:semiHidden="0" w:uiPriority="33" w:unhideWhenUsed="0" w:qFormat="1"/>
-    <w:lsdException w:name="Bibliography" w:uiPriority="37"/>
-    <w:lsdException w:name="TOC Heading" w:uiPriority="39" w:qFormat="1"/>
+  <w:latentStyles w:defLockedState="0" w:defUIPriority="99" w:defSemiHidden="0" w:defUnhideWhenUsed="0" w:defQFormat="0" w:count="376">
+    <w:lsdException w:name="Normal" w:uiPriority="0" w:qFormat="1"/>
+    <w:lsdException w:name="heading 1" w:uiPriority="9" w:qFormat="1"/>
+    <w:lsdException w:name="heading 2" w:semiHidden="1" w:uiPriority="9" w:unhideWhenUsed="1" w:qFormat="1"/>
+    <w:lsdException w:name="heading 3" w:semiHidden="1" w:uiPriority="9" w:unhideWhenUsed="1" w:qFormat="1"/>
+    <w:lsdException w:name="heading 4" w:semiHidden="1" w:uiPriority="9" w:unhideWhenUsed="1" w:qFormat="1"/>
+    <w:lsdException w:name="heading 5" w:semiHidden="1" w:uiPriority="9" w:unhideWhenUsed="1" w:qFormat="1"/>
+    <w:lsdException w:name="heading 6" w:semiHidden="1" w:uiPriority="9" w:unhideWhenUsed="1" w:qFormat="1"/>
+    <w:lsdException w:name="heading 7" w:semiHidden="1" w:uiPriority="9" w:unhideWhenUsed="1" w:qFormat="1"/>
+    <w:lsdException w:name="heading 8" w:semiHidden="1" w:uiPriority="9" w:unhideWhenUsed="1" w:qFormat="1"/>
+    <w:lsdException w:name="heading 9" w:semiHidden="1" w:uiPriority="9" w:unhideWhenUsed="1" w:qFormat="1"/>
+    <w:lsdException w:name="index 1" w:semiHidden="1" w:unhideWhenUsed="1"/>
+    <w:lsdException w:name="index 2" w:semiHidden="1" w:unhideWhenUsed="1"/>
+    <w:lsdException w:name="index 3" w:semiHidden="1" w:unhideWhenUsed="1"/>
+    <w:lsdException w:name="index 4" w:semiHidden="1" w:unhideWhenUsed="1"/>
+    <w:lsdException w:name="index 5" w:semiHidden="1" w:unhideWhenUsed="1"/>
+    <w:lsdException w:name="index 6" w:semiHidden="1" w:unhideWhenUsed="1"/>
+    <w:lsdException w:name="index 7" w:semiHidden="1" w:unhideWhenUsed="1"/>
+    <w:lsdException w:name="index 8" w:semiHidden="1" w:unhideWhenUsed="1"/>
+    <w:lsdException w:name="index 9" w:semiHidden="1" w:unhideWhenUsed="1"/>
+    <w:lsdException w:name="toc 1" w:semiHidden="1" w:uiPriority="39" w:unhideWhenUsed="1"/>
+    <w:lsdException w:name="toc 2" w:semiHidden="1" w:uiPriority="39" w:unhideWhenUsed="1"/>
+    <w:lsdException w:name="toc 3" w:semiHidden="1" w:uiPriority="39" w:unhideWhenUsed="1"/>
+    <w:lsdException w:name="toc 4" w:semiHidden="1" w:uiPriority="39" w:unhideWhenUsed="1"/>
+    <w:lsdException w:name="toc 5" w:semiHidden="1" w:uiPriority="39" w:unhideWhenUsed="1"/>
+    <w:lsdException w:name="toc 6" w:semiHidden="1" w:uiPriority="39" w:unhideWhenUsed="1"/>
+    <w:lsdException w:name="toc 7" w:semiHidden="1" w:uiPriority="39" w:unhideWhenUsed="1"/>
+    <w:lsdException w:name="toc 8" w:semiHidden="1" w:uiPriority="39" w:unhideWhenUsed="1"/>
+    <w:lsdException w:name="toc 9" w:semiHidden="1" w:uiPriority="39" w:unhideWhenUsed="1"/>
+    <w:lsdException w:name="Normal Indent" w:semiHidden="1" w:unhideWhenUsed="1"/>
+    <w:lsdException w:name="footnote text" w:semiHidden="1" w:unhideWhenUsed="1"/>
+    <w:lsdException w:name="annotation text" w:semiHidden="1" w:unhideWhenUsed="1"/>
+    <w:lsdException w:name="header" w:semiHidden="1" w:unhideWhenUsed="1"/>
+    <w:lsdException w:name="footer" w:semiHidden="1" w:unhideWhenUsed="1"/>
+    <w:lsdException w:name="index heading" w:semiHidden="1" w:unhideWhenUsed="1"/>
+    <w:lsdException w:name="caption" w:semiHidden="1" w:uiPriority="35" w:unhideWhenUsed="1" w:qFormat="1"/>
+    <w:lsdException w:name="table of figures" w:semiHidden="1" w:unhideWhenUsed="1"/>
+    <w:lsdException w:name="envelope address" w:semiHidden="1" w:unhideWhenUsed="1"/>
+    <w:lsdException w:name="envelope return" w:semiHidden="1" w:unhideWhenUsed="1"/>
+    <w:lsdException w:name="footnote reference" w:semiHidden="1" w:unhideWhenUsed="1"/>
+    <w:lsdException w:name="annotation reference" w:semiHidden="1" w:unhideWhenUsed="1"/>
+    <w:lsdException w:name="line number" w:semiHidden="1" w:unhideWhenUsed="1"/>
+    <w:lsdException w:name="page number" w:semiHidden="1" w:unhideWhenUsed="1"/>
+    <w:lsdException w:name="endnote reference" w:semiHidden="1" w:unhideWhenUsed="1"/>
+    <w:lsdException w:name="endnote text" w:semiHidden="1" w:unhideWhenUsed="1"/>
+    <w:lsdException w:name="table of authorities" w:semiHidden="1" w:unhideWhenUsed="1"/>
+    <w:lsdException w:name="macro" w:semiHidden="1" w:unhideWhenUsed="1"/>
+    <w:lsdException w:name="toa heading" w:semiHidden="1" w:unhideWhenUsed="1"/>
+    <w:lsdException w:name="List" w:semiHidden="1" w:unhideWhenUsed="1"/>
+    <w:lsdException w:name="List Bullet" w:semiHidden="1" w:unhideWhenUsed="1"/>
+    <w:lsdException w:name="List Number" w:semiHidden="1" w:unhideWhenUsed="1"/>
+    <w:lsdException w:name="List 2" w:semiHidden="1" w:unhideWhenUsed="1"/>
+    <w:lsdException w:name="List 3" w:semiHidden="1" w:unhideWhenUsed="1"/>
+    <w:lsdException w:name="List 4" w:semiHidden="1" w:unhideWhenUsed="1"/>
+    <w:lsdException w:name="List 5" w:semiHidden="1" w:unhideWhenUsed="1"/>
+    <w:lsdException w:name="List Bullet 2" w:semiHidden="1" w:unhideWhenUsed="1"/>
+    <w:lsdException w:name="List Bullet 3" w:semiHidden="1" w:unhideWhenUsed="1"/>
+    <w:lsdException w:name="List Bullet 4" w:semiHidden="1" w:unhideWhenUsed="1"/>
+    <w:lsdException w:name="List Bullet 5" w:semiHidden="1" w:unhideWhenUsed="1"/>
+    <w:lsdException w:name="List Number 2" w:semiHidden="1" w:unhideWhenUsed="1"/>
+    <w:lsdException w:name="List Number 3" w:semiHidden="1" w:unhideWhenUsed="1"/>
+    <w:lsdException w:name="List Number 4" w:semiHidden="1" w:unhideWhenUsed="1"/>
+    <w:lsdException w:name="List Number 5" w:semiHidden="1" w:unhideWhenUsed="1"/>
+    <w:lsdException w:name="Title" w:uiPriority="10" w:qFormat="1"/>
+    <w:lsdException w:name="Closing" w:semiHidden="1" w:unhideWhenUsed="1"/>
+    <w:lsdException w:name="Signature" w:semiHidden="1" w:unhideWhenUsed="1"/>
+    <w:lsdException w:name="Default Paragraph Font" w:semiHidden="1" w:uiPriority="1" w:unhideWhenUsed="1"/>
+    <w:lsdException w:name="Body Text" w:semiHidden="1" w:unhideWhenUsed="1"/>
+    <w:lsdException w:name="Body Text Indent" w:semiHidden="1" w:unhideWhenUsed="1"/>
+    <w:lsdException w:name="List Continue" w:semiHidden="1" w:unhideWhenUsed="1"/>
+    <w:lsdException w:name="List Continue 2" w:semiHidden="1" w:unhideWhenUsed="1"/>
+    <w:lsdException w:name="List Continue 3" w:semiHidden="1" w:unhideWhenUsed="1"/>
+    <w:lsdException w:name="List Continue 4" w:semiHidden="1" w:unhideWhenUsed="1"/>
+    <w:lsdException w:name="List Continue 5" w:semiHidden="1" w:unhideWhenUsed="1"/>
+    <w:lsdException w:name="Message Header" w:semiHidden="1" w:unhideWhenUsed="1"/>
+    <w:lsdException w:name="Subtitle" w:uiPriority="11" w:qFormat="1"/>
+    <w:lsdException w:name="Salutation" w:semiHidden="1" w:unhideWhenUsed="1"/>
+    <w:lsdException w:name="Date" w:semiHidden="1" w:unhideWhenUsed="1"/>
+    <w:lsdException w:name="Body Text First Indent" w:semiHidden="1" w:unhideWhenUsed="1"/>
+    <w:lsdException w:name="Body Text First Indent 2" w:semiHidden="1" w:unhideWhenUsed="1"/>
+    <w:lsdException w:name="Note Heading" w:semiHidden="1" w:unhideWhenUsed="1"/>
+    <w:lsdException w:name="Body Text 2" w:semiHidden="1" w:unhideWhenUsed="1"/>
+    <w:lsdException w:name="Body Text 3" w:semiHidden="1" w:unhideWhenUsed="1"/>
+    <w:lsdException w:name="Body Text Indent 2" w:semiHidden="1" w:unhideWhenUsed="1"/>
+    <w:lsdException w:name="Body Text Indent 3" w:semiHidden="1" w:unhideWhenUsed="1"/>
+    <w:lsdException w:name="Block Text" w:semiHidden="1" w:unhideWhenUsed="1"/>
+    <w:lsdException w:name="Hyperlink" w:semiHidden="1" w:unhideWhenUsed="1"/>
+    <w:lsdException w:name="FollowedHyperlink" w:semiHidden="1" w:unhideWhenUsed="1"/>
+    <w:lsdException w:name="Strong" w:uiPriority="22" w:qFormat="1"/>
+    <w:lsdException w:name="Emphasis" w:uiPriority="20" w:qFormat="1"/>
+    <w:lsdException w:name="Document Map" w:semiHidden="1" w:unhideWhenUsed="1"/>
+    <w:lsdException w:name="Plain Text" w:semiHidden="1" w:unhideWhenUsed="1"/>
+    <w:lsdException w:name="E-mail Signature" w:semiHidden="1" w:unhideWhenUsed="1"/>
+    <w:lsdException w:name="HTML Top of Form" w:semiHidden="1" w:unhideWhenUsed="1"/>
+    <w:lsdException w:name="HTML Bottom of Form" w:semiHidden="1" w:unhideWhenUsed="1"/>
+    <w:lsdException w:name="Normal (Web)" w:semiHidden="1" w:unhideWhenUsed="1"/>
+    <w:lsdException w:name="HTML Acronym" w:semiHidden="1" w:unhideWhenUsed="1"/>
+    <w:lsdException w:name="HTML Address" w:semiHidden="1" w:unhideWhenUsed="1"/>
+    <w:lsdException w:name="HTML Cite" w:semiHidden="1" w:unhideWhenUsed="1"/>
+    <w:lsdException w:name="HTML Code" w:semiHidden="1" w:unhideWhenUsed="1"/>
+    <w:lsdException w:name="HTML Definition" w:semiHidden="1" w:unhideWhenUsed="1"/>
+    <w:lsdException w:name="HTML Keyboard" w:semiHidden="1" w:unhideWhenUsed="1"/>
+    <w:lsdException w:name="HTML Preformatted" w:semiHidden="1" w:unhideWhenUsed="1"/>
+    <w:lsdException w:name="HTML Sample" w:semiHidden="1" w:unhideWhenUsed="1"/>
+    <w:lsdException w:name="HTML Typewriter" w:semiHidden="1" w:unhideWhenUsed="1"/>
+    <w:lsdException w:name="HTML Variable" w:semiHidden="1" w:unhideWhenUsed="1"/>
+    <w:lsdException w:name="Normal Table" w:semiHidden="1" w:unhideWhenUsed="1"/>
+    <w:lsdException w:name="annotation subject" w:semiHidden="1" w:unhideWhenUsed="1"/>
+    <w:lsdException w:name="No List" w:semiHidden="1" w:unhideWhenUsed="1"/>
+    <w:lsdException w:name="Outline List 1" w:semiHidden="1" w:unhideWhenUsed="1"/>
+    <w:lsdException w:name="Outline List 2" w:semiHidden="1" w:unhideWhenUsed="1"/>
+    <w:lsdException w:name="Outline List 3" w:semiHidden="1" w:unhideWhenUsed="1"/>
+    <w:lsdException w:name="Table Simple 1" w:semiHidden="1" w:unhideWhenUsed="1"/>
+    <w:lsdException w:name="Table Simple 2" w:semiHidden="1" w:unhideWhenUsed="1"/>
+    <w:lsdException w:name="Table Simple 3" w:semiHidden="1" w:unhideWhenUsed="1"/>
+    <w:lsdException w:name="Table Classic 1" w:semiHidden="1" w:unhideWhenUsed="1"/>
+    <w:lsdException w:name="Table Classic 2" w:semiHidden="1" w:unhideWhenUsed="1"/>
+    <w:lsdException w:name="Table Classic 3" w:semiHidden="1" w:unhideWhenUsed="1"/>
+    <w:lsdException w:name="Table Classic 4" w:semiHidden="1" w:unhideWhenUsed="1"/>
+    <w:lsdException w:name="Table Colorful 1" w:semiHidden="1" w:unhideWhenUsed="1"/>
+    <w:lsdException w:name="Table Colorful 2" w:semiHidden="1" w:unhideWhenUsed="1"/>
+    <w:lsdException w:name="Table Colorful 3" w:semiHidden="1" w:unhideWhenUsed="1"/>
+    <w:lsdException w:name="Table Columns 1" w:semiHidden="1" w:unhideWhenUsed="1"/>
+    <w:lsdException w:name="Table Columns 2" w:semiHidden="1" w:unhideWhenUsed="1"/>
+    <w:lsdException w:name="Table Columns 3" w:semiHidden="1" w:unhideWhenUsed="1"/>
+    <w:lsdException w:name="Table Columns 4" w:semiHidden="1" w:unhideWhenUsed="1"/>
+    <w:lsdException w:name="Table Columns 5" w:semiHidden="1" w:unhideWhenUsed="1"/>
+    <w:lsdException w:name="Table Grid 1" w:semiHidden="1" w:unhideWhenUsed="1"/>
+    <w:lsdException w:name="Table Grid 2" w:semiHidden="1" w:unhideWhenUsed="1"/>
+    <w:lsdException w:name="Table Grid 3" w:semiHidden="1" w:unhideWhenUsed="1"/>
+    <w:lsdException w:name="Table Grid 4" w:semiHidden="1" w:unhideWhenUsed="1"/>
+    <w:lsdException w:name="Table Grid 5" w:semiHidden="1" w:unhideWhenUsed="1"/>
+    <w:lsdException w:name="Table Grid 6" w:semiHidden="1" w:unhideWhenUsed="1"/>
+    <w:lsdException w:name="Table Grid 7" w:semiHidden="1" w:unhideWhenUsed="1"/>
+    <w:lsdException w:name="Table Grid 8" w:semiHidden="1" w:unhideWhenUsed="1"/>
+    <w:lsdException w:name="Table List 1" w:semiHidden="1" w:unhideWhenUsed="1"/>
+    <w:lsdException w:name="Table List 2" w:semiHidden="1" w:unhideWhenUsed="1"/>
+    <w:lsdException w:name="Table List 3" w:semiHidden="1" w:unhideWhenUsed="1"/>
+    <w:lsdException w:name="Table List 4" w:semiHidden="1" w:unhideWhenUsed="1"/>
+    <w:lsdException w:name="Table List 5" w:semiHidden="1" w:unhideWhenUsed="1"/>
+    <w:lsdException w:name="Table List 6" w:semiHidden="1" w:unhideWhenUsed="1"/>
+    <w:lsdException w:name="Table List 7" w:semiHidden="1" w:unhideWhenUsed="1"/>
+    <w:lsdException w:name="Table List 8" w:semiHidden="1" w:unhideWhenUsed="1"/>
+    <w:lsdException w:name="Table 3D effects 1" w:semiHidden="1" w:unhideWhenUsed="1"/>
+    <w:lsdException w:name="Table 3D effects 2" w:semiHidden="1" w:unhideWhenUsed="1"/>
+    <w:lsdException w:name="Table 3D effects 3" w:semiHidden="1" w:unhideWhenUsed="1"/>
+    <w:lsdException w:name="Table Contemporary" w:semiHidden="1" w:unhideWhenUsed="1"/>
+    <w:lsdException w:name="Table Elegant" w:semiHidden="1" w:unhideWhenUsed="1"/>
+    <w:lsdException w:name="Table Professional" w:semiHidden="1" w:unhideWhenUsed="1"/>
+    <w:lsdException w:name="Table Subtle 1" w:semiHidden="1" w:unhideWhenUsed="1"/>
+    <w:lsdException w:name="Table Subtle 2" w:semiHidden="1" w:unhideWhenUsed="1"/>
+    <w:lsdException w:name="Table Web 1" w:semiHidden="1" w:unhideWhenUsed="1"/>
+    <w:lsdException w:name="Table Web 2" w:semiHidden="1" w:unhideWhenUsed="1"/>
+    <w:lsdException w:name="Table Web 3" w:semiHidden="1" w:unhideWhenUsed="1"/>
+    <w:lsdException w:name="Balloon Text" w:semiHidden="1" w:unhideWhenUsed="1"/>
+    <w:lsdException w:name="Table Grid" w:semiHidden="1" w:uiPriority="59" w:unhideWhenUsed="1"/>
+    <w:lsdException w:name="Table Theme" w:semiHidden="1" w:unhideWhenUsed="1"/>
+    <w:lsdException w:name="Placeholder Text" w:semiHidden="1"/>
+    <w:lsdException w:name="No Spacing" w:uiPriority="1" w:qFormat="1"/>
+    <w:lsdException w:name="Light Shading" w:uiPriority="60"/>
+    <w:lsdException w:name="Light List" w:uiPriority="61"/>
+    <w:lsdException w:name="Light Grid" w:uiPriority="62"/>
+    <w:lsdException w:name="Medium Shading 1" w:uiPriority="63"/>
+    <w:lsdException w:name="Medium Shading 2" w:uiPriority="64"/>
+    <w:lsdException w:name="Medium List 1" w:uiPriority="65"/>
+    <w:lsdException w:name="Medium List 2" w:uiPriority="66"/>
+    <w:lsdException w:name="Medium Grid 1" w:uiPriority="67"/>
+    <w:lsdException w:name="Medium Grid 2" w:uiPriority="68"/>
+    <w:lsdException w:name="Medium Grid 3" w:uiPriority="69"/>
+    <w:lsdException w:name="Dark List" w:uiPriority="70"/>
+    <w:lsdException w:name="Colorful Shading" w:uiPriority="71"/>
+    <w:lsdException w:name="Colorful List" w:uiPriority="72"/>
+    <w:lsdException w:name="Colorful Grid" w:uiPriority="73"/>
+    <w:lsdException w:name="Light Shading Accent 1" w:uiPriority="60"/>
+    <w:lsdException w:name="Light List Accent 1" w:uiPriority="61"/>
+    <w:lsdException w:name="Light Grid Accent 1" w:uiPriority="62"/>
+    <w:lsdException w:name="Medium Shading 1 Accent 1" w:uiPriority="63"/>
+    <w:lsdException w:name="Medium Shading 2 Accent 1" w:uiPriority="64"/>
+    <w:lsdException w:name="Medium List 1 Accent 1" w:uiPriority="65"/>
+    <w:lsdException w:name="Revision" w:semiHidden="1"/>
+    <w:lsdException w:name="List Paragraph" w:uiPriority="34" w:qFormat="1"/>
+    <w:lsdException w:name="Quote" w:uiPriority="29" w:qFormat="1"/>
+    <w:lsdException w:name="Intense Quote" w:uiPriority="30" w:qFormat="1"/>
+    <w:lsdException w:name="Medium List 2 Accent 1" w:uiPriority="66"/>
+    <w:lsdException w:name="Medium Grid 1 Accent 1" w:uiPriority="67"/>
+    <w:lsdException w:name="Medium Grid 2 Accent 1" w:uiPriority="68"/>
+    <w:lsdException w:name="Medium Grid 3 Accent 1" w:uiPriority="69"/>
+    <w:lsdException w:name="Dark List Accent 1" w:uiPriority="70"/>
+    <w:lsdException w:name="Colorful Shading Accent 1" w:uiPriority="71"/>
+    <w:lsdException w:name="Colorful List Accent 1" w:uiPriority="72"/>
+    <w:lsdException w:name="Colorful Grid Accent 1" w:uiPriority="73"/>
+    <w:lsdException w:name="Light Shading Accent 2" w:uiPriority="60"/>
+    <w:lsdException w:name="Light List Accent 2" w:uiPriority="61"/>
+    <w:lsdException w:name="Light Grid Accent 2" w:uiPriority="62"/>
+    <w:lsdException w:name="Medium Shading 1 Accent 2" w:uiPriority="63"/>
+    <w:lsdException w:name="Medium Shading 2 Accent 2" w:uiPriority="64"/>
+    <w:lsdException w:name="Medium List 1 Accent 2" w:uiPriority="65"/>
+    <w:lsdException w:name="Medium List 2 Accent 2" w:uiPriority="66"/>
+    <w:lsdException w:name="Medium Grid 1 Accent 2" w:uiPriority="67"/>
+    <w:lsdException w:name="Medium Grid 2 Accent 2" w:uiPriority="68"/>
+    <w:lsdException w:name="Medium Grid 3 Accent 2" w:uiPriority="69"/>
+    <w:lsdException w:name="Dark List Accent 2" w:uiPriority="70"/>
+    <w:lsdException w:name="Colorful Shading Accent 2" w:uiPriority="71"/>
+    <w:lsdException w:name="Colorful List Accent 2" w:uiPriority="72"/>
+    <w:lsdException w:name="Colorful Grid Accent 2" w:uiPriority="73"/>
+    <w:lsdException w:name="Light Shading Accent 3" w:uiPriority="60"/>
+    <w:lsdException w:name="Light List Accent 3" w:uiPriority="61"/>
+    <w:lsdException w:name="Light Grid Accent 3" w:uiPriority="62"/>
+    <w:lsdException w:name="Medium Shading 1 Accent 3" w:uiPriority="63"/>
+    <w:lsdException w:name="Medium Shading 2 Accent 3" w:uiPriority="64"/>
+    <w:lsdException w:name="Medium List 1 Accent 3" w:uiPriority="65"/>
+    <w:lsdException w:name="Medium List 2 Accent 3" w:uiPriority="66"/>
+    <w:lsdException w:name="Medium Grid 1 Accent 3" w:uiPriority="67"/>
+    <w:lsdException w:name="Medium Grid 2 Accent 3" w:uiPriority="68"/>
+    <w:lsdException w:name="Medium Grid 3 Accent 3" w:uiPriority="69"/>
+    <w:lsdException w:name="Dark List Accent 3" w:uiPriority="70"/>
+    <w:lsdException w:name="Colorful Shading Accent 3" w:uiPriority="71"/>
+    <w:lsdException w:name="Colorful List Accent 3" w:uiPriority="72"/>
+    <w:lsdException w:name="Colorful Grid Accent 3" w:uiPriority="73"/>
+    <w:lsdException w:name="Light Shading Accent 4" w:uiPriority="60"/>
+    <w:lsdException w:name="Light List Accent 4" w:uiPriority="61"/>
+    <w:lsdException w:name="Light Grid Accent 4" w:uiPriority="62"/>
+    <w:lsdException w:name="Medium Shading 1 Accent 4" w:uiPriority="63"/>
+    <w:lsdException w:name="Medium Shading 2 Accent 4" w:uiPriority="64"/>
+    <w:lsdException w:name="Medium List 1 Accent 4" w:uiPriority="65"/>
+    <w:lsdException w:name="Medium List 2 Accent 4" w:uiPriority="66"/>
+    <w:lsdException w:name="Medium Grid 1 Accent 4" w:uiPriority="67"/>
+    <w:lsdException w:name="Medium Grid 2 Accent 4" w:uiPriority="68"/>
+    <w:lsdException w:name="Medium Grid 3 Accent 4" w:uiPriority="69"/>
+    <w:lsdException w:name="Dark List Accent 4" w:uiPriority="70"/>
+    <w:lsdException w:name="Colorful Shading Accent 4" w:uiPriority="71"/>
+    <w:lsdException w:name="Colorful List Accent 4" w:uiPriority="72"/>
+    <w:lsdException w:name="Colorful Grid Accent 4" w:uiPriority="73"/>
+    <w:lsdException w:name="Light Shading Accent 5" w:uiPriority="60"/>
+    <w:lsdException w:name="Light List Accent 5" w:uiPriority="61"/>
+    <w:lsdException w:name="Light Grid Accent 5" w:uiPriority="62"/>
+    <w:lsdException w:name="Medium Shading 1 Accent 5" w:uiPriority="63"/>
+    <w:lsdException w:name="Medium Shading 2 Accent 5" w:uiPriority="64"/>
+    <w:lsdException w:name="Medium List 1 Accent 5" w:uiPriority="65"/>
+    <w:lsdException w:name="Medium List 2 Accent 5" w:uiPriority="66"/>
+    <w:lsdException w:name="Medium Grid 1 Accent 5" w:uiPriority="67"/>
+    <w:lsdException w:name="Medium Grid 2 Accent 5" w:uiPriority="68"/>
+    <w:lsdException w:name="Medium Grid 3 Accent 5" w:uiPriority="69"/>
+    <w:lsdException w:name="Dark List Accent 5" w:uiPriority="70"/>
+    <w:lsdException w:name="Colorful Shading Accent 5" w:uiPriority="71"/>
+    <w:lsdException w:name="Colorful List Accent 5" w:uiPriority="72"/>
+    <w:lsdException w:name="Colorful Grid Accent 5" w:uiPriority="73"/>
+    <w:lsdException w:name="Light Shading Accent 6" w:uiPriority="60"/>
+    <w:lsdException w:name="Light List Accent 6" w:uiPriority="61"/>
+    <w:lsdException w:name="Light Grid Accent 6" w:uiPriority="62"/>
+    <w:lsdException w:name="Medium Shading 1 Accent 6" w:uiPriority="63"/>
+    <w:lsdException w:name="Medium Shading 2 Accent 6" w:uiPriority="64"/>
+    <w:lsdException w:name="Medium List 1 Accent 6" w:uiPriority="65"/>
+    <w:lsdException w:name="Medium List 2 Accent 6" w:uiPriority="66"/>
+    <w:lsdException w:name="Medium Grid 1 Accent 6" w:uiPriority="67"/>
+    <w:lsdException w:name="Medium Grid 2 Accent 6" w:uiPriority="68"/>
+    <w:lsdException w:name="Medium Grid 3 Accent 6" w:uiPriority="69"/>
+    <w:lsdException w:name="Dark List Accent 6" w:uiPriority="70"/>
+    <w:lsdException w:name="Colorful Shading Accent 6" w:uiPriority="71"/>
+    <w:lsdException w:name="Colorful List Accent 6" w:uiPriority="72"/>
+    <w:lsdException w:name="Colorful Grid Accent 6" w:uiPriority="73"/>
+    <w:lsdException w:name="Subtle Emphasis" w:uiPriority="19" w:qFormat="1"/>
+    <w:lsdException w:name="Intense Emphasis" w:uiPriority="21" w:qFormat="1"/>
+    <w:lsdException w:name="Subtle Reference" w:uiPriority="31" w:qFormat="1"/>
+    <w:lsdException w:name="Intense Reference" w:uiPriority="32" w:qFormat="1"/>
+    <w:lsdException w:name="Book Title" w:uiPriority="33" w:qFormat="1"/>
+    <w:lsdException w:name="Bibliography" w:semiHidden="1" w:uiPriority="37" w:unhideWhenUsed="1"/>
+    <w:lsdException w:name="TOC Heading" w:semiHidden="1" w:uiPriority="39" w:unhideWhenUsed="1" w:qFormat="1"/>
+    <w:lsdException w:name="Plain Table 1" w:uiPriority="41"/>
+    <w:lsdException w:name="Plain Table 2" w:uiPriority="42"/>
+    <w:lsdException w:name="Plain Table 3" w:uiPriority="43"/>
+    <w:lsdException w:name="Plain Table 4" w:uiPriority="44"/>
+    <w:lsdException w:name="Plain Table 5" w:uiPriority="45"/>
+    <w:lsdException w:name="Grid Table Light" w:uiPriority="40"/>
+    <w:lsdException w:name="Grid Table 1 Light" w:uiPriority="46"/>
+    <w:lsdException w:name="Grid Table 2" w:uiPriority="47"/>
+    <w:lsdException w:name="Grid Table 3" w:uiPriority="48"/>
+    <w:lsdException w:name="Grid Table 4" w:uiPriority="49"/>
+    <w:lsdException w:name="Grid Table 5 Dark" w:uiPriority="50"/>
+    <w:lsdException w:name="Grid Table 6 Colorful" w:uiPriority="51"/>
+    <w:lsdException w:name="Grid Table 7 Colorful" w:uiPriority="52"/>
+    <w:lsdException w:name="Grid Table 1 Light Accent 1" w:uiPriority="46"/>
+    <w:lsdException w:name="Grid Table 2 Accent 1" w:uiPriority="47"/>
+    <w:lsdException w:name="Grid Table 3 Accent 1" w:uiPriority="48"/>
+    <w:lsdException w:name="Grid Table 4 Accent 1" w:uiPriority="49"/>
+    <w:lsdException w:name="Grid Table 5 Dark Accent 1" w:uiPriority="50"/>
+    <w:lsdException w:name="Grid Table 6 Colorful Accent 1" w:uiPriority="51"/>
+    <w:lsdException w:name="Grid Table 7 Colorful Accent 1" w:uiPriority="52"/>
+    <w:lsdException w:name="Grid Table 1 Light Accent 2" w:uiPriority="46"/>
+    <w:lsdException w:name="Grid Table 2 Accent 2" w:uiPriority="47"/>
+    <w:lsdException w:name="Grid Table 3 Accent 2" w:uiPriority="48"/>
+    <w:lsdException w:name="Grid Table 4 Accent 2" w:uiPriority="49"/>
+    <w:lsdException w:name="Grid Table 5 Dark Accent 2" w:uiPriority="50"/>
+    <w:lsdException w:name="Grid Table 6 Colorful Accent 2" w:uiPriority="51"/>
+    <w:lsdException w:name="Grid Table 7 Colorful Accent 2" w:uiPriority="52"/>
+    <w:lsdException w:name="Grid Table 1 Light Accent 3" w:uiPriority="46"/>
+    <w:lsdException w:name="Grid Table 2 Accent 3" w:uiPriority="47"/>
+    <w:lsdException w:name="Grid Table 3 Accent 3" w:uiPriority="48"/>
+    <w:lsdException w:name="Grid Table 4 Accent 3" w:uiPriority="49"/>
+    <w:lsdException w:name="Grid Table 5 Dark Accent 3" w:uiPriority="50"/>
+    <w:lsdException w:name="Grid Table 6 Colorful Accent 3" w:uiPriority="51"/>
+    <w:lsdException w:name="Grid Table 7 Colorful Accent 3" w:uiPriority="52"/>
+    <w:lsdException w:name="Grid Table 1 Light Accent 4" w:uiPriority="46"/>
+    <w:lsdException w:name="Grid Table 2 Accent 4" w:uiPriority="47"/>
+    <w:lsdException w:name="Grid Table 3 Accent 4" w:uiPriority="48"/>
+    <w:lsdException w:name="Grid Table 4 Accent 4" w:uiPriority="49"/>
+    <w:lsdException w:name="Grid Table 5 Dark Accent 4" w:uiPriority="50"/>
+    <w:lsdException w:name="Grid Table 6 Colorful Accent 4" w:uiPriority="51"/>
+    <w:lsdException w:name="Grid Table 7 Colorful Accent 4" w:uiPriority="52"/>
+    <w:lsdException w:name="Grid Table 1 Light Accent 5" w:uiPriority="46"/>
+    <w:lsdException w:name="Grid Table 2 Accent 5" w:uiPriority="47"/>
+    <w:lsdException w:name="Grid Table 3 Accent 5" w:uiPriority="48"/>
+    <w:lsdException w:name="Grid Table 4 Accent 5" w:uiPriority="49"/>
+    <w:lsdException w:name="Grid Table 5 Dark Accent 5" w:uiPriority="50"/>
+    <w:lsdException w:name="Grid Table 6 Colorful Accent 5" w:uiPriority="51"/>
+    <w:lsdException w:name="Grid Table 7 Colorful Accent 5" w:uiPriority="52"/>
+    <w:lsdException w:name="Grid Table 1 Light Accent 6" w:uiPriority="46"/>
+    <w:lsdException w:name="Grid Table 2 Accent 6" w:uiPriority="47"/>
+    <w:lsdException w:name="Grid Table 3 Accent 6" w:uiPriority="48"/>
+    <w:lsdException w:name="Grid Table 4 Accent 6" w:uiPriority="49"/>
+    <w:lsdException w:name="Grid Table 5 Dark Accent 6" w:uiPriority="50"/>
+    <w:lsdException w:name="Grid Table 6 Colorful Accent 6" w:uiPriority="51"/>
+    <w:lsdException w:name="Grid Table 7 Colorful Accent 6" w:uiPriority="52"/>
+    <w:lsdException w:name="List Table 1 Light" w:uiPriority="46"/>
+    <w:lsdException w:name="List Table 2" w:uiPriority="47"/>
+    <w:lsdException w:name="List Table 3" w:uiPriority="48"/>
+    <w:lsdException w:name="List Table 4" w:uiPriority="49"/>
+    <w:lsdException w:name="List Table 5 Dark" w:uiPriority="50"/>
+    <w:lsdException w:name="List Table 6 Colorful" w:uiPriority="51"/>
+    <w:lsdException w:name="List Table 7 Colorful" w:uiPriority="52"/>
+    <w:lsdException w:name="List Table 1 Light Accent 1" w:uiPriority="46"/>
+    <w:lsdException w:name="List Table 2 Accent 1" w:uiPriority="47"/>
+    <w:lsdException w:name="List Table 3 Accent 1" w:uiPriority="48"/>
+    <w:lsdException w:name="List Table 4 Accent 1" w:uiPriority="49"/>
+    <w:lsdException w:name="List Table 5 Dark Accent 1" w:uiPriority="50"/>
+    <w:lsdException w:name="List Table 6 Colorful Accent 1" w:uiPriority="51"/>
+    <w:lsdException w:name="List Table 7 Colorful Accent 1" w:uiPriority="52"/>
+    <w:lsdException w:name="List Table 1 Light Accent 2" w:uiPriority="46"/>
+    <w:lsdException w:name="List Table 2 Accent 2" w:uiPriority="47"/>
+    <w:lsdException w:name="List Table 3 Accent 2" w:uiPriority="48"/>
+    <w:lsdException w:name="List Table 4 Accent 2" w:uiPriority="49"/>
+    <w:lsdException w:name="List Table 5 Dark Accent 2" w:uiPriority="50"/>
+    <w:lsdException w:name="List Table 6 Colorful Accent 2" w:uiPriority="51"/>
+    <w:lsdException w:name="List Table 7 Colorful Accent 2" w:uiPriority="52"/>
+    <w:lsdException w:name="List Table 1 Light Accent 3" w:uiPriority="46"/>
+    <w:lsdException w:name="List Table 2 Accent 3" w:uiPriority="47"/>
+    <w:lsdException w:name="List Table 3 Accent 3" w:uiPriority="48"/>
+    <w:lsdException w:name="List Table 4 Accent 3" w:uiPriority="49"/>
+    <w:lsdException w:name="List Table 5 Dark Accent 3" w:uiPriority="50"/>
+    <w:lsdException w:name="List Table 6 Colorful Accent 3" w:uiPriority="51"/>
+    <w:lsdException w:name="List Table 7 Colorful Accent 3" w:uiPriority="52"/>
+    <w:lsdException w:name="List Table 1 Light Accent 4" w:uiPriority="46"/>
+    <w:lsdException w:name="List Table 2 Accent 4" w:uiPriority="47"/>
+    <w:lsdException w:name="List Table 3 Accent 4" w:uiPriority="48"/>
+    <w:lsdException w:name="List Table 4 Accent 4" w:uiPriority="49"/>
+    <w:lsdException w:name="List Table 5 Dark Accent 4" w:uiPriority="50"/>
+    <w:lsdException w:name="List Table 6 Colorful Accent 4" w:uiPriority="51"/>
+    <w:lsdException w:name="List Table 7 Colorful Accent 4" w:uiPriority="52"/>
+    <w:lsdException w:name="List Table 1 Light Accent 5" w:uiPriority="46"/>
+    <w:lsdException w:name="List Table 2 Accent 5" w:uiPriority="47"/>
+    <w:lsdException w:name="List Table 3 Accent 5" w:uiPriority="48"/>
+    <w:lsdException w:name="List Table 4 Accent 5" w:uiPriority="49"/>
+    <w:lsdException w:name="List Table 5 Dark Accent 5" w:uiPriority="50"/>
+    <w:lsdException w:name="List Table 6 Colorful Accent 5" w:uiPriority="51"/>
+    <w:lsdException w:name="List Table 7 Colorful Accent 5" w:uiPriority="52"/>
+    <w:lsdException w:name="List Table 1 Light Accent 6" w:uiPriority="46"/>
+    <w:lsdException w:name="List Table 2 Accent 6" w:uiPriority="47"/>
+    <w:lsdException w:name="List Table 3 Accent 6" w:uiPriority="48"/>
+    <w:lsdException w:name="List Table 4 Accent 6" w:uiPriority="49"/>
+    <w:lsdException w:name="List Table 5 Dark Accent 6" w:uiPriority="50"/>
+    <w:lsdException w:name="List Table 6 Colorful Accent 6" w:uiPriority="51"/>
+    <w:lsdException w:name="List Table 7 Colorful Accent 6" w:uiPriority="52"/>
+    <w:lsdException w:name="Mention" w:semiHidden="1" w:unhideWhenUsed="1"/>
+    <w:lsdException w:name="Smart Hyperlink" w:semiHidden="1" w:unhideWhenUsed="1"/>
+    <w:lsdException w:name="Hashtag" w:semiHidden="1" w:unhideWhenUsed="1"/>
+    <w:lsdException w:name="Unresolved Mention" w:semiHidden="1" w:unhideWhenUsed="1"/>
+    <w:lsdException w:name="Smart Link" w:semiHidden="1" w:unhideWhenUsed="1"/>
   </w:latentStyles>
   <w:style w:type="paragraph" w:default="1" w:styleId="Normal">
     <w:name w:val="Normal"/>

</xml_diff>

<commit_message>
master:  Added verbiage to ensure that the internal and external API servers are named properly in regards to their project/war file names.
</commit_message>
<xml_diff>
--- a/docs/TomEE-setup/Installing TomEE Webapp Plus All-In-One Bundle.docx
+++ b/docs/TomEE-setup/Installing TomEE Webapp Plus All-In-One Bundle.docx
@@ -2889,16 +2889,7 @@
           <w:sz w:val="20"/>
           <w:szCs w:val="20"/>
         </w:rPr>
-        <w:t xml:space="preserve">          </w:t>
-      </w:r>
-      <w:r>
-        <w:rPr>
-          <w:rFonts w:ascii="inherit" w:hAnsi="inherit" w:cs="Helvetica"/>
-          <w:color w:val="404040"/>
-          <w:sz w:val="20"/>
-          <w:szCs w:val="20"/>
-        </w:rPr>
-        <w:t>mime</w:t>
+        <w:t xml:space="preserve">          mime</w:t>
       </w:r>
     </w:p>
     <w:p>
@@ -3126,26 +3117,64 @@
           <w:sz w:val="20"/>
           <w:szCs w:val="20"/>
         </w:rPr>
-        <w:t>Start Tomcat</w:t>
-      </w:r>
-      <w:r>
-        <w:rPr>
-          <w:rFonts w:ascii="inherit" w:hAnsi="inherit" w:cs="Helvetica"/>
-          <w:color w:val="404040"/>
-          <w:sz w:val="20"/>
-          <w:szCs w:val="20"/>
-        </w:rPr>
-        <w:t xml:space="preserve"> from the service applet</w:t>
-      </w:r>
-      <w:r>
-        <w:rPr>
-          <w:rFonts w:ascii="inherit" w:hAnsi="inherit" w:cs="Helvetica"/>
-          <w:color w:val="404040"/>
-          <w:sz w:val="20"/>
-          <w:szCs w:val="20"/>
-        </w:rPr>
-        <w:t>.</w:t>
-      </w:r>
+        <w:t xml:space="preserve">Verify that the </w:t>
+      </w:r>
+      <w:r>
+        <w:rPr>
+          <w:rFonts w:ascii="inherit" w:hAnsi="inherit" w:cs="Helvetica"/>
+          <w:color w:val="404040"/>
+          <w:sz w:val="20"/>
+          <w:szCs w:val="20"/>
+        </w:rPr>
+        <w:t xml:space="preserve">Web Services </w:t>
+      </w:r>
+      <w:r>
+        <w:rPr>
+          <w:rFonts w:ascii="inherit" w:hAnsi="inherit" w:cs="Helvetica"/>
+          <w:color w:val="404040"/>
+          <w:sz w:val="20"/>
+          <w:szCs w:val="20"/>
+        </w:rPr>
+        <w:t>Internal</w:t>
+      </w:r>
+      <w:r>
+        <w:rPr>
+          <w:rFonts w:ascii="inherit" w:hAnsi="inherit" w:cs="Helvetica"/>
+          <w:color w:val="404040"/>
+          <w:sz w:val="20"/>
+          <w:szCs w:val="20"/>
+        </w:rPr>
+        <w:t xml:space="preserve"> Server</w:t>
+      </w:r>
+      <w:r>
+        <w:rPr>
+          <w:rFonts w:ascii="inherit" w:hAnsi="inherit" w:cs="Helvetica"/>
+          <w:color w:val="404040"/>
+          <w:sz w:val="20"/>
+          <w:szCs w:val="20"/>
+        </w:rPr>
+        <w:t xml:space="preserve"> project/war file is named, </w:t>
+      </w:r>
+      <w:r>
+        <w:rPr>
+          <w:rFonts w:ascii="inherit" w:hAnsi="inherit" w:cs="Helvetica"/>
+          <w:color w:val="404040"/>
+          <w:sz w:val="20"/>
+          <w:szCs w:val="20"/>
+        </w:rPr>
+        <w:t>server-internal-</w:t>
+      </w:r>
+      <w:proofErr w:type="spellStart"/>
+      <w:r>
+        <w:rPr>
+          <w:rFonts w:ascii="inherit" w:hAnsi="inherit" w:cs="Helvetica"/>
+          <w:color w:val="404040"/>
+          <w:sz w:val="20"/>
+          <w:szCs w:val="20"/>
+        </w:rPr>
+        <w:t>api</w:t>
+      </w:r>
+      <w:proofErr w:type="spellEnd"/>
     </w:p>
     <w:p>
       <w:pPr>
@@ -3170,18 +3199,82 @@
           <w:sz w:val="20"/>
           <w:szCs w:val="20"/>
         </w:rPr>
-        <w:t>Check the logs to verify database connections and other resources.</w:t>
-      </w:r>
-      <w:r>
-        <w:rPr>
-          <w:rFonts w:ascii="inherit" w:hAnsi="inherit" w:cs="Helvetica"/>
-          <w:noProof/>
-          <w:color w:val="404040"/>
-          <w:sz w:val="20"/>
-          <w:szCs w:val="20"/>
-        </w:rPr>
-        <w:t xml:space="preserve"> </w:t>
-      </w:r>
+        <w:t xml:space="preserve">Verify that the </w:t>
+      </w:r>
+      <w:r>
+        <w:rPr>
+          <w:rFonts w:ascii="inherit" w:hAnsi="inherit" w:cs="Helvetica"/>
+          <w:color w:val="404040"/>
+          <w:sz w:val="20"/>
+          <w:szCs w:val="20"/>
+        </w:rPr>
+        <w:t xml:space="preserve">Web Services </w:t>
+      </w:r>
+      <w:r>
+        <w:rPr>
+          <w:rFonts w:ascii="inherit" w:hAnsi="inherit" w:cs="Helvetica"/>
+          <w:color w:val="404040"/>
+          <w:sz w:val="20"/>
+          <w:szCs w:val="20"/>
+        </w:rPr>
+        <w:t>External</w:t>
+      </w:r>
+      <w:r>
+        <w:rPr>
+          <w:rFonts w:ascii="inherit" w:hAnsi="inherit" w:cs="Helvetica"/>
+          <w:color w:val="404040"/>
+          <w:sz w:val="20"/>
+          <w:szCs w:val="20"/>
+        </w:rPr>
+        <w:t xml:space="preserve"> Server</w:t>
+      </w:r>
+      <w:r>
+        <w:rPr>
+          <w:rFonts w:ascii="inherit" w:hAnsi="inherit" w:cs="Helvetica"/>
+          <w:color w:val="404040"/>
+          <w:sz w:val="20"/>
+          <w:szCs w:val="20"/>
+        </w:rPr>
+        <w:t xml:space="preserve"> project/war file is named, </w:t>
+      </w:r>
+      <w:r>
+        <w:rPr>
+          <w:rFonts w:ascii="inherit" w:hAnsi="inherit" w:cs="Helvetica"/>
+          <w:color w:val="404040"/>
+          <w:sz w:val="20"/>
+          <w:szCs w:val="20"/>
+        </w:rPr>
+        <w:t>server-</w:t>
+      </w:r>
+      <w:r>
+        <w:rPr>
+          <w:rFonts w:ascii="inherit" w:hAnsi="inherit" w:cs="Helvetica"/>
+          <w:color w:val="404040"/>
+          <w:sz w:val="20"/>
+          <w:szCs w:val="20"/>
+        </w:rPr>
+        <w:t>external</w:t>
+      </w:r>
+      <w:r>
+        <w:rPr>
+          <w:rFonts w:ascii="inherit" w:hAnsi="inherit" w:cs="Helvetica"/>
+          <w:color w:val="404040"/>
+          <w:sz w:val="20"/>
+          <w:szCs w:val="20"/>
+        </w:rPr>
+        <w:t>-</w:t>
+      </w:r>
+      <w:proofErr w:type="spellStart"/>
+      <w:r>
+        <w:rPr>
+          <w:rFonts w:ascii="inherit" w:hAnsi="inherit" w:cs="Helvetica"/>
+          <w:color w:val="404040"/>
+          <w:sz w:val="20"/>
+          <w:szCs w:val="20"/>
+        </w:rPr>
+        <w:t>api</w:t>
+      </w:r>
+      <w:proofErr w:type="spellEnd"/>
     </w:p>
     <w:p>
       <w:pPr>
@@ -3206,7 +3299,25 @@
           <w:sz w:val="20"/>
           <w:szCs w:val="20"/>
         </w:rPr>
-        <w:t>Restart Tomcat.</w:t>
+        <w:t>Start Tomcat</w:t>
+      </w:r>
+      <w:r>
+        <w:rPr>
+          <w:rFonts w:ascii="inherit" w:hAnsi="inherit" w:cs="Helvetica"/>
+          <w:color w:val="404040"/>
+          <w:sz w:val="20"/>
+          <w:szCs w:val="20"/>
+        </w:rPr>
+        <w:t xml:space="preserve"> from the service applet</w:t>
+      </w:r>
+      <w:r>
+        <w:rPr>
+          <w:rFonts w:ascii="inherit" w:hAnsi="inherit" w:cs="Helvetica"/>
+          <w:color w:val="404040"/>
+          <w:sz w:val="20"/>
+          <w:szCs w:val="20"/>
+        </w:rPr>
+        <w:t>.</w:t>
       </w:r>
     </w:p>
     <w:p>
@@ -3233,6 +3344,68 @@
           <w:szCs w:val="20"/>
         </w:rPr>
         <w:lastRenderedPageBreak/>
+        <w:t>Check the logs to verify database connections and other resources.</w:t>
+      </w:r>
+      <w:r>
+        <w:rPr>
+          <w:rFonts w:ascii="inherit" w:hAnsi="inherit" w:cs="Helvetica"/>
+          <w:noProof/>
+          <w:color w:val="404040"/>
+          <w:sz w:val="20"/>
+          <w:szCs w:val="20"/>
+        </w:rPr>
+        <w:t xml:space="preserve"> </w:t>
+      </w:r>
+    </w:p>
+    <w:p>
+      <w:pPr>
+        <w:numPr>
+          <w:ilvl w:val="0"/>
+          <w:numId w:val="1"/>
+        </w:numPr>
+        <w:shd w:val="clear" w:color="auto" w:fill="FFFFFF"/>
+        <w:spacing w:after="0" w:line="270" w:lineRule="atLeast"/>
+        <w:ind w:left="375"/>
+        <w:rPr>
+          <w:rFonts w:ascii="inherit" w:hAnsi="inherit" w:cs="Helvetica"/>
+          <w:color w:val="404040"/>
+          <w:sz w:val="20"/>
+          <w:szCs w:val="20"/>
+        </w:rPr>
+      </w:pPr>
+      <w:r>
+        <w:rPr>
+          <w:rFonts w:ascii="inherit" w:hAnsi="inherit" w:cs="Helvetica"/>
+          <w:color w:val="404040"/>
+          <w:sz w:val="20"/>
+          <w:szCs w:val="20"/>
+        </w:rPr>
+        <w:t>Restart Tomcat.</w:t>
+      </w:r>
+    </w:p>
+    <w:p>
+      <w:pPr>
+        <w:numPr>
+          <w:ilvl w:val="0"/>
+          <w:numId w:val="1"/>
+        </w:numPr>
+        <w:shd w:val="clear" w:color="auto" w:fill="FFFFFF"/>
+        <w:spacing w:after="0" w:line="270" w:lineRule="atLeast"/>
+        <w:ind w:left="375"/>
+        <w:rPr>
+          <w:rFonts w:ascii="inherit" w:hAnsi="inherit" w:cs="Helvetica"/>
+          <w:color w:val="404040"/>
+          <w:sz w:val="20"/>
+          <w:szCs w:val="20"/>
+        </w:rPr>
+      </w:pPr>
+      <w:r>
+        <w:rPr>
+          <w:rFonts w:ascii="inherit" w:hAnsi="inherit" w:cs="Helvetica"/>
+          <w:color w:val="404040"/>
+          <w:sz w:val="20"/>
+          <w:szCs w:val="20"/>
+        </w:rPr>
         <w:t xml:space="preserve">Your </w:t>
       </w:r>
       <w:proofErr w:type="spellStart"/>
@@ -6567,7 +6740,7 @@
     <w:lsdException w:name="Table Web 2" w:semiHidden="1" w:unhideWhenUsed="1"/>
     <w:lsdException w:name="Table Web 3" w:semiHidden="1" w:unhideWhenUsed="1"/>
     <w:lsdException w:name="Balloon Text" w:semiHidden="1" w:unhideWhenUsed="1"/>
-    <w:lsdException w:name="Table Grid" w:semiHidden="1" w:uiPriority="59" w:unhideWhenUsed="1"/>
+    <w:lsdException w:name="Table Grid" w:uiPriority="59"/>
     <w:lsdException w:name="Table Theme" w:semiHidden="1" w:unhideWhenUsed="1"/>
     <w:lsdException w:name="Placeholder Text" w:semiHidden="1"/>
     <w:lsdException w:name="No Spacing" w:uiPriority="1" w:qFormat="1"/>

</xml_diff>

<commit_message>
master:   Changed instructions regarding the download of a particular version of TomEE.   Suggested to download either apache-tomee-plus-1.7.3.zip , or apache-tomee-7.1.2-plus.zip file.   For the longest, v1.7.3 has been used in the Windows 7 test environment.   Recently, v7.1.2 has been used successfully in the test environment on Windows 10.
</commit_message>
<xml_diff>
--- a/docs/TomEE-setup/Installing TomEE Webapp Plus All-In-One Bundle.docx
+++ b/docs/TomEE-setup/Installing TomEE Webapp Plus All-In-One Bundle.docx
@@ -104,7 +104,54 @@
           <w:sz w:val="20"/>
           <w:szCs w:val="20"/>
         </w:rPr>
-        <w:t>Download the apache-tomee-plus-1.7.3.zip file.</w:t>
+        <w:t xml:space="preserve">Download the </w:t>
+      </w:r>
+      <w:proofErr w:type="gramStart"/>
+      <w:r>
+        <w:rPr>
+          <w:rFonts w:ascii="inherit" w:hAnsi="inherit" w:cs="Helvetica"/>
+          <w:color w:val="404040"/>
+          <w:sz w:val="20"/>
+          <w:szCs w:val="20"/>
+        </w:rPr>
+        <w:t xml:space="preserve">apache-tomee-plus-1.7.3.zip </w:t>
+      </w:r>
+      <w:r>
+        <w:rPr>
+          <w:rFonts w:ascii="inherit" w:hAnsi="inherit" w:cs="Helvetica"/>
+          <w:color w:val="404040"/>
+          <w:sz w:val="20"/>
+          <w:szCs w:val="20"/>
+        </w:rPr>
+        <w:t>,</w:t>
+      </w:r>
+      <w:proofErr w:type="gramEnd"/>
+      <w:r>
+        <w:rPr>
+          <w:rFonts w:ascii="inherit" w:hAnsi="inherit" w:cs="Helvetica"/>
+          <w:color w:val="404040"/>
+          <w:sz w:val="20"/>
+          <w:szCs w:val="20"/>
+        </w:rPr>
+        <w:t xml:space="preserve"> or </w:t>
+      </w:r>
+      <w:r>
+        <w:rPr>
+          <w:rFonts w:ascii="inherit" w:hAnsi="inherit" w:cs="Helvetica"/>
+          <w:color w:val="404040"/>
+          <w:sz w:val="20"/>
+          <w:szCs w:val="20"/>
+        </w:rPr>
+        <w:t>apache-tomee-7.1.2-plus.zip</w:t>
+      </w:r>
+      <w:r>
+        <w:rPr>
+          <w:rFonts w:ascii="inherit" w:hAnsi="inherit" w:cs="Helvetica"/>
+          <w:color w:val="404040"/>
+          <w:sz w:val="20"/>
+          <w:szCs w:val="20"/>
+        </w:rPr>
+        <w:t xml:space="preserve"> file.</w:t>
       </w:r>
     </w:p>
     <w:p>

</xml_diff>

<commit_message>
master:   Revised documentation that better explains how to set up database resource files for individual API projects and for Web projects.
</commit_message>
<xml_diff>
--- a/docs/TomEE-setup/Installing TomEE Webapp Plus All-In-One Bundle.docx
+++ b/docs/TomEE-setup/Installing TomEE Webapp Plus All-In-One Bundle.docx
@@ -1,6 +1,6 @@
 
 <file path=word/document.xml><?xml version="1.0" encoding="utf-8"?>
-<w:document xmlns:wpc="http://schemas.microsoft.com/office/word/2010/wordprocessingCanvas" xmlns:cx="http://schemas.microsoft.com/office/drawing/2014/chartex" xmlns:cx1="http://schemas.microsoft.com/office/drawing/2015/9/8/chartex" xmlns:cx2="http://schemas.microsoft.com/office/drawing/2015/10/21/chartex" xmlns:cx3="http://schemas.microsoft.com/office/drawing/2016/5/9/chartex" xmlns:cx4="http://schemas.microsoft.com/office/drawing/2016/5/10/chartex" xmlns:cx5="http://schemas.microsoft.com/office/drawing/2016/5/11/chartex" xmlns:cx6="http://schemas.microsoft.com/office/drawing/2016/5/12/chartex" xmlns:cx7="http://schemas.microsoft.com/office/drawing/2016/5/13/chartex" xmlns:cx8="http://schemas.microsoft.com/office/drawing/2016/5/14/chartex" xmlns:mc="http://schemas.openxmlformats.org/markup-compatibility/2006" xmlns:aink="http://schemas.microsoft.com/office/drawing/2016/ink" xmlns:am3d="http://schemas.microsoft.com/office/drawing/2017/model3d" xmlns:o="urn:schemas-microsoft-com:office:office" xmlns:r="http://schemas.openxmlformats.org/officeDocument/2006/relationships" xmlns:m="http://schemas.openxmlformats.org/officeDocument/2006/math" xmlns:v="urn:schemas-microsoft-com:vml" xmlns:wp14="http://schemas.microsoft.com/office/word/2010/wordprocessingDrawing" xmlns:wp="http://schemas.openxmlformats.org/drawingml/2006/wordprocessingDrawing" xmlns:w10="urn:schemas-microsoft-com:office:word" xmlns:w="http://schemas.openxmlformats.org/wordprocessingml/2006/main" xmlns:w14="http://schemas.microsoft.com/office/word/2010/wordml" xmlns:w15="http://schemas.microsoft.com/office/word/2012/wordml" xmlns:w16cex="http://schemas.microsoft.com/office/word/2018/wordml/cex" xmlns:w16cid="http://schemas.microsoft.com/office/word/2016/wordml/cid" xmlns:w16="http://schemas.microsoft.com/office/word/2018/wordml" xmlns:w16se="http://schemas.microsoft.com/office/word/2015/wordml/symex" xmlns:wpg="http://schemas.microsoft.com/office/word/2010/wordprocessingGroup" xmlns:wpi="http://schemas.microsoft.com/office/word/2010/wordprocessingInk" xmlns:wne="http://schemas.microsoft.com/office/word/2006/wordml" xmlns:wps="http://schemas.microsoft.com/office/word/2010/wordprocessingShape" mc:Ignorable="w14 w15 w16se w16cid w16 w16cex wp14">
+<w:document xmlns:wpc="http://schemas.microsoft.com/office/word/2010/wordprocessingCanvas" xmlns:mc="http://schemas.openxmlformats.org/markup-compatibility/2006" xmlns:o="urn:schemas-microsoft-com:office:office" xmlns:r="http://schemas.openxmlformats.org/officeDocument/2006/relationships" xmlns:m="http://schemas.openxmlformats.org/officeDocument/2006/math" xmlns:v="urn:schemas-microsoft-com:vml" xmlns:wp14="http://schemas.microsoft.com/office/word/2010/wordprocessingDrawing" xmlns:wp="http://schemas.openxmlformats.org/drawingml/2006/wordprocessingDrawing" xmlns:w10="urn:schemas-microsoft-com:office:word" xmlns:w="http://schemas.openxmlformats.org/wordprocessingml/2006/main" xmlns:w14="http://schemas.microsoft.com/office/word/2010/wordml" xmlns:wpg="http://schemas.microsoft.com/office/word/2010/wordprocessingGroup" xmlns:wpi="http://schemas.microsoft.com/office/word/2010/wordprocessingInk" xmlns:wne="http://schemas.microsoft.com/office/word/2006/wordml" xmlns:wps="http://schemas.microsoft.com/office/word/2010/wordprocessingShape" mc:Ignorable="w14 wp14">
   <w:body>
     <w:p>
       <w:pPr>
@@ -55,6 +55,7 @@
         </w:rPr>
         <w:t xml:space="preserve"> </w:t>
       </w:r>
+      <w:proofErr w:type="spellStart"/>
       <w:r>
         <w:rPr>
           <w:rFonts w:ascii="inherit" w:hAnsi="inherit" w:cs="Helvetica"/>
@@ -65,7 +66,20 @@
           <w:sz w:val="45"/>
           <w:szCs w:val="45"/>
         </w:rPr>
-        <w:t>Webapp Plus All In One Bundle</w:t>
+        <w:t>Webapp</w:t>
+      </w:r>
+      <w:proofErr w:type="spellEnd"/>
+      <w:r>
+        <w:rPr>
+          <w:rFonts w:ascii="inherit" w:hAnsi="inherit" w:cs="Helvetica"/>
+          <w:b/>
+          <w:bCs/>
+          <w:color w:val="404040"/>
+          <w:kern w:val="36"/>
+          <w:sz w:val="45"/>
+          <w:szCs w:val="45"/>
+        </w:rPr>
+        <w:t xml:space="preserve"> Plus All In One Bundle</w:t>
       </w:r>
     </w:p>
     <w:p>
@@ -106,34 +120,14 @@
         </w:rPr>
         <w:t xml:space="preserve">Download the </w:t>
       </w:r>
-      <w:proofErr w:type="gramStart"/>
-      <w:r>
-        <w:rPr>
-          <w:rFonts w:ascii="inherit" w:hAnsi="inherit" w:cs="Helvetica"/>
-          <w:color w:val="404040"/>
-          <w:sz w:val="20"/>
-          <w:szCs w:val="20"/>
-        </w:rPr>
-        <w:t xml:space="preserve">apache-tomee-plus-1.7.3.zip </w:t>
-      </w:r>
-      <w:r>
-        <w:rPr>
-          <w:rFonts w:ascii="inherit" w:hAnsi="inherit" w:cs="Helvetica"/>
-          <w:color w:val="404040"/>
-          <w:sz w:val="20"/>
-          <w:szCs w:val="20"/>
-        </w:rPr>
-        <w:t>,</w:t>
-      </w:r>
-      <w:proofErr w:type="gramEnd"/>
-      <w:r>
-        <w:rPr>
-          <w:rFonts w:ascii="inherit" w:hAnsi="inherit" w:cs="Helvetica"/>
-          <w:color w:val="404040"/>
-          <w:sz w:val="20"/>
-          <w:szCs w:val="20"/>
-        </w:rPr>
-        <w:t xml:space="preserve"> or </w:t>
+      <w:r>
+        <w:rPr>
+          <w:rFonts w:ascii="inherit" w:hAnsi="inherit" w:cs="Helvetica"/>
+          <w:color w:val="404040"/>
+          <w:sz w:val="20"/>
+          <w:szCs w:val="20"/>
+        </w:rPr>
+        <w:t xml:space="preserve">apache-tomee-plus-1.7.3.zip , or </w:t>
       </w:r>
       <w:r>
         <w:rPr>
@@ -485,7 +479,16 @@
           <w:sz w:val="20"/>
           <w:szCs w:val="20"/>
         </w:rPr>
-        <w:t xml:space="preserve">If planning to access a database within the context of </w:t>
+        <w:t xml:space="preserve">To </w:t>
+      </w:r>
+      <w:r>
+        <w:rPr>
+          <w:rFonts w:ascii="inherit" w:hAnsi="inherit" w:cs="Helvetica"/>
+          <w:color w:val="404040"/>
+          <w:sz w:val="20"/>
+          <w:szCs w:val="20"/>
+        </w:rPr>
+        <w:t xml:space="preserve">access a database within the context of </w:t>
       </w:r>
       <w:proofErr w:type="spellStart"/>
       <w:r>
@@ -516,6 +519,7 @@
         </w:rPr>
         <w:t xml:space="preserve">, add </w:t>
       </w:r>
+      <w:proofErr w:type="gramStart"/>
       <w:r>
         <w:rPr>
           <w:rFonts w:ascii="inherit" w:hAnsi="inherit" w:cs="Helvetica"/>
@@ -533,7 +537,35 @@
           <w:sz w:val="20"/>
           <w:szCs w:val="20"/>
         </w:rPr>
-        <w:t xml:space="preserve"> to &lt;</w:t>
+        <w:t xml:space="preserve"> </w:t>
+      </w:r>
+      <w:r>
+        <w:rPr>
+          <w:rFonts w:ascii="inherit" w:hAnsi="inherit" w:cs="Helvetica"/>
+          <w:color w:val="404040"/>
+          <w:sz w:val="20"/>
+          <w:szCs w:val="20"/>
+        </w:rPr>
+        <w:t xml:space="preserve"> or</w:t>
+      </w:r>
+      <w:proofErr w:type="gramEnd"/>
+      <w:r>
+        <w:rPr>
+          <w:rFonts w:ascii="inherit" w:hAnsi="inherit" w:cs="Helvetica"/>
+          <w:color w:val="404040"/>
+          <w:sz w:val="20"/>
+          <w:szCs w:val="20"/>
+        </w:rPr>
+        <w:t xml:space="preserve"> the latest sajdbc4.jar  </w:t>
+      </w:r>
+      <w:r>
+        <w:rPr>
+          <w:rFonts w:ascii="inherit" w:hAnsi="inherit" w:cs="Helvetica"/>
+          <w:color w:val="404040"/>
+          <w:sz w:val="20"/>
+          <w:szCs w:val="20"/>
+        </w:rPr>
+        <w:t>to &lt;</w:t>
       </w:r>
       <w:proofErr w:type="spellStart"/>
       <w:r>
@@ -672,8 +704,19 @@
           <w:sz w:val="20"/>
           <w:szCs w:val="20"/>
         </w:rPr>
-        <w:t>&gt;/conf</w:t>
-      </w:r>
+        <w:t>&gt;/</w:t>
+      </w:r>
+      <w:proofErr w:type="spellStart"/>
+      <w:r>
+        <w:rPr>
+          <w:rFonts w:ascii="inherit" w:hAnsi="inherit" w:cs="Helvetica"/>
+          <w:color w:val="404040"/>
+          <w:sz w:val="20"/>
+          <w:szCs w:val="20"/>
+        </w:rPr>
+        <w:t>conf</w:t>
+      </w:r>
+      <w:proofErr w:type="spellEnd"/>
       <w:r>
         <w:rPr>
           <w:rFonts w:ascii="inherit" w:hAnsi="inherit" w:cs="Helvetica"/>
@@ -792,7 +835,16 @@
           <w:sz w:val="20"/>
           <w:szCs w:val="20"/>
         </w:rPr>
-        <w:t xml:space="preserve">If planning to </w:t>
+        <w:t>To</w:t>
+      </w:r>
+      <w:r>
+        <w:rPr>
+          <w:rFonts w:ascii="inherit" w:hAnsi="inherit" w:cs="Helvetica"/>
+          <w:color w:val="404040"/>
+          <w:sz w:val="20"/>
+          <w:szCs w:val="20"/>
+        </w:rPr>
+        <w:t xml:space="preserve"> </w:t>
       </w:r>
       <w:r>
         <w:rPr>
@@ -810,36 +862,16 @@
           <w:sz w:val="20"/>
           <w:szCs w:val="20"/>
         </w:rPr>
-        <w:t xml:space="preserve"> database </w:t>
-      </w:r>
-      <w:proofErr w:type="gramStart"/>
-      <w:r>
-        <w:rPr>
-          <w:rFonts w:ascii="inherit" w:hAnsi="inherit" w:cs="Helvetica"/>
-          <w:color w:val="404040"/>
-          <w:sz w:val="20"/>
-          <w:szCs w:val="20"/>
-        </w:rPr>
-        <w:t xml:space="preserve">connections  </w:t>
-      </w:r>
-      <w:r>
-        <w:rPr>
-          <w:rFonts w:ascii="inherit" w:hAnsi="inherit" w:cs="Helvetica"/>
-          <w:color w:val="404040"/>
-          <w:sz w:val="20"/>
-          <w:szCs w:val="20"/>
-        </w:rPr>
-        <w:t>from</w:t>
-      </w:r>
-      <w:proofErr w:type="gramEnd"/>
-      <w:r>
-        <w:rPr>
-          <w:rFonts w:ascii="inherit" w:hAnsi="inherit" w:cs="Helvetica"/>
-          <w:color w:val="404040"/>
-          <w:sz w:val="20"/>
-          <w:szCs w:val="20"/>
-        </w:rPr>
-        <w:t xml:space="preserve"> </w:t>
+        <w:t xml:space="preserve"> database connections  </w:t>
+      </w:r>
+      <w:r>
+        <w:rPr>
+          <w:rFonts w:ascii="inherit" w:hAnsi="inherit" w:cs="Helvetica"/>
+          <w:color w:val="404040"/>
+          <w:sz w:val="20"/>
+          <w:szCs w:val="20"/>
+        </w:rPr>
+        <w:t xml:space="preserve">from </w:t>
       </w:r>
       <w:r>
         <w:rPr>
@@ -1068,7 +1100,7 @@
           <w:i/>
           <w:color w:val="548DD4" w:themeColor="text2" w:themeTint="99"/>
         </w:rPr>
-        <w:t xml:space="preserve"> </w:t>
+        <w:t xml:space="preserve"> jdbc</w:t>
       </w:r>
       <w:proofErr w:type="gramStart"/>
       <w:r>
@@ -1076,7 +1108,7 @@
           <w:i/>
           <w:color w:val="548DD4" w:themeColor="text2" w:themeTint="99"/>
         </w:rPr>
-        <w:t>jdbc:sybase</w:t>
+        <w:t>:sybase:Tds:localhost:2638</w:t>
       </w:r>
       <w:proofErr w:type="gramEnd"/>
       <w:r>
@@ -1084,7 +1116,7 @@
           <w:i/>
           <w:color w:val="548DD4" w:themeColor="text2" w:themeTint="99"/>
         </w:rPr>
-        <w:t>:Tds:localhost:2638?ServiceName=accounting</w:t>
+        <w:t>?ServiceName=accounting</w:t>
       </w:r>
     </w:p>
     <w:p>
@@ -1117,8 +1149,17 @@
           <w:i/>
           <w:color w:val="548DD4" w:themeColor="text2" w:themeTint="99"/>
         </w:rPr>
-        <w:t xml:space="preserve"> dba</w:t>
-      </w:r>
+        <w:t xml:space="preserve"> </w:t>
+      </w:r>
+      <w:proofErr w:type="spellStart"/>
+      <w:r>
+        <w:rPr>
+          <w:i/>
+          <w:color w:val="548DD4" w:themeColor="text2" w:themeTint="99"/>
+        </w:rPr>
+        <w:t>dba</w:t>
+      </w:r>
+      <w:proofErr w:type="spellEnd"/>
     </w:p>
     <w:p>
       <w:pPr>
@@ -1325,7 +1366,7 @@
           <w:i/>
           <w:color w:val="548DD4" w:themeColor="text2" w:themeTint="99"/>
         </w:rPr>
-        <w:t xml:space="preserve"> </w:t>
+        <w:t xml:space="preserve"> jdbc</w:t>
       </w:r>
       <w:proofErr w:type="gramStart"/>
       <w:r>
@@ -1333,7 +1374,7 @@
           <w:i/>
           <w:color w:val="548DD4" w:themeColor="text2" w:themeTint="99"/>
         </w:rPr>
-        <w:t>jdbc:sybase</w:t>
+        <w:t>:sybase:Tds:localhost:2638</w:t>
       </w:r>
       <w:proofErr w:type="gramEnd"/>
       <w:r>
@@ -1341,7 +1382,7 @@
           <w:i/>
           <w:color w:val="548DD4" w:themeColor="text2" w:themeTint="99"/>
         </w:rPr>
-        <w:t>:Tds:localhost:2638?ServiceName=</w:t>
+        <w:t>?ServiceName=</w:t>
       </w:r>
       <w:proofErr w:type="spellStart"/>
       <w:r>
@@ -1383,8 +1424,17 @@
           <w:i/>
           <w:color w:val="548DD4" w:themeColor="text2" w:themeTint="99"/>
         </w:rPr>
-        <w:t xml:space="preserve"> dba</w:t>
-      </w:r>
+        <w:t xml:space="preserve"> </w:t>
+      </w:r>
+      <w:proofErr w:type="spellStart"/>
+      <w:r>
+        <w:rPr>
+          <w:i/>
+          <w:color w:val="548DD4" w:themeColor="text2" w:themeTint="99"/>
+        </w:rPr>
+        <w:t>dba</w:t>
+      </w:r>
+      <w:proofErr w:type="spellEnd"/>
     </w:p>
     <w:p>
       <w:pPr>
@@ -1575,7 +1625,7 @@
           <w:i/>
           <w:color w:val="548DD4" w:themeColor="text2" w:themeTint="99"/>
         </w:rPr>
-        <w:t xml:space="preserve"> </w:t>
+        <w:t xml:space="preserve"> jdbc</w:t>
       </w:r>
       <w:proofErr w:type="gramStart"/>
       <w:r>
@@ -1583,7 +1633,7 @@
           <w:i/>
           <w:color w:val="548DD4" w:themeColor="text2" w:themeTint="99"/>
         </w:rPr>
-        <w:t>jdbc:sybase</w:t>
+        <w:t>:sybase:Tds:localhost:2638</w:t>
       </w:r>
       <w:proofErr w:type="gramEnd"/>
       <w:r>
@@ -1591,7 +1641,7 @@
           <w:i/>
           <w:color w:val="548DD4" w:themeColor="text2" w:themeTint="99"/>
         </w:rPr>
-        <w:t>:Tds:localhost:2638?ServiceName=authentication</w:t>
+        <w:t>?ServiceName=authentication</w:t>
       </w:r>
     </w:p>
     <w:p>
@@ -1624,8 +1674,17 @@
           <w:i/>
           <w:color w:val="548DD4" w:themeColor="text2" w:themeTint="99"/>
         </w:rPr>
-        <w:t xml:space="preserve"> dba</w:t>
-      </w:r>
+        <w:t xml:space="preserve"> </w:t>
+      </w:r>
+      <w:proofErr w:type="spellStart"/>
+      <w:r>
+        <w:rPr>
+          <w:i/>
+          <w:color w:val="548DD4" w:themeColor="text2" w:themeTint="99"/>
+        </w:rPr>
+        <w:t>dba</w:t>
+      </w:r>
+      <w:proofErr w:type="spellEnd"/>
     </w:p>
     <w:p>
       <w:pPr>
@@ -1832,7 +1891,7 @@
           <w:i/>
           <w:color w:val="548DD4" w:themeColor="text2" w:themeTint="99"/>
         </w:rPr>
-        <w:t xml:space="preserve"> </w:t>
+        <w:t xml:space="preserve"> jdbc</w:t>
       </w:r>
       <w:proofErr w:type="gramStart"/>
       <w:r>
@@ -1840,7 +1899,7 @@
           <w:i/>
           <w:color w:val="548DD4" w:themeColor="text2" w:themeTint="99"/>
         </w:rPr>
-        <w:t>jdbc:sybase</w:t>
+        <w:t>:sybase:Tds:localhost:2638</w:t>
       </w:r>
       <w:proofErr w:type="gramEnd"/>
       <w:r>
@@ -1848,7 +1907,7 @@
           <w:i/>
           <w:color w:val="548DD4" w:themeColor="text2" w:themeTint="99"/>
         </w:rPr>
-        <w:t>:Tds:localhost:2638?ServiceName=contacts</w:t>
+        <w:t>?ServiceName=contacts</w:t>
       </w:r>
     </w:p>
     <w:p>
@@ -1881,8 +1940,17 @@
           <w:i/>
           <w:color w:val="548DD4" w:themeColor="text2" w:themeTint="99"/>
         </w:rPr>
-        <w:t xml:space="preserve"> dba</w:t>
-      </w:r>
+        <w:t xml:space="preserve"> </w:t>
+      </w:r>
+      <w:proofErr w:type="spellStart"/>
+      <w:r>
+        <w:rPr>
+          <w:i/>
+          <w:color w:val="548DD4" w:themeColor="text2" w:themeTint="99"/>
+        </w:rPr>
+        <w:t>dba</w:t>
+      </w:r>
+      <w:proofErr w:type="spellEnd"/>
     </w:p>
     <w:p>
       <w:pPr>
@@ -1898,7 +1966,6 @@
           <w:i/>
           <w:color w:val="548DD4" w:themeColor="text2" w:themeTint="99"/>
         </w:rPr>
-        <w:lastRenderedPageBreak/>
         <w:tab/>
         <w:t xml:space="preserve">Password </w:t>
       </w:r>
@@ -2084,7 +2151,7 @@
           <w:i/>
           <w:color w:val="548DD4" w:themeColor="text2" w:themeTint="99"/>
         </w:rPr>
-        <w:t xml:space="preserve"> </w:t>
+        <w:t xml:space="preserve"> jdbc</w:t>
       </w:r>
       <w:proofErr w:type="gramStart"/>
       <w:r>
@@ -2092,7 +2159,7 @@
           <w:i/>
           <w:color w:val="548DD4" w:themeColor="text2" w:themeTint="99"/>
         </w:rPr>
-        <w:t>jdbc:sybase</w:t>
+        <w:t>:sybase:Tds:localhost:2638</w:t>
       </w:r>
       <w:proofErr w:type="gramEnd"/>
       <w:r>
@@ -2100,7 +2167,7 @@
           <w:i/>
           <w:color w:val="548DD4" w:themeColor="text2" w:themeTint="99"/>
         </w:rPr>
-        <w:t>:Tds:localhost:2638?ServiceName=mime</w:t>
+        <w:t>?ServiceName=mime</w:t>
       </w:r>
     </w:p>
     <w:p>
@@ -2133,8 +2200,17 @@
           <w:i/>
           <w:color w:val="548DD4" w:themeColor="text2" w:themeTint="99"/>
         </w:rPr>
-        <w:t xml:space="preserve"> dba</w:t>
-      </w:r>
+        <w:t xml:space="preserve"> </w:t>
+      </w:r>
+      <w:proofErr w:type="spellStart"/>
+      <w:r>
+        <w:rPr>
+          <w:i/>
+          <w:color w:val="548DD4" w:themeColor="text2" w:themeTint="99"/>
+        </w:rPr>
+        <w:t>dba</w:t>
+      </w:r>
+      <w:proofErr w:type="spellEnd"/>
     </w:p>
     <w:p>
       <w:pPr>
@@ -2623,7 +2699,27 @@
           <w:sz w:val="20"/>
           <w:szCs w:val="20"/>
         </w:rPr>
-        <w:t>&gt;/conf/tomee.xml file.</w:t>
+        <w:t>&gt;/</w:t>
+      </w:r>
+      <w:proofErr w:type="spellStart"/>
+      <w:r>
+        <w:rPr>
+          <w:rFonts w:ascii="inherit" w:hAnsi="inherit" w:cs="Helvetica"/>
+          <w:color w:val="404040"/>
+          <w:sz w:val="20"/>
+          <w:szCs w:val="20"/>
+        </w:rPr>
+        <w:t>conf</w:t>
+      </w:r>
+      <w:proofErr w:type="spellEnd"/>
+      <w:r>
+        <w:rPr>
+          <w:rFonts w:ascii="inherit" w:hAnsi="inherit" w:cs="Helvetica"/>
+          <w:color w:val="404040"/>
+          <w:sz w:val="20"/>
+          <w:szCs w:val="20"/>
+        </w:rPr>
+        <w:t>/tomee.xml file.</w:t>
       </w:r>
     </w:p>
     <w:p>
@@ -3118,7 +3214,27 @@
           <w:sz w:val="20"/>
           <w:szCs w:val="20"/>
         </w:rPr>
-        <w:t xml:space="preserve">/config subdirectory from the </w:t>
+        <w:t>/</w:t>
+      </w:r>
+      <w:proofErr w:type="spellStart"/>
+      <w:r>
+        <w:rPr>
+          <w:rFonts w:ascii="inherit" w:hAnsi="inherit" w:cs="Helvetica"/>
+          <w:color w:val="404040"/>
+          <w:sz w:val="20"/>
+          <w:szCs w:val="20"/>
+        </w:rPr>
+        <w:t>config</w:t>
+      </w:r>
+      <w:proofErr w:type="spellEnd"/>
+      <w:r>
+        <w:rPr>
+          <w:rFonts w:ascii="inherit" w:hAnsi="inherit" w:cs="Helvetica"/>
+          <w:color w:val="404040"/>
+          <w:sz w:val="20"/>
+          <w:szCs w:val="20"/>
+        </w:rPr>
+        <w:t xml:space="preserve"> subdirectory from the </w:t>
       </w:r>
       <w:proofErr w:type="spellStart"/>
       <w:r>
@@ -3355,16 +3471,87 @@
           <w:sz w:val="20"/>
           <w:szCs w:val="20"/>
         </w:rPr>
-        <w:t xml:space="preserve"> from the service applet</w:t>
-      </w:r>
-      <w:r>
-        <w:rPr>
-          <w:rFonts w:ascii="inherit" w:hAnsi="inherit" w:cs="Helvetica"/>
-          <w:color w:val="404040"/>
-          <w:sz w:val="20"/>
-          <w:szCs w:val="20"/>
-        </w:rPr>
-        <w:t>.</w:t>
+        <w:t>:  (Windows) from the service applet or (</w:t>
+      </w:r>
+      <w:proofErr w:type="gramStart"/>
+      <w:r>
+        <w:rPr>
+          <w:rFonts w:ascii="inherit" w:hAnsi="inherit" w:cs="Helvetica"/>
+          <w:color w:val="404040"/>
+          <w:sz w:val="20"/>
+          <w:szCs w:val="20"/>
+        </w:rPr>
+        <w:t>Unix</w:t>
+      </w:r>
+      <w:proofErr w:type="gramEnd"/>
+      <w:r>
+        <w:rPr>
+          <w:rFonts w:ascii="inherit" w:hAnsi="inherit" w:cs="Helvetica"/>
+          <w:color w:val="404040"/>
+          <w:sz w:val="20"/>
+          <w:szCs w:val="20"/>
+        </w:rPr>
+        <w:t xml:space="preserve"> and Linux) &lt;</w:t>
+      </w:r>
+      <w:proofErr w:type="spellStart"/>
+      <w:r>
+        <w:rPr>
+          <w:rFonts w:ascii="inherit" w:hAnsi="inherit" w:cs="Helvetica"/>
+          <w:color w:val="404040"/>
+          <w:sz w:val="20"/>
+          <w:szCs w:val="20"/>
+        </w:rPr>
+        <w:t>TomEE</w:t>
+      </w:r>
+      <w:proofErr w:type="spellEnd"/>
+      <w:r>
+        <w:rPr>
+          <w:rFonts w:ascii="inherit" w:hAnsi="inherit" w:cs="Helvetica"/>
+          <w:color w:val="404040"/>
+          <w:sz w:val="20"/>
+          <w:szCs w:val="20"/>
+        </w:rPr>
+        <w:t xml:space="preserve"> install </w:t>
+      </w:r>
+      <w:proofErr w:type="spellStart"/>
+      <w:r>
+        <w:rPr>
+          <w:rFonts w:ascii="inherit" w:hAnsi="inherit" w:cs="Helvetica"/>
+          <w:color w:val="404040"/>
+          <w:sz w:val="20"/>
+          <w:szCs w:val="20"/>
+        </w:rPr>
+        <w:t>dir</w:t>
+      </w:r>
+      <w:proofErr w:type="spellEnd"/>
+      <w:r>
+        <w:rPr>
+          <w:rFonts w:ascii="inherit" w:hAnsi="inherit" w:cs="Helvetica"/>
+          <w:color w:val="404040"/>
+          <w:sz w:val="20"/>
+          <w:szCs w:val="20"/>
+        </w:rPr>
+        <w:t xml:space="preserve">&gt;\bin\tomee.sh.   Alternatively for all systems, attach the </w:t>
+      </w:r>
+      <w:proofErr w:type="spellStart"/>
+      <w:r>
+        <w:rPr>
+          <w:rFonts w:ascii="inherit" w:hAnsi="inherit" w:cs="Helvetica"/>
+          <w:color w:val="404040"/>
+          <w:sz w:val="20"/>
+          <w:szCs w:val="20"/>
+        </w:rPr>
+        <w:t>TomEE</w:t>
+      </w:r>
+      <w:proofErr w:type="spellEnd"/>
+      <w:r>
+        <w:rPr>
+          <w:rFonts w:ascii="inherit" w:hAnsi="inherit" w:cs="Helvetica"/>
+          <w:color w:val="404040"/>
+          <w:sz w:val="20"/>
+          <w:szCs w:val="20"/>
+        </w:rPr>
+        <w:t xml:space="preserve"> server to Eclipse IDE and start the server from within the IDE environment.</w:t>
       </w:r>
     </w:p>
     <w:p>
@@ -3390,7 +3577,6 @@
           <w:sz w:val="20"/>
           <w:szCs w:val="20"/>
         </w:rPr>
-        <w:lastRenderedPageBreak/>
         <w:t>Check the logs to verify database connections and other resources.</w:t>
       </w:r>
       <w:r>
@@ -3809,7 +3995,7 @@
           <w:sz w:val="20"/>
           <w:szCs w:val="20"/>
         </w:rPr>
-        <w:t xml:space="preserve"> declaration in context.xml as such:</w:t>
+        <w:t xml:space="preserve"> declaration in context.xml for each application (.jar) as such:</w:t>
       </w:r>
     </w:p>
     <w:p>
@@ -3970,6 +4156,8 @@
         <w:tab/>
         <w:t xml:space="preserve">                </w:t>
       </w:r>
+      <w:proofErr w:type="spellStart"/>
+      <w:proofErr w:type="gramStart"/>
       <w:r>
         <w:rPr>
           <w:rFonts w:ascii="Consolas" w:hAnsi="Consolas" w:cs="Consolas"/>
@@ -3979,6 +4167,8 @@
         </w:rPr>
         <w:t>auth</w:t>
       </w:r>
+      <w:proofErr w:type="spellEnd"/>
+      <w:proofErr w:type="gramEnd"/>
       <w:r>
         <w:rPr>
           <w:rFonts w:ascii="Consolas" w:hAnsi="Consolas" w:cs="Consolas"/>
@@ -4037,6 +4227,7 @@
         <w:tab/>
         <w:t xml:space="preserve">   </w:t>
       </w:r>
+      <w:proofErr w:type="gramStart"/>
       <w:r>
         <w:rPr>
           <w:rFonts w:ascii="Consolas" w:hAnsi="Consolas" w:cs="Consolas"/>
@@ -4046,6 +4237,7 @@
         </w:rPr>
         <w:t>type</w:t>
       </w:r>
+      <w:proofErr w:type="gramEnd"/>
       <w:r>
         <w:rPr>
           <w:rFonts w:ascii="Consolas" w:hAnsi="Consolas" w:cs="Consolas"/>
@@ -4067,7 +4259,6 @@
         <w:t>"</w:t>
       </w:r>
       <w:proofErr w:type="spellStart"/>
-      <w:proofErr w:type="gramStart"/>
       <w:r>
         <w:rPr>
           <w:rFonts w:ascii="Consolas" w:hAnsi="Consolas" w:cs="Consolas"/>
@@ -4080,7 +4271,6 @@
         <w:t>javax.sql.DataSource</w:t>
       </w:r>
       <w:proofErr w:type="spellEnd"/>
-      <w:proofErr w:type="gramEnd"/>
       <w:r>
         <w:rPr>
           <w:rFonts w:ascii="Consolas" w:hAnsi="Consolas" w:cs="Consolas"/>
@@ -4131,6 +4321,7 @@
         <w:t xml:space="preserve">   </w:t>
       </w:r>
       <w:proofErr w:type="spellStart"/>
+      <w:proofErr w:type="gramStart"/>
       <w:r>
         <w:rPr>
           <w:rFonts w:ascii="Consolas" w:hAnsi="Consolas" w:cs="Consolas"/>
@@ -4141,6 +4332,7 @@
         <w:t>driverClassName</w:t>
       </w:r>
       <w:proofErr w:type="spellEnd"/>
+      <w:proofErr w:type="gramEnd"/>
       <w:r>
         <w:rPr>
           <w:rFonts w:ascii="Consolas" w:hAnsi="Consolas" w:cs="Consolas"/>
@@ -4159,31 +4351,7 @@
           <w:sz w:val="20"/>
           <w:szCs w:val="20"/>
         </w:rPr>
-        <w:t>"</w:t>
-      </w:r>
-      <w:proofErr w:type="gramStart"/>
-      <w:r>
-        <w:rPr>
-          <w:rFonts w:ascii="Consolas" w:hAnsi="Consolas" w:cs="Consolas"/>
-          <w:i/>
-          <w:iCs/>
-          <w:color w:val="2A00FF"/>
-          <w:sz w:val="20"/>
-          <w:szCs w:val="20"/>
-        </w:rPr>
-        <w:t>com.sybase</w:t>
-      </w:r>
-      <w:proofErr w:type="gramEnd"/>
-      <w:r>
-        <w:rPr>
-          <w:rFonts w:ascii="Consolas" w:hAnsi="Consolas" w:cs="Consolas"/>
-          <w:i/>
-          <w:iCs/>
-          <w:color w:val="2A00FF"/>
-          <w:sz w:val="20"/>
-          <w:szCs w:val="20"/>
-        </w:rPr>
-        <w:t>.jdbc3.jdbc.SybDriver"</w:t>
+        <w:t>"com.sybase.jdbc3.jdbc.SybDriver"</w:t>
       </w:r>
     </w:p>
     <w:p>
@@ -4224,6 +4392,7 @@
         <w:t xml:space="preserve">   </w:t>
       </w:r>
       <w:proofErr w:type="spellStart"/>
+      <w:proofErr w:type="gramStart"/>
       <w:r>
         <w:rPr>
           <w:rFonts w:ascii="Consolas" w:hAnsi="Consolas" w:cs="Consolas"/>
@@ -4234,6 +4403,7 @@
         <w:t>url</w:t>
       </w:r>
       <w:proofErr w:type="spellEnd"/>
+      <w:proofErr w:type="gramEnd"/>
       <w:r>
         <w:rPr>
           <w:rFonts w:ascii="Consolas" w:hAnsi="Consolas" w:cs="Consolas"/>
@@ -4252,31 +4422,7 @@
           <w:sz w:val="20"/>
           <w:szCs w:val="20"/>
         </w:rPr>
-        <w:t>"</w:t>
-      </w:r>
-      <w:proofErr w:type="gramStart"/>
-      <w:r>
-        <w:rPr>
-          <w:rFonts w:ascii="Consolas" w:hAnsi="Consolas" w:cs="Consolas"/>
-          <w:i/>
-          <w:iCs/>
-          <w:color w:val="2A00FF"/>
-          <w:sz w:val="20"/>
-          <w:szCs w:val="20"/>
-        </w:rPr>
-        <w:t>jdbc:sybase</w:t>
-      </w:r>
-      <w:proofErr w:type="gramEnd"/>
-      <w:r>
-        <w:rPr>
-          <w:rFonts w:ascii="Consolas" w:hAnsi="Consolas" w:cs="Consolas"/>
-          <w:i/>
-          <w:iCs/>
-          <w:color w:val="2A00FF"/>
-          <w:sz w:val="20"/>
-          <w:szCs w:val="20"/>
-        </w:rPr>
-        <w:t>:Tds:localhost:2638?ServiceName=contacts"</w:t>
+        <w:t>"jdbc:sybase:Tds:localhost:2638?ServiceName=contacts"</w:t>
       </w:r>
       <w:r>
         <w:rPr>
@@ -4324,6 +4470,7 @@
         <w:tab/>
         <w:t xml:space="preserve">   </w:t>
       </w:r>
+      <w:proofErr w:type="gramStart"/>
       <w:r>
         <w:rPr>
           <w:rFonts w:ascii="Consolas" w:hAnsi="Consolas" w:cs="Consolas"/>
@@ -4333,6 +4480,7 @@
         </w:rPr>
         <w:t>username</w:t>
       </w:r>
+      <w:proofErr w:type="gramEnd"/>
       <w:r>
         <w:rPr>
           <w:rFonts w:ascii="Consolas" w:hAnsi="Consolas" w:cs="Consolas"/>
@@ -4415,6 +4563,7 @@
         <w:tab/>
         <w:t xml:space="preserve">   </w:t>
       </w:r>
+      <w:proofErr w:type="gramStart"/>
       <w:r>
         <w:rPr>
           <w:rFonts w:ascii="Consolas" w:hAnsi="Consolas" w:cs="Consolas"/>
@@ -4424,6 +4573,7 @@
         </w:rPr>
         <w:t>password</w:t>
       </w:r>
+      <w:proofErr w:type="gramEnd"/>
       <w:r>
         <w:rPr>
           <w:rFonts w:ascii="Consolas" w:hAnsi="Consolas" w:cs="Consolas"/>
@@ -4598,6 +4748,57 @@
           <w:szCs w:val="20"/>
         </w:rPr>
         <w:t>/&gt;</w:t>
+      </w:r>
+    </w:p>
+    <w:p>
+      <w:pPr>
+        <w:shd w:val="clear" w:color="auto" w:fill="FFFFFF"/>
+        <w:spacing w:after="0" w:line="270" w:lineRule="atLeast"/>
+        <w:rPr>
+          <w:rFonts w:ascii="Consolas" w:hAnsi="Consolas" w:cs="Consolas"/>
+          <w:color w:val="008080"/>
+          <w:sz w:val="20"/>
+          <w:szCs w:val="20"/>
+        </w:rPr>
+      </w:pPr>
+    </w:p>
+    <w:p>
+      <w:pPr>
+        <w:shd w:val="clear" w:color="auto" w:fill="FFFFFF"/>
+        <w:spacing w:after="0" w:line="270" w:lineRule="atLeast"/>
+        <w:rPr>
+          <w:rFonts w:ascii="Consolas" w:hAnsi="Consolas" w:cs="Consolas"/>
+          <w:color w:val="008080"/>
+          <w:sz w:val="20"/>
+          <w:szCs w:val="20"/>
+        </w:rPr>
+      </w:pPr>
+      <w:r>
+        <w:rPr>
+          <w:rFonts w:ascii="Consolas" w:hAnsi="Consolas" w:cs="Consolas"/>
+          <w:color w:val="008080"/>
+          <w:sz w:val="20"/>
+          <w:szCs w:val="20"/>
+        </w:rPr>
+        <w:t xml:space="preserve">       Or add all declarations within the </w:t>
+      </w:r>
+      <w:r>
+        <w:rPr>
+          <w:rFonts w:ascii="Consolas" w:hAnsi="Consolas" w:cs="Consolas"/>
+          <w:color w:val="008080"/>
+          <w:sz w:val="20"/>
+          <w:szCs w:val="20"/>
+        </w:rPr>
+        <w:t>WEB-INF\</w:t>
+      </w:r>
+      <w:r>
+        <w:rPr>
+          <w:rFonts w:ascii="Consolas" w:hAnsi="Consolas" w:cs="Consolas"/>
+          <w:color w:val="008080"/>
+          <w:sz w:val="20"/>
+          <w:szCs w:val="20"/>
+        </w:rPr>
+        <w:t>resource.xml for the web application that accesses one or more standalone .jar files within the war file.</w:t>
       </w:r>
     </w:p>
     <w:p>
@@ -4688,6 +4889,7 @@
         </w:rPr>
         <w:t>&lt;</w:t>
       </w:r>
+      <w:proofErr w:type="gramStart"/>
       <w:r>
         <w:rPr>
           <w:rFonts w:ascii="Consolas" w:hAnsi="Consolas" w:cs="Consolas"/>
@@ -4698,6 +4900,7 @@
         </w:rPr>
         <w:t>resource-ref</w:t>
       </w:r>
+      <w:proofErr w:type="gramEnd"/>
       <w:r>
         <w:rPr>
           <w:rFonts w:ascii="Consolas" w:hAnsi="Consolas" w:cs="Consolas"/>
@@ -5132,7 +5335,7 @@
 </file>
 
 <file path=word/endnotes.xml><?xml version="1.0" encoding="utf-8"?>
-<w:endnotes xmlns:wpc="http://schemas.microsoft.com/office/word/2010/wordprocessingCanvas" xmlns:cx="http://schemas.microsoft.com/office/drawing/2014/chartex" xmlns:cx1="http://schemas.microsoft.com/office/drawing/2015/9/8/chartex" xmlns:cx2="http://schemas.microsoft.com/office/drawing/2015/10/21/chartex" xmlns:cx3="http://schemas.microsoft.com/office/drawing/2016/5/9/chartex" xmlns:cx4="http://schemas.microsoft.com/office/drawing/2016/5/10/chartex" xmlns:cx5="http://schemas.microsoft.com/office/drawing/2016/5/11/chartex" xmlns:cx6="http://schemas.microsoft.com/office/drawing/2016/5/12/chartex" xmlns:cx7="http://schemas.microsoft.com/office/drawing/2016/5/13/chartex" xmlns:cx8="http://schemas.microsoft.com/office/drawing/2016/5/14/chartex" xmlns:mc="http://schemas.openxmlformats.org/markup-compatibility/2006" xmlns:aink="http://schemas.microsoft.com/office/drawing/2016/ink" xmlns:am3d="http://schemas.microsoft.com/office/drawing/2017/model3d" xmlns:o="urn:schemas-microsoft-com:office:office" xmlns:r="http://schemas.openxmlformats.org/officeDocument/2006/relationships" xmlns:m="http://schemas.openxmlformats.org/officeDocument/2006/math" xmlns:v="urn:schemas-microsoft-com:vml" xmlns:wp14="http://schemas.microsoft.com/office/word/2010/wordprocessingDrawing" xmlns:wp="http://schemas.openxmlformats.org/drawingml/2006/wordprocessingDrawing" xmlns:w10="urn:schemas-microsoft-com:office:word" xmlns:w="http://schemas.openxmlformats.org/wordprocessingml/2006/main" xmlns:w14="http://schemas.microsoft.com/office/word/2010/wordml" xmlns:w15="http://schemas.microsoft.com/office/word/2012/wordml" xmlns:w16cex="http://schemas.microsoft.com/office/word/2018/wordml/cex" xmlns:w16cid="http://schemas.microsoft.com/office/word/2016/wordml/cid" xmlns:w16="http://schemas.microsoft.com/office/word/2018/wordml" xmlns:w16se="http://schemas.microsoft.com/office/word/2015/wordml/symex" xmlns:wpg="http://schemas.microsoft.com/office/word/2010/wordprocessingGroup" xmlns:wpi="http://schemas.microsoft.com/office/word/2010/wordprocessingInk" xmlns:wne="http://schemas.microsoft.com/office/word/2006/wordml" xmlns:wps="http://schemas.microsoft.com/office/word/2010/wordprocessingShape" mc:Ignorable="w14 w15 w16se w16cid w16 w16cex wp14">
+<w:endnotes xmlns:wpc="http://schemas.microsoft.com/office/word/2010/wordprocessingCanvas" xmlns:mc="http://schemas.openxmlformats.org/markup-compatibility/2006" xmlns:o="urn:schemas-microsoft-com:office:office" xmlns:r="http://schemas.openxmlformats.org/officeDocument/2006/relationships" xmlns:m="http://schemas.openxmlformats.org/officeDocument/2006/math" xmlns:v="urn:schemas-microsoft-com:vml" xmlns:wp14="http://schemas.microsoft.com/office/word/2010/wordprocessingDrawing" xmlns:wp="http://schemas.openxmlformats.org/drawingml/2006/wordprocessingDrawing" xmlns:w10="urn:schemas-microsoft-com:office:word" xmlns:w="http://schemas.openxmlformats.org/wordprocessingml/2006/main" xmlns:w14="http://schemas.microsoft.com/office/word/2010/wordml" xmlns:wpg="http://schemas.microsoft.com/office/word/2010/wordprocessingGroup" xmlns:wpi="http://schemas.microsoft.com/office/word/2010/wordprocessingInk" xmlns:wne="http://schemas.microsoft.com/office/word/2006/wordml" xmlns:wps="http://schemas.microsoft.com/office/word/2010/wordprocessingShape" mc:Ignorable="w14 wp14">
   <w:endnote w:type="separator" w:id="-1">
     <w:p>
       <w:pPr>
@@ -5157,7 +5360,7 @@
 </file>
 
 <file path=word/footnotes.xml><?xml version="1.0" encoding="utf-8"?>
-<w:footnotes xmlns:wpc="http://schemas.microsoft.com/office/word/2010/wordprocessingCanvas" xmlns:cx="http://schemas.microsoft.com/office/drawing/2014/chartex" xmlns:cx1="http://schemas.microsoft.com/office/drawing/2015/9/8/chartex" xmlns:cx2="http://schemas.microsoft.com/office/drawing/2015/10/21/chartex" xmlns:cx3="http://schemas.microsoft.com/office/drawing/2016/5/9/chartex" xmlns:cx4="http://schemas.microsoft.com/office/drawing/2016/5/10/chartex" xmlns:cx5="http://schemas.microsoft.com/office/drawing/2016/5/11/chartex" xmlns:cx6="http://schemas.microsoft.com/office/drawing/2016/5/12/chartex" xmlns:cx7="http://schemas.microsoft.com/office/drawing/2016/5/13/chartex" xmlns:cx8="http://schemas.microsoft.com/office/drawing/2016/5/14/chartex" xmlns:mc="http://schemas.openxmlformats.org/markup-compatibility/2006" xmlns:aink="http://schemas.microsoft.com/office/drawing/2016/ink" xmlns:am3d="http://schemas.microsoft.com/office/drawing/2017/model3d" xmlns:o="urn:schemas-microsoft-com:office:office" xmlns:r="http://schemas.openxmlformats.org/officeDocument/2006/relationships" xmlns:m="http://schemas.openxmlformats.org/officeDocument/2006/math" xmlns:v="urn:schemas-microsoft-com:vml" xmlns:wp14="http://schemas.microsoft.com/office/word/2010/wordprocessingDrawing" xmlns:wp="http://schemas.openxmlformats.org/drawingml/2006/wordprocessingDrawing" xmlns:w10="urn:schemas-microsoft-com:office:word" xmlns:w="http://schemas.openxmlformats.org/wordprocessingml/2006/main" xmlns:w14="http://schemas.microsoft.com/office/word/2010/wordml" xmlns:w15="http://schemas.microsoft.com/office/word/2012/wordml" xmlns:w16cex="http://schemas.microsoft.com/office/word/2018/wordml/cex" xmlns:w16cid="http://schemas.microsoft.com/office/word/2016/wordml/cid" xmlns:w16="http://schemas.microsoft.com/office/word/2018/wordml" xmlns:w16se="http://schemas.microsoft.com/office/word/2015/wordml/symex" xmlns:wpg="http://schemas.microsoft.com/office/word/2010/wordprocessingGroup" xmlns:wpi="http://schemas.microsoft.com/office/word/2010/wordprocessingInk" xmlns:wne="http://schemas.microsoft.com/office/word/2006/wordml" xmlns:wps="http://schemas.microsoft.com/office/word/2010/wordprocessingShape" mc:Ignorable="w14 w15 w16se w16cid w16 w16cex wp14">
+<w:footnotes xmlns:wpc="http://schemas.microsoft.com/office/word/2010/wordprocessingCanvas" xmlns:mc="http://schemas.openxmlformats.org/markup-compatibility/2006" xmlns:o="urn:schemas-microsoft-com:office:office" xmlns:r="http://schemas.openxmlformats.org/officeDocument/2006/relationships" xmlns:m="http://schemas.openxmlformats.org/officeDocument/2006/math" xmlns:v="urn:schemas-microsoft-com:vml" xmlns:wp14="http://schemas.microsoft.com/office/word/2010/wordprocessingDrawing" xmlns:wp="http://schemas.openxmlformats.org/drawingml/2006/wordprocessingDrawing" xmlns:w10="urn:schemas-microsoft-com:office:word" xmlns:w="http://schemas.openxmlformats.org/wordprocessingml/2006/main" xmlns:w14="http://schemas.microsoft.com/office/word/2010/wordml" xmlns:wpg="http://schemas.microsoft.com/office/word/2010/wordprocessingGroup" xmlns:wpi="http://schemas.microsoft.com/office/word/2010/wordprocessingInk" xmlns:wne="http://schemas.microsoft.com/office/word/2006/wordml" xmlns:wps="http://schemas.microsoft.com/office/word/2010/wordprocessingShape" mc:Ignorable="w14 wp14">
   <w:footnote w:type="separator" w:id="-1">
     <w:p>
       <w:pPr>
@@ -5182,8 +5385,8 @@
 </file>
 
 <file path=word/numbering.xml><?xml version="1.0" encoding="utf-8"?>
-<w:numbering xmlns:wpc="http://schemas.microsoft.com/office/word/2010/wordprocessingCanvas" xmlns:cx="http://schemas.microsoft.com/office/drawing/2014/chartex" xmlns:cx1="http://schemas.microsoft.com/office/drawing/2015/9/8/chartex" xmlns:cx2="http://schemas.microsoft.com/office/drawing/2015/10/21/chartex" xmlns:cx3="http://schemas.microsoft.com/office/drawing/2016/5/9/chartex" xmlns:cx4="http://schemas.microsoft.com/office/drawing/2016/5/10/chartex" xmlns:cx5="http://schemas.microsoft.com/office/drawing/2016/5/11/chartex" xmlns:cx6="http://schemas.microsoft.com/office/drawing/2016/5/12/chartex" xmlns:cx7="http://schemas.microsoft.com/office/drawing/2016/5/13/chartex" xmlns:cx8="http://schemas.microsoft.com/office/drawing/2016/5/14/chartex" xmlns:mc="http://schemas.openxmlformats.org/markup-compatibility/2006" xmlns:aink="http://schemas.microsoft.com/office/drawing/2016/ink" xmlns:am3d="http://schemas.microsoft.com/office/drawing/2017/model3d" xmlns:o="urn:schemas-microsoft-com:office:office" xmlns:r="http://schemas.openxmlformats.org/officeDocument/2006/relationships" xmlns:m="http://schemas.openxmlformats.org/officeDocument/2006/math" xmlns:v="urn:schemas-microsoft-com:vml" xmlns:wp14="http://schemas.microsoft.com/office/word/2010/wordprocessingDrawing" xmlns:wp="http://schemas.openxmlformats.org/drawingml/2006/wordprocessingDrawing" xmlns:w10="urn:schemas-microsoft-com:office:word" xmlns:w="http://schemas.openxmlformats.org/wordprocessingml/2006/main" xmlns:w14="http://schemas.microsoft.com/office/word/2010/wordml" xmlns:w15="http://schemas.microsoft.com/office/word/2012/wordml" xmlns:w16cex="http://schemas.microsoft.com/office/word/2018/wordml/cex" xmlns:w16cid="http://schemas.microsoft.com/office/word/2016/wordml/cid" xmlns:w16="http://schemas.microsoft.com/office/word/2018/wordml" xmlns:w16se="http://schemas.microsoft.com/office/word/2015/wordml/symex" xmlns:wpg="http://schemas.microsoft.com/office/word/2010/wordprocessingGroup" xmlns:wpi="http://schemas.microsoft.com/office/word/2010/wordprocessingInk" xmlns:wne="http://schemas.microsoft.com/office/word/2006/wordml" xmlns:wps="http://schemas.microsoft.com/office/word/2010/wordprocessingShape" mc:Ignorable="w14 w15 w16se w16cid w16 w16cex wp14">
-  <w:abstractNum w:abstractNumId="0" w15:restartNumberingAfterBreak="0">
+<w:numbering xmlns:wpc="http://schemas.microsoft.com/office/word/2010/wordprocessingCanvas" xmlns:mc="http://schemas.openxmlformats.org/markup-compatibility/2006" xmlns:o="urn:schemas-microsoft-com:office:office" xmlns:r="http://schemas.openxmlformats.org/officeDocument/2006/relationships" xmlns:m="http://schemas.openxmlformats.org/officeDocument/2006/math" xmlns:v="urn:schemas-microsoft-com:vml" xmlns:wp14="http://schemas.microsoft.com/office/word/2010/wordprocessingDrawing" xmlns:wp="http://schemas.openxmlformats.org/drawingml/2006/wordprocessingDrawing" xmlns:w10="urn:schemas-microsoft-com:office:word" xmlns:w="http://schemas.openxmlformats.org/wordprocessingml/2006/main" xmlns:w14="http://schemas.microsoft.com/office/word/2010/wordml" xmlns:wpg="http://schemas.microsoft.com/office/word/2010/wordprocessingGroup" xmlns:wpi="http://schemas.microsoft.com/office/word/2010/wordprocessingInk" xmlns:wne="http://schemas.microsoft.com/office/word/2006/wordml" xmlns:wps="http://schemas.microsoft.com/office/word/2010/wordprocessingShape" mc:Ignorable="w14 wp14">
+  <w:abstractNum w:abstractNumId="0">
     <w:nsid w:val="0118139A"/>
     <w:multiLevelType w:val="multilevel"/>
     <w:tmpl w:val="AC46AEF0"/>
@@ -5332,7 +5535,7 @@
       </w:rPr>
     </w:lvl>
   </w:abstractNum>
-  <w:abstractNum w:abstractNumId="1" w15:restartNumberingAfterBreak="0">
+  <w:abstractNum w:abstractNumId="1">
     <w:nsid w:val="30CF25CE"/>
     <w:multiLevelType w:val="hybridMultilevel"/>
     <w:tmpl w:val="1F7E9746"/>
@@ -5445,7 +5648,7 @@
       </w:rPr>
     </w:lvl>
   </w:abstractNum>
-  <w:abstractNum w:abstractNumId="2" w15:restartNumberingAfterBreak="0">
+  <w:abstractNum w:abstractNumId="2">
     <w:nsid w:val="325A6EB1"/>
     <w:multiLevelType w:val="multilevel"/>
     <w:tmpl w:val="AC46AEF0"/>
@@ -5594,7 +5797,7 @@
       </w:rPr>
     </w:lvl>
   </w:abstractNum>
-  <w:abstractNum w:abstractNumId="3" w15:restartNumberingAfterBreak="0">
+  <w:abstractNum w:abstractNumId="3">
     <w:nsid w:val="38BC49A1"/>
     <w:multiLevelType w:val="multilevel"/>
     <w:tmpl w:val="D1624FFA"/>
@@ -5707,7 +5910,7 @@
       </w:rPr>
     </w:lvl>
   </w:abstractNum>
-  <w:abstractNum w:abstractNumId="4" w15:restartNumberingAfterBreak="0">
+  <w:abstractNum w:abstractNumId="4">
     <w:nsid w:val="44577F15"/>
     <w:multiLevelType w:val="hybridMultilevel"/>
     <w:tmpl w:val="4A0E657E"/>
@@ -5820,7 +6023,7 @@
       </w:rPr>
     </w:lvl>
   </w:abstractNum>
-  <w:abstractNum w:abstractNumId="5" w15:restartNumberingAfterBreak="0">
+  <w:abstractNum w:abstractNumId="5">
     <w:nsid w:val="550022A3"/>
     <w:multiLevelType w:val="hybridMultilevel"/>
     <w:tmpl w:val="FD483C12"/>
@@ -5933,7 +6136,7 @@
       </w:rPr>
     </w:lvl>
   </w:abstractNum>
-  <w:abstractNum w:abstractNumId="6" w15:restartNumberingAfterBreak="0">
+  <w:abstractNum w:abstractNumId="6">
     <w:nsid w:val="57ED6FC5"/>
     <w:multiLevelType w:val="multilevel"/>
     <w:tmpl w:val="AC46AEF0"/>
@@ -6082,7 +6285,7 @@
       </w:rPr>
     </w:lvl>
   </w:abstractNum>
-  <w:abstractNum w:abstractNumId="7" w15:restartNumberingAfterBreak="0">
+  <w:abstractNum w:abstractNumId="7">
     <w:nsid w:val="590861E6"/>
     <w:multiLevelType w:val="hybridMultilevel"/>
     <w:tmpl w:val="050295D2"/>
@@ -6195,7 +6398,7 @@
       </w:rPr>
     </w:lvl>
   </w:abstractNum>
-  <w:abstractNum w:abstractNumId="8" w15:restartNumberingAfterBreak="0">
+  <w:abstractNum w:abstractNumId="8">
     <w:nsid w:val="5D850318"/>
     <w:multiLevelType w:val="multilevel"/>
     <w:tmpl w:val="AC46AEF0"/>
@@ -6344,7 +6547,7 @@
       </w:rPr>
     </w:lvl>
   </w:abstractNum>
-  <w:abstractNum w:abstractNumId="9" w15:restartNumberingAfterBreak="0">
+  <w:abstractNum w:abstractNumId="9">
     <w:nsid w:val="5E220143"/>
     <w:multiLevelType w:val="multilevel"/>
     <w:tmpl w:val="AC46AEF0"/>
@@ -6493,7 +6696,7 @@
       </w:rPr>
     </w:lvl>
   </w:abstractNum>
-  <w:abstractNum w:abstractNumId="10" w15:restartNumberingAfterBreak="0">
+  <w:abstractNum w:abstractNumId="10">
     <w:nsid w:val="727B1A4D"/>
     <w:multiLevelType w:val="hybridMultilevel"/>
     <w:tmpl w:val="8228D51E"/>
@@ -6616,7 +6819,7 @@
 </file>
 
 <file path=word/styles.xml><?xml version="1.0" encoding="utf-8"?>
-<w:styles xmlns:mc="http://schemas.openxmlformats.org/markup-compatibility/2006" xmlns:r="http://schemas.openxmlformats.org/officeDocument/2006/relationships" xmlns:w="http://schemas.openxmlformats.org/wordprocessingml/2006/main" xmlns:w14="http://schemas.microsoft.com/office/word/2010/wordml" xmlns:w15="http://schemas.microsoft.com/office/word/2012/wordml" xmlns:w16cex="http://schemas.microsoft.com/office/word/2018/wordml/cex" xmlns:w16cid="http://schemas.microsoft.com/office/word/2016/wordml/cid" xmlns:w16="http://schemas.microsoft.com/office/word/2018/wordml" xmlns:w16se="http://schemas.microsoft.com/office/word/2015/wordml/symex" mc:Ignorable="w14 w15 w16se w16cid w16 w16cex">
+<w:styles xmlns:mc="http://schemas.openxmlformats.org/markup-compatibility/2006" xmlns:r="http://schemas.openxmlformats.org/officeDocument/2006/relationships" xmlns:w="http://schemas.openxmlformats.org/wordprocessingml/2006/main" xmlns:w14="http://schemas.microsoft.com/office/word/2010/wordml" mc:Ignorable="w14">
   <w:docDefaults>
     <w:rPrDefault>
       <w:rPr>
@@ -6632,383 +6835,549 @@
       </w:pPr>
     </w:pPrDefault>
   </w:docDefaults>
-  <w:latentStyles w:defLockedState="0" w:defUIPriority="99" w:defSemiHidden="0" w:defUnhideWhenUsed="0" w:defQFormat="0" w:count="376">
-    <w:lsdException w:name="Normal" w:uiPriority="0" w:qFormat="1"/>
-    <w:lsdException w:name="heading 1" w:uiPriority="9" w:qFormat="1"/>
-    <w:lsdException w:name="heading 2" w:semiHidden="1" w:uiPriority="9" w:unhideWhenUsed="1" w:qFormat="1"/>
-    <w:lsdException w:name="heading 3" w:semiHidden="1" w:uiPriority="9" w:unhideWhenUsed="1" w:qFormat="1"/>
-    <w:lsdException w:name="heading 4" w:semiHidden="1" w:uiPriority="9" w:unhideWhenUsed="1" w:qFormat="1"/>
-    <w:lsdException w:name="heading 5" w:semiHidden="1" w:uiPriority="9" w:unhideWhenUsed="1" w:qFormat="1"/>
-    <w:lsdException w:name="heading 6" w:semiHidden="1" w:uiPriority="9" w:unhideWhenUsed="1" w:qFormat="1"/>
-    <w:lsdException w:name="heading 7" w:semiHidden="1" w:uiPriority="9" w:unhideWhenUsed="1" w:qFormat="1"/>
-    <w:lsdException w:name="heading 8" w:semiHidden="1" w:uiPriority="9" w:unhideWhenUsed="1" w:qFormat="1"/>
-    <w:lsdException w:name="heading 9" w:semiHidden="1" w:uiPriority="9" w:unhideWhenUsed="1" w:qFormat="1"/>
-    <w:lsdException w:name="index 1" w:semiHidden="1" w:unhideWhenUsed="1"/>
-    <w:lsdException w:name="index 2" w:semiHidden="1" w:unhideWhenUsed="1"/>
-    <w:lsdException w:name="index 3" w:semiHidden="1" w:unhideWhenUsed="1"/>
-    <w:lsdException w:name="index 4" w:semiHidden="1" w:unhideWhenUsed="1"/>
-    <w:lsdException w:name="index 5" w:semiHidden="1" w:unhideWhenUsed="1"/>
-    <w:lsdException w:name="index 6" w:semiHidden="1" w:unhideWhenUsed="1"/>
-    <w:lsdException w:name="index 7" w:semiHidden="1" w:unhideWhenUsed="1"/>
-    <w:lsdException w:name="index 8" w:semiHidden="1" w:unhideWhenUsed="1"/>
-    <w:lsdException w:name="index 9" w:semiHidden="1" w:unhideWhenUsed="1"/>
-    <w:lsdException w:name="toc 1" w:semiHidden="1" w:uiPriority="39" w:unhideWhenUsed="1"/>
-    <w:lsdException w:name="toc 2" w:semiHidden="1" w:uiPriority="39" w:unhideWhenUsed="1"/>
-    <w:lsdException w:name="toc 3" w:semiHidden="1" w:uiPriority="39" w:unhideWhenUsed="1"/>
-    <w:lsdException w:name="toc 4" w:semiHidden="1" w:uiPriority="39" w:unhideWhenUsed="1"/>
-    <w:lsdException w:name="toc 5" w:semiHidden="1" w:uiPriority="39" w:unhideWhenUsed="1"/>
-    <w:lsdException w:name="toc 6" w:semiHidden="1" w:uiPriority="39" w:unhideWhenUsed="1"/>
-    <w:lsdException w:name="toc 7" w:semiHidden="1" w:uiPriority="39" w:unhideWhenUsed="1"/>
-    <w:lsdException w:name="toc 8" w:semiHidden="1" w:uiPriority="39" w:unhideWhenUsed="1"/>
-    <w:lsdException w:name="toc 9" w:semiHidden="1" w:uiPriority="39" w:unhideWhenUsed="1"/>
-    <w:lsdException w:name="Normal Indent" w:semiHidden="1" w:unhideWhenUsed="1"/>
-    <w:lsdException w:name="footnote text" w:semiHidden="1" w:unhideWhenUsed="1"/>
-    <w:lsdException w:name="annotation text" w:semiHidden="1" w:unhideWhenUsed="1"/>
-    <w:lsdException w:name="header" w:semiHidden="1" w:unhideWhenUsed="1"/>
-    <w:lsdException w:name="footer" w:semiHidden="1" w:unhideWhenUsed="1"/>
-    <w:lsdException w:name="index heading" w:semiHidden="1" w:unhideWhenUsed="1"/>
-    <w:lsdException w:name="caption" w:semiHidden="1" w:uiPriority="35" w:unhideWhenUsed="1" w:qFormat="1"/>
-    <w:lsdException w:name="table of figures" w:semiHidden="1" w:unhideWhenUsed="1"/>
-    <w:lsdException w:name="envelope address" w:semiHidden="1" w:unhideWhenUsed="1"/>
-    <w:lsdException w:name="envelope return" w:semiHidden="1" w:unhideWhenUsed="1"/>
-    <w:lsdException w:name="footnote reference" w:semiHidden="1" w:unhideWhenUsed="1"/>
-    <w:lsdException w:name="annotation reference" w:semiHidden="1" w:unhideWhenUsed="1"/>
-    <w:lsdException w:name="line number" w:semiHidden="1" w:unhideWhenUsed="1"/>
-    <w:lsdException w:name="page number" w:semiHidden="1" w:unhideWhenUsed="1"/>
-    <w:lsdException w:name="endnote reference" w:semiHidden="1" w:unhideWhenUsed="1"/>
-    <w:lsdException w:name="endnote text" w:semiHidden="1" w:unhideWhenUsed="1"/>
-    <w:lsdException w:name="table of authorities" w:semiHidden="1" w:unhideWhenUsed="1"/>
-    <w:lsdException w:name="macro" w:semiHidden="1" w:unhideWhenUsed="1"/>
-    <w:lsdException w:name="toa heading" w:semiHidden="1" w:unhideWhenUsed="1"/>
-    <w:lsdException w:name="List" w:semiHidden="1" w:unhideWhenUsed="1"/>
-    <w:lsdException w:name="List Bullet" w:semiHidden="1" w:unhideWhenUsed="1"/>
-    <w:lsdException w:name="List Number" w:semiHidden="1" w:unhideWhenUsed="1"/>
-    <w:lsdException w:name="List 2" w:semiHidden="1" w:unhideWhenUsed="1"/>
-    <w:lsdException w:name="List 3" w:semiHidden="1" w:unhideWhenUsed="1"/>
-    <w:lsdException w:name="List 4" w:semiHidden="1" w:unhideWhenUsed="1"/>
-    <w:lsdException w:name="List 5" w:semiHidden="1" w:unhideWhenUsed="1"/>
-    <w:lsdException w:name="List Bullet 2" w:semiHidden="1" w:unhideWhenUsed="1"/>
-    <w:lsdException w:name="List Bullet 3" w:semiHidden="1" w:unhideWhenUsed="1"/>
-    <w:lsdException w:name="List Bullet 4" w:semiHidden="1" w:unhideWhenUsed="1"/>
-    <w:lsdException w:name="List Bullet 5" w:semiHidden="1" w:unhideWhenUsed="1"/>
-    <w:lsdException w:name="List Number 2" w:semiHidden="1" w:unhideWhenUsed="1"/>
-    <w:lsdException w:name="List Number 3" w:semiHidden="1" w:unhideWhenUsed="1"/>
-    <w:lsdException w:name="List Number 4" w:semiHidden="1" w:unhideWhenUsed="1"/>
-    <w:lsdException w:name="List Number 5" w:semiHidden="1" w:unhideWhenUsed="1"/>
-    <w:lsdException w:name="Title" w:uiPriority="10" w:qFormat="1"/>
-    <w:lsdException w:name="Closing" w:semiHidden="1" w:unhideWhenUsed="1"/>
-    <w:lsdException w:name="Signature" w:semiHidden="1" w:unhideWhenUsed="1"/>
-    <w:lsdException w:name="Default Paragraph Font" w:semiHidden="1" w:uiPriority="1" w:unhideWhenUsed="1"/>
-    <w:lsdException w:name="Body Text" w:semiHidden="1" w:unhideWhenUsed="1"/>
-    <w:lsdException w:name="Body Text Indent" w:semiHidden="1" w:unhideWhenUsed="1"/>
-    <w:lsdException w:name="List Continue" w:semiHidden="1" w:unhideWhenUsed="1"/>
-    <w:lsdException w:name="List Continue 2" w:semiHidden="1" w:unhideWhenUsed="1"/>
-    <w:lsdException w:name="List Continue 3" w:semiHidden="1" w:unhideWhenUsed="1"/>
-    <w:lsdException w:name="List Continue 4" w:semiHidden="1" w:unhideWhenUsed="1"/>
-    <w:lsdException w:name="List Continue 5" w:semiHidden="1" w:unhideWhenUsed="1"/>
-    <w:lsdException w:name="Message Header" w:semiHidden="1" w:unhideWhenUsed="1"/>
-    <w:lsdException w:name="Subtitle" w:uiPriority="11" w:qFormat="1"/>
-    <w:lsdException w:name="Salutation" w:semiHidden="1" w:unhideWhenUsed="1"/>
-    <w:lsdException w:name="Date" w:semiHidden="1" w:unhideWhenUsed="1"/>
-    <w:lsdException w:name="Body Text First Indent" w:semiHidden="1" w:unhideWhenUsed="1"/>
-    <w:lsdException w:name="Body Text First Indent 2" w:semiHidden="1" w:unhideWhenUsed="1"/>
-    <w:lsdException w:name="Note Heading" w:semiHidden="1" w:unhideWhenUsed="1"/>
-    <w:lsdException w:name="Body Text 2" w:semiHidden="1" w:unhideWhenUsed="1"/>
-    <w:lsdException w:name="Body Text 3" w:semiHidden="1" w:unhideWhenUsed="1"/>
-    <w:lsdException w:name="Body Text Indent 2" w:semiHidden="1" w:unhideWhenUsed="1"/>
-    <w:lsdException w:name="Body Text Indent 3" w:semiHidden="1" w:unhideWhenUsed="1"/>
-    <w:lsdException w:name="Block Text" w:semiHidden="1" w:unhideWhenUsed="1"/>
-    <w:lsdException w:name="Hyperlink" w:semiHidden="1" w:unhideWhenUsed="1"/>
-    <w:lsdException w:name="FollowedHyperlink" w:semiHidden="1" w:unhideWhenUsed="1"/>
-    <w:lsdException w:name="Strong" w:uiPriority="22" w:qFormat="1"/>
-    <w:lsdException w:name="Emphasis" w:uiPriority="20" w:qFormat="1"/>
-    <w:lsdException w:name="Document Map" w:semiHidden="1" w:unhideWhenUsed="1"/>
-    <w:lsdException w:name="Plain Text" w:semiHidden="1" w:unhideWhenUsed="1"/>
-    <w:lsdException w:name="E-mail Signature" w:semiHidden="1" w:unhideWhenUsed="1"/>
-    <w:lsdException w:name="HTML Top of Form" w:semiHidden="1" w:unhideWhenUsed="1"/>
-    <w:lsdException w:name="HTML Bottom of Form" w:semiHidden="1" w:unhideWhenUsed="1"/>
-    <w:lsdException w:name="Normal (Web)" w:semiHidden="1" w:unhideWhenUsed="1"/>
-    <w:lsdException w:name="HTML Acronym" w:semiHidden="1" w:unhideWhenUsed="1"/>
-    <w:lsdException w:name="HTML Address" w:semiHidden="1" w:unhideWhenUsed="1"/>
-    <w:lsdException w:name="HTML Cite" w:semiHidden="1" w:unhideWhenUsed="1"/>
-    <w:lsdException w:name="HTML Code" w:semiHidden="1" w:unhideWhenUsed="1"/>
-    <w:lsdException w:name="HTML Definition" w:semiHidden="1" w:unhideWhenUsed="1"/>
-    <w:lsdException w:name="HTML Keyboard" w:semiHidden="1" w:unhideWhenUsed="1"/>
-    <w:lsdException w:name="HTML Preformatted" w:semiHidden="1" w:unhideWhenUsed="1"/>
-    <w:lsdException w:name="HTML Sample" w:semiHidden="1" w:unhideWhenUsed="1"/>
-    <w:lsdException w:name="HTML Typewriter" w:semiHidden="1" w:unhideWhenUsed="1"/>
-    <w:lsdException w:name="HTML Variable" w:semiHidden="1" w:unhideWhenUsed="1"/>
-    <w:lsdException w:name="Normal Table" w:semiHidden="1" w:unhideWhenUsed="1"/>
-    <w:lsdException w:name="annotation subject" w:semiHidden="1" w:unhideWhenUsed="1"/>
-    <w:lsdException w:name="No List" w:semiHidden="1" w:unhideWhenUsed="1"/>
-    <w:lsdException w:name="Outline List 1" w:semiHidden="1" w:unhideWhenUsed="1"/>
-    <w:lsdException w:name="Outline List 2" w:semiHidden="1" w:unhideWhenUsed="1"/>
-    <w:lsdException w:name="Outline List 3" w:semiHidden="1" w:unhideWhenUsed="1"/>
-    <w:lsdException w:name="Table Simple 1" w:semiHidden="1" w:unhideWhenUsed="1"/>
-    <w:lsdException w:name="Table Simple 2" w:semiHidden="1" w:unhideWhenUsed="1"/>
-    <w:lsdException w:name="Table Simple 3" w:semiHidden="1" w:unhideWhenUsed="1"/>
-    <w:lsdException w:name="Table Classic 1" w:semiHidden="1" w:unhideWhenUsed="1"/>
-    <w:lsdException w:name="Table Classic 2" w:semiHidden="1" w:unhideWhenUsed="1"/>
-    <w:lsdException w:name="Table Classic 3" w:semiHidden="1" w:unhideWhenUsed="1"/>
-    <w:lsdException w:name="Table Classic 4" w:semiHidden="1" w:unhideWhenUsed="1"/>
-    <w:lsdException w:name="Table Colorful 1" w:semiHidden="1" w:unhideWhenUsed="1"/>
-    <w:lsdException w:name="Table Colorful 2" w:semiHidden="1" w:unhideWhenUsed="1"/>
-    <w:lsdException w:name="Table Colorful 3" w:semiHidden="1" w:unhideWhenUsed="1"/>
-    <w:lsdException w:name="Table Columns 1" w:semiHidden="1" w:unhideWhenUsed="1"/>
-    <w:lsdException w:name="Table Columns 2" w:semiHidden="1" w:unhideWhenUsed="1"/>
-    <w:lsdException w:name="Table Columns 3" w:semiHidden="1" w:unhideWhenUsed="1"/>
-    <w:lsdException w:name="Table Columns 4" w:semiHidden="1" w:unhideWhenUsed="1"/>
-    <w:lsdException w:name="Table Columns 5" w:semiHidden="1" w:unhideWhenUsed="1"/>
-    <w:lsdException w:name="Table Grid 1" w:semiHidden="1" w:unhideWhenUsed="1"/>
-    <w:lsdException w:name="Table Grid 2" w:semiHidden="1" w:unhideWhenUsed="1"/>
-    <w:lsdException w:name="Table Grid 3" w:semiHidden="1" w:unhideWhenUsed="1"/>
-    <w:lsdException w:name="Table Grid 4" w:semiHidden="1" w:unhideWhenUsed="1"/>
-    <w:lsdException w:name="Table Grid 5" w:semiHidden="1" w:unhideWhenUsed="1"/>
-    <w:lsdException w:name="Table Grid 6" w:semiHidden="1" w:unhideWhenUsed="1"/>
-    <w:lsdException w:name="Table Grid 7" w:semiHidden="1" w:unhideWhenUsed="1"/>
-    <w:lsdException w:name="Table Grid 8" w:semiHidden="1" w:unhideWhenUsed="1"/>
-    <w:lsdException w:name="Table List 1" w:semiHidden="1" w:unhideWhenUsed="1"/>
-    <w:lsdException w:name="Table List 2" w:semiHidden="1" w:unhideWhenUsed="1"/>
-    <w:lsdException w:name="Table List 3" w:semiHidden="1" w:unhideWhenUsed="1"/>
-    <w:lsdException w:name="Table List 4" w:semiHidden="1" w:unhideWhenUsed="1"/>
-    <w:lsdException w:name="Table List 5" w:semiHidden="1" w:unhideWhenUsed="1"/>
-    <w:lsdException w:name="Table List 6" w:semiHidden="1" w:unhideWhenUsed="1"/>
-    <w:lsdException w:name="Table List 7" w:semiHidden="1" w:unhideWhenUsed="1"/>
-    <w:lsdException w:name="Table List 8" w:semiHidden="1" w:unhideWhenUsed="1"/>
-    <w:lsdException w:name="Table 3D effects 1" w:semiHidden="1" w:unhideWhenUsed="1"/>
-    <w:lsdException w:name="Table 3D effects 2" w:semiHidden="1" w:unhideWhenUsed="1"/>
-    <w:lsdException w:name="Table 3D effects 3" w:semiHidden="1" w:unhideWhenUsed="1"/>
-    <w:lsdException w:name="Table Contemporary" w:semiHidden="1" w:unhideWhenUsed="1"/>
-    <w:lsdException w:name="Table Elegant" w:semiHidden="1" w:unhideWhenUsed="1"/>
-    <w:lsdException w:name="Table Professional" w:semiHidden="1" w:unhideWhenUsed="1"/>
-    <w:lsdException w:name="Table Subtle 1" w:semiHidden="1" w:unhideWhenUsed="1"/>
-    <w:lsdException w:name="Table Subtle 2" w:semiHidden="1" w:unhideWhenUsed="1"/>
-    <w:lsdException w:name="Table Web 1" w:semiHidden="1" w:unhideWhenUsed="1"/>
-    <w:lsdException w:name="Table Web 2" w:semiHidden="1" w:unhideWhenUsed="1"/>
-    <w:lsdException w:name="Table Web 3" w:semiHidden="1" w:unhideWhenUsed="1"/>
-    <w:lsdException w:name="Balloon Text" w:semiHidden="1" w:unhideWhenUsed="1"/>
-    <w:lsdException w:name="Table Grid" w:uiPriority="59"/>
-    <w:lsdException w:name="Table Theme" w:semiHidden="1" w:unhideWhenUsed="1"/>
-    <w:lsdException w:name="Placeholder Text" w:semiHidden="1"/>
-    <w:lsdException w:name="No Spacing" w:uiPriority="1" w:qFormat="1"/>
-    <w:lsdException w:name="Light Shading" w:uiPriority="60"/>
-    <w:lsdException w:name="Light List" w:uiPriority="61"/>
-    <w:lsdException w:name="Light Grid" w:uiPriority="62"/>
-    <w:lsdException w:name="Medium Shading 1" w:uiPriority="63"/>
-    <w:lsdException w:name="Medium Shading 2" w:uiPriority="64"/>
-    <w:lsdException w:name="Medium List 1" w:uiPriority="65"/>
-    <w:lsdException w:name="Medium List 2" w:uiPriority="66"/>
-    <w:lsdException w:name="Medium Grid 1" w:uiPriority="67"/>
-    <w:lsdException w:name="Medium Grid 2" w:uiPriority="68"/>
-    <w:lsdException w:name="Medium Grid 3" w:uiPriority="69"/>
-    <w:lsdException w:name="Dark List" w:uiPriority="70"/>
-    <w:lsdException w:name="Colorful Shading" w:uiPriority="71"/>
-    <w:lsdException w:name="Colorful List" w:uiPriority="72"/>
-    <w:lsdException w:name="Colorful Grid" w:uiPriority="73"/>
-    <w:lsdException w:name="Light Shading Accent 1" w:uiPriority="60"/>
-    <w:lsdException w:name="Light List Accent 1" w:uiPriority="61"/>
-    <w:lsdException w:name="Light Grid Accent 1" w:uiPriority="62"/>
-    <w:lsdException w:name="Medium Shading 1 Accent 1" w:uiPriority="63"/>
-    <w:lsdException w:name="Medium Shading 2 Accent 1" w:uiPriority="64"/>
-    <w:lsdException w:name="Medium List 1 Accent 1" w:uiPriority="65"/>
-    <w:lsdException w:name="Revision" w:semiHidden="1"/>
-    <w:lsdException w:name="List Paragraph" w:uiPriority="34" w:qFormat="1"/>
-    <w:lsdException w:name="Quote" w:uiPriority="29" w:qFormat="1"/>
-    <w:lsdException w:name="Intense Quote" w:uiPriority="30" w:qFormat="1"/>
-    <w:lsdException w:name="Medium List 2 Accent 1" w:uiPriority="66"/>
-    <w:lsdException w:name="Medium Grid 1 Accent 1" w:uiPriority="67"/>
-    <w:lsdException w:name="Medium Grid 2 Accent 1" w:uiPriority="68"/>
-    <w:lsdException w:name="Medium Grid 3 Accent 1" w:uiPriority="69"/>
-    <w:lsdException w:name="Dark List Accent 1" w:uiPriority="70"/>
-    <w:lsdException w:name="Colorful Shading Accent 1" w:uiPriority="71"/>
-    <w:lsdException w:name="Colorful List Accent 1" w:uiPriority="72"/>
-    <w:lsdException w:name="Colorful Grid Accent 1" w:uiPriority="73"/>
-    <w:lsdException w:name="Light Shading Accent 2" w:uiPriority="60"/>
-    <w:lsdException w:name="Light List Accent 2" w:uiPriority="61"/>
-    <w:lsdException w:name="Light Grid Accent 2" w:uiPriority="62"/>
-    <w:lsdException w:name="Medium Shading 1 Accent 2" w:uiPriority="63"/>
-    <w:lsdException w:name="Medium Shading 2 Accent 2" w:uiPriority="64"/>
-    <w:lsdException w:name="Medium List 1 Accent 2" w:uiPriority="65"/>
-    <w:lsdException w:name="Medium List 2 Accent 2" w:uiPriority="66"/>
-    <w:lsdException w:name="Medium Grid 1 Accent 2" w:uiPriority="67"/>
-    <w:lsdException w:name="Medium Grid 2 Accent 2" w:uiPriority="68"/>
-    <w:lsdException w:name="Medium Grid 3 Accent 2" w:uiPriority="69"/>
-    <w:lsdException w:name="Dark List Accent 2" w:uiPriority="70"/>
-    <w:lsdException w:name="Colorful Shading Accent 2" w:uiPriority="71"/>
-    <w:lsdException w:name="Colorful List Accent 2" w:uiPriority="72"/>
-    <w:lsdException w:name="Colorful Grid Accent 2" w:uiPriority="73"/>
-    <w:lsdException w:name="Light Shading Accent 3" w:uiPriority="60"/>
-    <w:lsdException w:name="Light List Accent 3" w:uiPriority="61"/>
-    <w:lsdException w:name="Light Grid Accent 3" w:uiPriority="62"/>
-    <w:lsdException w:name="Medium Shading 1 Accent 3" w:uiPriority="63"/>
-    <w:lsdException w:name="Medium Shading 2 Accent 3" w:uiPriority="64"/>
-    <w:lsdException w:name="Medium List 1 Accent 3" w:uiPriority="65"/>
-    <w:lsdException w:name="Medium List 2 Accent 3" w:uiPriority="66"/>
-    <w:lsdException w:name="Medium Grid 1 Accent 3" w:uiPriority="67"/>
-    <w:lsdException w:name="Medium Grid 2 Accent 3" w:uiPriority="68"/>
-    <w:lsdException w:name="Medium Grid 3 Accent 3" w:uiPriority="69"/>
-    <w:lsdException w:name="Dark List Accent 3" w:uiPriority="70"/>
-    <w:lsdException w:name="Colorful Shading Accent 3" w:uiPriority="71"/>
-    <w:lsdException w:name="Colorful List Accent 3" w:uiPriority="72"/>
-    <w:lsdException w:name="Colorful Grid Accent 3" w:uiPriority="73"/>
-    <w:lsdException w:name="Light Shading Accent 4" w:uiPriority="60"/>
-    <w:lsdException w:name="Light List Accent 4" w:uiPriority="61"/>
-    <w:lsdException w:name="Light Grid Accent 4" w:uiPriority="62"/>
-    <w:lsdException w:name="Medium Shading 1 Accent 4" w:uiPriority="63"/>
-    <w:lsdException w:name="Medium Shading 2 Accent 4" w:uiPriority="64"/>
-    <w:lsdException w:name="Medium List 1 Accent 4" w:uiPriority="65"/>
-    <w:lsdException w:name="Medium List 2 Accent 4" w:uiPriority="66"/>
-    <w:lsdException w:name="Medium Grid 1 Accent 4" w:uiPriority="67"/>
-    <w:lsdException w:name="Medium Grid 2 Accent 4" w:uiPriority="68"/>
-    <w:lsdException w:name="Medium Grid 3 Accent 4" w:uiPriority="69"/>
-    <w:lsdException w:name="Dark List Accent 4" w:uiPriority="70"/>
-    <w:lsdException w:name="Colorful Shading Accent 4" w:uiPriority="71"/>
-    <w:lsdException w:name="Colorful List Accent 4" w:uiPriority="72"/>
-    <w:lsdException w:name="Colorful Grid Accent 4" w:uiPriority="73"/>
-    <w:lsdException w:name="Light Shading Accent 5" w:uiPriority="60"/>
-    <w:lsdException w:name="Light List Accent 5" w:uiPriority="61"/>
-    <w:lsdException w:name="Light Grid Accent 5" w:uiPriority="62"/>
-    <w:lsdException w:name="Medium Shading 1 Accent 5" w:uiPriority="63"/>
-    <w:lsdException w:name="Medium Shading 2 Accent 5" w:uiPriority="64"/>
-    <w:lsdException w:name="Medium List 1 Accent 5" w:uiPriority="65"/>
-    <w:lsdException w:name="Medium List 2 Accent 5" w:uiPriority="66"/>
-    <w:lsdException w:name="Medium Grid 1 Accent 5" w:uiPriority="67"/>
-    <w:lsdException w:name="Medium Grid 2 Accent 5" w:uiPriority="68"/>
-    <w:lsdException w:name="Medium Grid 3 Accent 5" w:uiPriority="69"/>
-    <w:lsdException w:name="Dark List Accent 5" w:uiPriority="70"/>
-    <w:lsdException w:name="Colorful Shading Accent 5" w:uiPriority="71"/>
-    <w:lsdException w:name="Colorful List Accent 5" w:uiPriority="72"/>
-    <w:lsdException w:name="Colorful Grid Accent 5" w:uiPriority="73"/>
-    <w:lsdException w:name="Light Shading Accent 6" w:uiPriority="60"/>
-    <w:lsdException w:name="Light List Accent 6" w:uiPriority="61"/>
-    <w:lsdException w:name="Light Grid Accent 6" w:uiPriority="62"/>
-    <w:lsdException w:name="Medium Shading 1 Accent 6" w:uiPriority="63"/>
-    <w:lsdException w:name="Medium Shading 2 Accent 6" w:uiPriority="64"/>
-    <w:lsdException w:name="Medium List 1 Accent 6" w:uiPriority="65"/>
-    <w:lsdException w:name="Medium List 2 Accent 6" w:uiPriority="66"/>
-    <w:lsdException w:name="Medium Grid 1 Accent 6" w:uiPriority="67"/>
-    <w:lsdException w:name="Medium Grid 2 Accent 6" w:uiPriority="68"/>
-    <w:lsdException w:name="Medium Grid 3 Accent 6" w:uiPriority="69"/>
-    <w:lsdException w:name="Dark List Accent 6" w:uiPriority="70"/>
-    <w:lsdException w:name="Colorful Shading Accent 6" w:uiPriority="71"/>
-    <w:lsdException w:name="Colorful List Accent 6" w:uiPriority="72"/>
-    <w:lsdException w:name="Colorful Grid Accent 6" w:uiPriority="73"/>
-    <w:lsdException w:name="Subtle Emphasis" w:uiPriority="19" w:qFormat="1"/>
-    <w:lsdException w:name="Intense Emphasis" w:uiPriority="21" w:qFormat="1"/>
-    <w:lsdException w:name="Subtle Reference" w:uiPriority="31" w:qFormat="1"/>
-    <w:lsdException w:name="Intense Reference" w:uiPriority="32" w:qFormat="1"/>
-    <w:lsdException w:name="Book Title" w:uiPriority="33" w:qFormat="1"/>
-    <w:lsdException w:name="Bibliography" w:semiHidden="1" w:uiPriority="37" w:unhideWhenUsed="1"/>
-    <w:lsdException w:name="TOC Heading" w:semiHidden="1" w:uiPriority="39" w:unhideWhenUsed="1" w:qFormat="1"/>
-    <w:lsdException w:name="Plain Table 1" w:uiPriority="41"/>
-    <w:lsdException w:name="Plain Table 2" w:uiPriority="42"/>
-    <w:lsdException w:name="Plain Table 3" w:uiPriority="43"/>
-    <w:lsdException w:name="Plain Table 4" w:uiPriority="44"/>
-    <w:lsdException w:name="Plain Table 5" w:uiPriority="45"/>
-    <w:lsdException w:name="Grid Table Light" w:uiPriority="40"/>
-    <w:lsdException w:name="Grid Table 1 Light" w:uiPriority="46"/>
-    <w:lsdException w:name="Grid Table 2" w:uiPriority="47"/>
-    <w:lsdException w:name="Grid Table 3" w:uiPriority="48"/>
-    <w:lsdException w:name="Grid Table 4" w:uiPriority="49"/>
-    <w:lsdException w:name="Grid Table 5 Dark" w:uiPriority="50"/>
-    <w:lsdException w:name="Grid Table 6 Colorful" w:uiPriority="51"/>
-    <w:lsdException w:name="Grid Table 7 Colorful" w:uiPriority="52"/>
-    <w:lsdException w:name="Grid Table 1 Light Accent 1" w:uiPriority="46"/>
-    <w:lsdException w:name="Grid Table 2 Accent 1" w:uiPriority="47"/>
-    <w:lsdException w:name="Grid Table 3 Accent 1" w:uiPriority="48"/>
-    <w:lsdException w:name="Grid Table 4 Accent 1" w:uiPriority="49"/>
-    <w:lsdException w:name="Grid Table 5 Dark Accent 1" w:uiPriority="50"/>
-    <w:lsdException w:name="Grid Table 6 Colorful Accent 1" w:uiPriority="51"/>
-    <w:lsdException w:name="Grid Table 7 Colorful Accent 1" w:uiPriority="52"/>
-    <w:lsdException w:name="Grid Table 1 Light Accent 2" w:uiPriority="46"/>
-    <w:lsdException w:name="Grid Table 2 Accent 2" w:uiPriority="47"/>
-    <w:lsdException w:name="Grid Table 3 Accent 2" w:uiPriority="48"/>
-    <w:lsdException w:name="Grid Table 4 Accent 2" w:uiPriority="49"/>
-    <w:lsdException w:name="Grid Table 5 Dark Accent 2" w:uiPriority="50"/>
-    <w:lsdException w:name="Grid Table 6 Colorful Accent 2" w:uiPriority="51"/>
-    <w:lsdException w:name="Grid Table 7 Colorful Accent 2" w:uiPriority="52"/>
-    <w:lsdException w:name="Grid Table 1 Light Accent 3" w:uiPriority="46"/>
-    <w:lsdException w:name="Grid Table 2 Accent 3" w:uiPriority="47"/>
-    <w:lsdException w:name="Grid Table 3 Accent 3" w:uiPriority="48"/>
-    <w:lsdException w:name="Grid Table 4 Accent 3" w:uiPriority="49"/>
-    <w:lsdException w:name="Grid Table 5 Dark Accent 3" w:uiPriority="50"/>
-    <w:lsdException w:name="Grid Table 6 Colorful Accent 3" w:uiPriority="51"/>
-    <w:lsdException w:name="Grid Table 7 Colorful Accent 3" w:uiPriority="52"/>
-    <w:lsdException w:name="Grid Table 1 Light Accent 4" w:uiPriority="46"/>
-    <w:lsdException w:name="Grid Table 2 Accent 4" w:uiPriority="47"/>
-    <w:lsdException w:name="Grid Table 3 Accent 4" w:uiPriority="48"/>
-    <w:lsdException w:name="Grid Table 4 Accent 4" w:uiPriority="49"/>
-    <w:lsdException w:name="Grid Table 5 Dark Accent 4" w:uiPriority="50"/>
-    <w:lsdException w:name="Grid Table 6 Colorful Accent 4" w:uiPriority="51"/>
-    <w:lsdException w:name="Grid Table 7 Colorful Accent 4" w:uiPriority="52"/>
-    <w:lsdException w:name="Grid Table 1 Light Accent 5" w:uiPriority="46"/>
-    <w:lsdException w:name="Grid Table 2 Accent 5" w:uiPriority="47"/>
-    <w:lsdException w:name="Grid Table 3 Accent 5" w:uiPriority="48"/>
-    <w:lsdException w:name="Grid Table 4 Accent 5" w:uiPriority="49"/>
-    <w:lsdException w:name="Grid Table 5 Dark Accent 5" w:uiPriority="50"/>
-    <w:lsdException w:name="Grid Table 6 Colorful Accent 5" w:uiPriority="51"/>
-    <w:lsdException w:name="Grid Table 7 Colorful Accent 5" w:uiPriority="52"/>
-    <w:lsdException w:name="Grid Table 1 Light Accent 6" w:uiPriority="46"/>
-    <w:lsdException w:name="Grid Table 2 Accent 6" w:uiPriority="47"/>
-    <w:lsdException w:name="Grid Table 3 Accent 6" w:uiPriority="48"/>
-    <w:lsdException w:name="Grid Table 4 Accent 6" w:uiPriority="49"/>
-    <w:lsdException w:name="Grid Table 5 Dark Accent 6" w:uiPriority="50"/>
-    <w:lsdException w:name="Grid Table 6 Colorful Accent 6" w:uiPriority="51"/>
-    <w:lsdException w:name="Grid Table 7 Colorful Accent 6" w:uiPriority="52"/>
-    <w:lsdException w:name="List Table 1 Light" w:uiPriority="46"/>
-    <w:lsdException w:name="List Table 2" w:uiPriority="47"/>
-    <w:lsdException w:name="List Table 3" w:uiPriority="48"/>
-    <w:lsdException w:name="List Table 4" w:uiPriority="49"/>
-    <w:lsdException w:name="List Table 5 Dark" w:uiPriority="50"/>
-    <w:lsdException w:name="List Table 6 Colorful" w:uiPriority="51"/>
-    <w:lsdException w:name="List Table 7 Colorful" w:uiPriority="52"/>
-    <w:lsdException w:name="List Table 1 Light Accent 1" w:uiPriority="46"/>
-    <w:lsdException w:name="List Table 2 Accent 1" w:uiPriority="47"/>
-    <w:lsdException w:name="List Table 3 Accent 1" w:uiPriority="48"/>
-    <w:lsdException w:name="List Table 4 Accent 1" w:uiPriority="49"/>
-    <w:lsdException w:name="List Table 5 Dark Accent 1" w:uiPriority="50"/>
-    <w:lsdException w:name="List Table 6 Colorful Accent 1" w:uiPriority="51"/>
-    <w:lsdException w:name="List Table 7 Colorful Accent 1" w:uiPriority="52"/>
-    <w:lsdException w:name="List Table 1 Light Accent 2" w:uiPriority="46"/>
-    <w:lsdException w:name="List Table 2 Accent 2" w:uiPriority="47"/>
-    <w:lsdException w:name="List Table 3 Accent 2" w:uiPriority="48"/>
-    <w:lsdException w:name="List Table 4 Accent 2" w:uiPriority="49"/>
-    <w:lsdException w:name="List Table 5 Dark Accent 2" w:uiPriority="50"/>
-    <w:lsdException w:name="List Table 6 Colorful Accent 2" w:uiPriority="51"/>
-    <w:lsdException w:name="List Table 7 Colorful Accent 2" w:uiPriority="52"/>
-    <w:lsdException w:name="List Table 1 Light Accent 3" w:uiPriority="46"/>
-    <w:lsdException w:name="List Table 2 Accent 3" w:uiPriority="47"/>
-    <w:lsdException w:name="List Table 3 Accent 3" w:uiPriority="48"/>
-    <w:lsdException w:name="List Table 4 Accent 3" w:uiPriority="49"/>
-    <w:lsdException w:name="List Table 5 Dark Accent 3" w:uiPriority="50"/>
-    <w:lsdException w:name="List Table 6 Colorful Accent 3" w:uiPriority="51"/>
-    <w:lsdException w:name="List Table 7 Colorful Accent 3" w:uiPriority="52"/>
-    <w:lsdException w:name="List Table 1 Light Accent 4" w:uiPriority="46"/>
-    <w:lsdException w:name="List Table 2 Accent 4" w:uiPriority="47"/>
-    <w:lsdException w:name="List Table 3 Accent 4" w:uiPriority="48"/>
-    <w:lsdException w:name="List Table 4 Accent 4" w:uiPriority="49"/>
-    <w:lsdException w:name="List Table 5 Dark Accent 4" w:uiPriority="50"/>
-    <w:lsdException w:name="List Table 6 Colorful Accent 4" w:uiPriority="51"/>
-    <w:lsdException w:name="List Table 7 Colorful Accent 4" w:uiPriority="52"/>
-    <w:lsdException w:name="List Table 1 Light Accent 5" w:uiPriority="46"/>
-    <w:lsdException w:name="List Table 2 Accent 5" w:uiPriority="47"/>
-    <w:lsdException w:name="List Table 3 Accent 5" w:uiPriority="48"/>
-    <w:lsdException w:name="List Table 4 Accent 5" w:uiPriority="49"/>
-    <w:lsdException w:name="List Table 5 Dark Accent 5" w:uiPriority="50"/>
-    <w:lsdException w:name="List Table 6 Colorful Accent 5" w:uiPriority="51"/>
-    <w:lsdException w:name="List Table 7 Colorful Accent 5" w:uiPriority="52"/>
-    <w:lsdException w:name="List Table 1 Light Accent 6" w:uiPriority="46"/>
-    <w:lsdException w:name="List Table 2 Accent 6" w:uiPriority="47"/>
-    <w:lsdException w:name="List Table 3 Accent 6" w:uiPriority="48"/>
-    <w:lsdException w:name="List Table 4 Accent 6" w:uiPriority="49"/>
-    <w:lsdException w:name="List Table 5 Dark Accent 6" w:uiPriority="50"/>
-    <w:lsdException w:name="List Table 6 Colorful Accent 6" w:uiPriority="51"/>
-    <w:lsdException w:name="List Table 7 Colorful Accent 6" w:uiPriority="52"/>
-    <w:lsdException w:name="Mention" w:semiHidden="1" w:unhideWhenUsed="1"/>
-    <w:lsdException w:name="Smart Hyperlink" w:semiHidden="1" w:unhideWhenUsed="1"/>
-    <w:lsdException w:name="Hashtag" w:semiHidden="1" w:unhideWhenUsed="1"/>
-    <w:lsdException w:name="Unresolved Mention" w:semiHidden="1" w:unhideWhenUsed="1"/>
-    <w:lsdException w:name="Smart Link" w:semiHidden="1" w:unhideWhenUsed="1"/>
+  <w:latentStyles w:defLockedState="0" w:defUIPriority="99" w:defSemiHidden="1" w:defUnhideWhenUsed="1" w:defQFormat="0" w:count="267">
+    <w:lsdException w:name="Normal" w:semiHidden="0" w:uiPriority="0" w:unhideWhenUsed="0" w:qFormat="1"/>
+    <w:lsdException w:name="heading 1" w:semiHidden="0" w:uiPriority="9" w:unhideWhenUsed="0" w:qFormat="1"/>
+    <w:lsdException w:name="heading 2" w:uiPriority="9" w:qFormat="1"/>
+    <w:lsdException w:name="heading 3" w:uiPriority="9" w:qFormat="1"/>
+    <w:lsdException w:name="heading 4" w:uiPriority="9" w:qFormat="1"/>
+    <w:lsdException w:name="heading 5" w:uiPriority="9" w:qFormat="1"/>
+    <w:lsdException w:name="heading 6" w:uiPriority="9" w:qFormat="1"/>
+    <w:lsdException w:name="heading 7" w:uiPriority="9" w:qFormat="1"/>
+    <w:lsdException w:name="heading 8" w:uiPriority="9" w:qFormat="1"/>
+    <w:lsdException w:name="heading 9" w:uiPriority="9" w:qFormat="1"/>
+    <w:lsdException w:name="toc 1" w:uiPriority="39"/>
+    <w:lsdException w:name="toc 2" w:uiPriority="39"/>
+    <w:lsdException w:name="toc 3" w:uiPriority="39"/>
+    <w:lsdException w:name="toc 4" w:uiPriority="39"/>
+    <w:lsdException w:name="toc 5" w:uiPriority="39"/>
+    <w:lsdException w:name="toc 6" w:uiPriority="39"/>
+    <w:lsdException w:name="toc 7" w:uiPriority="39"/>
+    <w:lsdException w:name="toc 8" w:uiPriority="39"/>
+    <w:lsdException w:name="toc 9" w:uiPriority="39"/>
+    <w:lsdException w:name="caption" w:uiPriority="35" w:qFormat="1"/>
+    <w:lsdException w:name="Title" w:semiHidden="0" w:uiPriority="10" w:unhideWhenUsed="0" w:qFormat="1"/>
+    <w:lsdException w:name="Default Paragraph Font" w:uiPriority="1"/>
+    <w:lsdException w:name="Subtitle" w:semiHidden="0" w:uiPriority="11" w:unhideWhenUsed="0" w:qFormat="1"/>
+    <w:lsdException w:name="Strong" w:semiHidden="0" w:uiPriority="22" w:unhideWhenUsed="0" w:qFormat="1"/>
+    <w:lsdException w:name="Emphasis" w:semiHidden="0" w:uiPriority="20" w:unhideWhenUsed="0" w:qFormat="1"/>
+    <w:lsdException w:name="Table Grid" w:semiHidden="0" w:uiPriority="59" w:unhideWhenUsed="0"/>
+    <w:lsdException w:name="Placeholder Text" w:unhideWhenUsed="0"/>
+    <w:lsdException w:name="No Spacing" w:semiHidden="0" w:uiPriority="1" w:unhideWhenUsed="0" w:qFormat="1"/>
+    <w:lsdException w:name="Light Shading" w:semiHidden="0" w:uiPriority="60" w:unhideWhenUsed="0"/>
+    <w:lsdException w:name="Light List" w:semiHidden="0" w:uiPriority="61" w:unhideWhenUsed="0"/>
+    <w:lsdException w:name="Light Grid" w:semiHidden="0" w:uiPriority="62" w:unhideWhenUsed="0"/>
+    <w:lsdException w:name="Medium Shading 1" w:semiHidden="0" w:uiPriority="63" w:unhideWhenUsed="0"/>
+    <w:lsdException w:name="Medium Shading 2" w:semiHidden="0" w:uiPriority="64" w:unhideWhenUsed="0"/>
+    <w:lsdException w:name="Medium List 1" w:semiHidden="0" w:uiPriority="65" w:unhideWhenUsed="0"/>
+    <w:lsdException w:name="Medium List 2" w:semiHidden="0" w:uiPriority="66" w:unhideWhenUsed="0"/>
+    <w:lsdException w:name="Medium Grid 1" w:semiHidden="0" w:uiPriority="67" w:unhideWhenUsed="0"/>
+    <w:lsdException w:name="Medium Grid 2" w:semiHidden="0" w:uiPriority="68" w:unhideWhenUsed="0"/>
+    <w:lsdException w:name="Medium Grid 3" w:semiHidden="0" w:uiPriority="69" w:unhideWhenUsed="0"/>
+    <w:lsdException w:name="Dark List" w:semiHidden="0" w:uiPriority="70" w:unhideWhenUsed="0"/>
+    <w:lsdException w:name="Colorful Shading" w:semiHidden="0" w:uiPriority="71" w:unhideWhenUsed="0"/>
+    <w:lsdException w:name="Colorful List" w:semiHidden="0" w:uiPriority="72" w:unhideWhenUsed="0"/>
+    <w:lsdException w:name="Colorful Grid" w:semiHidden="0" w:uiPriority="73" w:unhideWhenUsed="0"/>
+    <w:lsdException w:name="Light Shading Accent 1" w:semiHidden="0" w:uiPriority="60" w:unhideWhenUsed="0"/>
+    <w:lsdException w:name="Light List Accent 1" w:semiHidden="0" w:uiPriority="61" w:unhideWhenUsed="0"/>
+    <w:lsdException w:name="Light Grid Accent 1" w:semiHidden="0" w:uiPriority="62" w:unhideWhenUsed="0"/>
+    <w:lsdException w:name="Medium Shading 1 Accent 1" w:semiHidden="0" w:uiPriority="63" w:unhideWhenUsed="0"/>
+    <w:lsdException w:name="Medium Shading 2 Accent 1" w:semiHidden="0" w:uiPriority="64" w:unhideWhenUsed="0"/>
+    <w:lsdException w:name="Medium List 1 Accent 1" w:semiHidden="0" w:uiPriority="65" w:unhideWhenUsed="0"/>
+    <w:lsdException w:name="Revision" w:unhideWhenUsed="0"/>
+    <w:lsdException w:name="List Paragraph" w:semiHidden="0" w:uiPriority="34" w:unhideWhenUsed="0" w:qFormat="1"/>
+    <w:lsdException w:name="Quote" w:semiHidden="0" w:uiPriority="29" w:unhideWhenUsed="0" w:qFormat="1"/>
+    <w:lsdException w:name="Intense Quote" w:semiHidden="0" w:uiPriority="30" w:unhideWhenUsed="0" w:qFormat="1"/>
+    <w:lsdException w:name="Medium List 2 Accent 1" w:semiHidden="0" w:uiPriority="66" w:unhideWhenUsed="0"/>
+    <w:lsdException w:name="Medium Grid 1 Accent 1" w:semiHidden="0" w:uiPriority="67" w:unhideWhenUsed="0"/>
+    <w:lsdException w:name="Medium Grid 2 Accent 1" w:semiHidden="0" w:uiPriority="68" w:unhideWhenUsed="0"/>
+    <w:lsdException w:name="Medium Grid 3 Accent 1" w:semiHidden="0" w:uiPriority="69" w:unhideWhenUsed="0"/>
+    <w:lsdException w:name="Dark List Accent 1" w:semiHidden="0" w:uiPriority="70" w:unhideWhenUsed="0"/>
+    <w:lsdException w:name="Colorful Shading Accent 1" w:semiHidden="0" w:uiPriority="71" w:unhideWhenUsed="0"/>
+    <w:lsdException w:name="Colorful List Accent 1" w:semiHidden="0" w:uiPriority="72" w:unhideWhenUsed="0"/>
+    <w:lsdException w:name="Colorful Grid Accent 1" w:semiHidden="0" w:uiPriority="73" w:unhideWhenUsed="0"/>
+    <w:lsdException w:name="Light Shading Accent 2" w:semiHidden="0" w:uiPriority="60" w:unhideWhenUsed="0"/>
+    <w:lsdException w:name="Light List Accent 2" w:semiHidden="0" w:uiPriority="61" w:unhideWhenUsed="0"/>
+    <w:lsdException w:name="Light Grid Accent 2" w:semiHidden="0" w:uiPriority="62" w:unhideWhenUsed="0"/>
+    <w:lsdException w:name="Medium Shading 1 Accent 2" w:semiHidden="0" w:uiPriority="63" w:unhideWhenUsed="0"/>
+    <w:lsdException w:name="Medium Shading 2 Accent 2" w:semiHidden="0" w:uiPriority="64" w:unhideWhenUsed="0"/>
+    <w:lsdException w:name="Medium List 1 Accent 2" w:semiHidden="0" w:uiPriority="65" w:unhideWhenUsed="0"/>
+    <w:lsdException w:name="Medium List 2 Accent 2" w:semiHidden="0" w:uiPriority="66" w:unhideWhenUsed="0"/>
+    <w:lsdException w:name="Medium Grid 1 Accent 2" w:semiHidden="0" w:uiPriority="67" w:unhideWhenUsed="0"/>
+    <w:lsdException w:name="Medium Grid 2 Accent 2" w:semiHidden="0" w:uiPriority="68" w:unhideWhenUsed="0"/>
+    <w:lsdException w:name="Medium Grid 3 Accent 2" w:semiHidden="0" w:uiPriority="69" w:unhideWhenUsed="0"/>
+    <w:lsdException w:name="Dark List Accent 2" w:semiHidden="0" w:uiPriority="70" w:unhideWhenUsed="0"/>
+    <w:lsdException w:name="Colorful Shading Accent 2" w:semiHidden="0" w:uiPriority="71" w:unhideWhenUsed="0"/>
+    <w:lsdException w:name="Colorful List Accent 2" w:semiHidden="0" w:uiPriority="72" w:unhideWhenUsed="0"/>
+    <w:lsdException w:name="Colorful Grid Accent 2" w:semiHidden="0" w:uiPriority="73" w:unhideWhenUsed="0"/>
+    <w:lsdException w:name="Light Shading Accent 3" w:semiHidden="0" w:uiPriority="60" w:unhideWhenUsed="0"/>
+    <w:lsdException w:name="Light List Accent 3" w:semiHidden="0" w:uiPriority="61" w:unhideWhenUsed="0"/>
+    <w:lsdException w:name="Light Grid Accent 3" w:semiHidden="0" w:uiPriority="62" w:unhideWhenUsed="0"/>
+    <w:lsdException w:name="Medium Shading 1 Accent 3" w:semiHidden="0" w:uiPriority="63" w:unhideWhenUsed="0"/>
+    <w:lsdException w:name="Medium Shading 2 Accent 3" w:semiHidden="0" w:uiPriority="64" w:unhideWhenUsed="0"/>
+    <w:lsdException w:name="Medium List 1 Accent 3" w:semiHidden="0" w:uiPriority="65" w:unhideWhenUsed="0"/>
+    <w:lsdException w:name="Medium List 2 Accent 3" w:semiHidden="0" w:uiPriority="66" w:unhideWhenUsed="0"/>
+    <w:lsdException w:name="Medium Grid 1 Accent 3" w:semiHidden="0" w:uiPriority="67" w:unhideWhenUsed="0"/>
+    <w:lsdException w:name="Medium Grid 2 Accent 3" w:semiHidden="0" w:uiPriority="68" w:unhideWhenUsed="0"/>
+    <w:lsdException w:name="Medium Grid 3 Accent 3" w:semiHidden="0" w:uiPriority="69" w:unhideWhenUsed="0"/>
+    <w:lsdException w:name="Dark List Accent 3" w:semiHidden="0" w:uiPriority="70" w:unhideWhenUsed="0"/>
+    <w:lsdException w:name="Colorful Shading Accent 3" w:semiHidden="0" w:uiPriority="71" w:unhideWhenUsed="0"/>
+    <w:lsdException w:name="Colorful List Accent 3" w:semiHidden="0" w:uiPriority="72" w:unhideWhenUsed="0"/>
+    <w:lsdException w:name="Colorful Grid Accent 3" w:semiHidden="0" w:uiPriority="73" w:unhideWhenUsed="0"/>
+    <w:lsdException w:name="Light Shading Accent 4" w:semiHidden="0" w:uiPriority="60" w:unhideWhenUsed="0"/>
+    <w:lsdException w:name="Light List Accent 4" w:semiHidden="0" w:uiPriority="61" w:unhideWhenUsed="0"/>
+    <w:lsdException w:name="Light Grid Accent 4" w:semiHidden="0" w:uiPriority="62" w:unhideWhenUsed="0"/>
+    <w:lsdException w:name="Medium Shading 1 Accent 4" w:semiHidden="0" w:uiPriority="63" w:unhideWhenUsed="0"/>
+    <w:lsdException w:name="Medium Shading 2 Accent 4" w:semiHidden="0" w:uiPriority="64" w:unhideWhenUsed="0"/>
+    <w:lsdException w:name="Medium List 1 Accent 4" w:semiHidden="0" w:uiPriority="65" w:unhideWhenUsed="0"/>
+    <w:lsdException w:name="Medium List 2 Accent 4" w:semiHidden="0" w:uiPriority="66" w:unhideWhenUsed="0"/>
+    <w:lsdException w:name="Medium Grid 1 Accent 4" w:semiHidden="0" w:uiPriority="67" w:unhideWhenUsed="0"/>
+    <w:lsdException w:name="Medium Grid 2 Accent 4" w:semiHidden="0" w:uiPriority="68" w:unhideWhenUsed="0"/>
+    <w:lsdException w:name="Medium Grid 3 Accent 4" w:semiHidden="0" w:uiPriority="69" w:unhideWhenUsed="0"/>
+    <w:lsdException w:name="Dark List Accent 4" w:semiHidden="0" w:uiPriority="70" w:unhideWhenUsed="0"/>
+    <w:lsdException w:name="Colorful Shading Accent 4" w:semiHidden="0" w:uiPriority="71" w:unhideWhenUsed="0"/>
+    <w:lsdException w:name="Colorful List Accent 4" w:semiHidden="0" w:uiPriority="72" w:unhideWhenUsed="0"/>
+    <w:lsdException w:name="Colorful Grid Accent 4" w:semiHidden="0" w:uiPriority="73" w:unhideWhenUsed="0"/>
+    <w:lsdException w:name="Light Shading Accent 5" w:semiHidden="0" w:uiPriority="60" w:unhideWhenUsed="0"/>
+    <w:lsdException w:name="Light List Accent 5" w:semiHidden="0" w:uiPriority="61" w:unhideWhenUsed="0"/>
+    <w:lsdException w:name="Light Grid Accent 5" w:semiHidden="0" w:uiPriority="62" w:unhideWhenUsed="0"/>
+    <w:lsdException w:name="Medium Shading 1 Accent 5" w:semiHidden="0" w:uiPriority="63" w:unhideWhenUsed="0"/>
+    <w:lsdException w:name="Medium Shading 2 Accent 5" w:semiHidden="0" w:uiPriority="64" w:unhideWhenUsed="0"/>
+    <w:lsdException w:name="Medium List 1 Accent 5" w:semiHidden="0" w:uiPriority="65" w:unhideWhenUsed="0"/>
+    <w:lsdException w:name="Medium List 2 Accent 5" w:semiHidden="0" w:uiPriority="66" w:unhideWhenUsed="0"/>
+    <w:lsdException w:name="Medium Grid 1 Accent 5" w:semiHidden="0" w:uiPriority="67" w:unhideWhenUsed="0"/>
+    <w:lsdException w:name="Medium Grid 2 Accent 5" w:semiHidden="0" w:uiPriority="68" w:unhideWhenUsed="0"/>
+    <w:lsdException w:name="Medium Grid 3 Accent 5" w:semiHidden="0" w:uiPriority="69" w:unhideWhenUsed="0"/>
+    <w:lsdException w:name="Dark List Accent 5" w:semiHidden="0" w:uiPriority="70" w:unhideWhenUsed="0"/>
+    <w:lsdException w:name="Colorful Shading Accent 5" w:semiHidden="0" w:uiPriority="71" w:unhideWhenUsed="0"/>
+    <w:lsdException w:name="Colorful List Accent 5" w:semiHidden="0" w:uiPriority="72" w:unhideWhenUsed="0"/>
+    <w:lsdException w:name="Colorful Grid Accent 5" w:semiHidden="0" w:uiPriority="73" w:unhideWhenUsed="0"/>
+    <w:lsdException w:name="Light Shading Accent 6" w:semiHidden="0" w:uiPriority="60" w:unhideWhenUsed="0"/>
+    <w:lsdException w:name="Light List Accent 6" w:semiHidden="0" w:uiPriority="61" w:unhideWhenUsed="0"/>
+    <w:lsdException w:name="Light Grid Accent 6" w:semiHidden="0" w:uiPriority="62" w:unhideWhenUsed="0"/>
+    <w:lsdException w:name="Medium Shading 1 Accent 6" w:semiHidden="0" w:uiPriority="63" w:unhideWhenUsed="0"/>
+    <w:lsdException w:name="Medium Shading 2 Accent 6" w:semiHidden="0" w:uiPriority="64" w:unhideWhenUsed="0"/>
+    <w:lsdException w:name="Medium List 1 Accent 6" w:semiHidden="0" w:uiPriority="65" w:unhideWhenUsed="0"/>
+    <w:lsdException w:name="Medium List 2 Accent 6" w:semiHidden="0" w:uiPriority="66" w:unhideWhenUsed="0"/>
+    <w:lsdException w:name="Medium Grid 1 Accent 6" w:semiHidden="0" w:uiPriority="67" w:unhideWhenUsed="0"/>
+    <w:lsdException w:name="Medium Grid 2 Accent 6" w:semiHidden="0" w:uiPriority="68" w:unhideWhenUsed="0"/>
+    <w:lsdException w:name="Medium Grid 3 Accent 6" w:semiHidden="0" w:uiPriority="69" w:unhideWhenUsed="0"/>
+    <w:lsdException w:name="Dark List Accent 6" w:semiHidden="0" w:uiPriority="70" w:unhideWhenUsed="0"/>
+    <w:lsdException w:name="Colorful Shading Accent 6" w:semiHidden="0" w:uiPriority="71" w:unhideWhenUsed="0"/>
+    <w:lsdException w:name="Colorful List Accent 6" w:semiHidden="0" w:uiPriority="72" w:unhideWhenUsed="0"/>
+    <w:lsdException w:name="Colorful Grid Accent 6" w:semiHidden="0" w:uiPriority="73" w:unhideWhenUsed="0"/>
+    <w:lsdException w:name="Subtle Emphasis" w:semiHidden="0" w:uiPriority="19" w:unhideWhenUsed="0" w:qFormat="1"/>
+    <w:lsdException w:name="Intense Emphasis" w:semiHidden="0" w:uiPriority="21" w:unhideWhenUsed="0" w:qFormat="1"/>
+    <w:lsdException w:name="Subtle Reference" w:semiHidden="0" w:uiPriority="31" w:unhideWhenUsed="0" w:qFormat="1"/>
+    <w:lsdException w:name="Intense Reference" w:semiHidden="0" w:uiPriority="32" w:unhideWhenUsed="0" w:qFormat="1"/>
+    <w:lsdException w:name="Book Title" w:semiHidden="0" w:uiPriority="33" w:unhideWhenUsed="0" w:qFormat="1"/>
+    <w:lsdException w:name="Bibliography" w:uiPriority="37"/>
+    <w:lsdException w:name="TOC Heading" w:uiPriority="39" w:qFormat="1"/>
+  </w:latentStyles>
+  <w:style w:type="paragraph" w:default="1" w:styleId="Normal">
+    <w:name w:val="Normal"/>
+    <w:qFormat/>
+    <w:rPr>
+      <w:rFonts w:cs="Times New Roman"/>
+    </w:rPr>
+  </w:style>
+  <w:style w:type="paragraph" w:styleId="Heading1">
+    <w:name w:val="heading 1"/>
+    <w:basedOn w:val="Normal"/>
+    <w:link w:val="Heading1Char"/>
+    <w:uiPriority w:val="9"/>
+    <w:qFormat/>
+    <w:rsid w:val="00EE7678"/>
+    <w:pPr>
+      <w:spacing w:before="100" w:beforeAutospacing="1" w:after="100" w:afterAutospacing="1" w:line="240" w:lineRule="auto"/>
+      <w:outlineLvl w:val="0"/>
+    </w:pPr>
+    <w:rPr>
+      <w:rFonts w:ascii="Times New Roman" w:hAnsi="Times New Roman"/>
+      <w:b/>
+      <w:bCs/>
+      <w:kern w:val="36"/>
+      <w:sz w:val="48"/>
+      <w:szCs w:val="48"/>
+    </w:rPr>
+  </w:style>
+  <w:style w:type="character" w:default="1" w:styleId="DefaultParagraphFont">
+    <w:name w:val="Default Paragraph Font"/>
+    <w:uiPriority w:val="1"/>
+    <w:semiHidden/>
+    <w:unhideWhenUsed/>
+  </w:style>
+  <w:style w:type="table" w:default="1" w:styleId="TableNormal">
+    <w:name w:val="Normal Table"/>
+    <w:uiPriority w:val="99"/>
+    <w:semiHidden/>
+    <w:unhideWhenUsed/>
+    <w:tblPr>
+      <w:tblInd w:w="0" w:type="dxa"/>
+      <w:tblCellMar>
+        <w:top w:w="0" w:type="dxa"/>
+        <w:left w:w="108" w:type="dxa"/>
+        <w:bottom w:w="0" w:type="dxa"/>
+        <w:right w:w="108" w:type="dxa"/>
+      </w:tblCellMar>
+    </w:tblPr>
+  </w:style>
+  <w:style w:type="numbering" w:default="1" w:styleId="NoList">
+    <w:name w:val="No List"/>
+    <w:uiPriority w:val="99"/>
+    <w:semiHidden/>
+    <w:unhideWhenUsed/>
+  </w:style>
+  <w:style w:type="character" w:customStyle="1" w:styleId="Heading1Char">
+    <w:name w:val="Heading 1 Char"/>
+    <w:basedOn w:val="DefaultParagraphFont"/>
+    <w:link w:val="Heading1"/>
+    <w:uiPriority w:val="9"/>
+    <w:locked/>
+    <w:rsid w:val="00EE7678"/>
+    <w:rPr>
+      <w:rFonts w:ascii="Times New Roman" w:hAnsi="Times New Roman" w:cs="Times New Roman"/>
+      <w:b/>
+      <w:bCs/>
+      <w:kern w:val="36"/>
+      <w:sz w:val="48"/>
+      <w:szCs w:val="48"/>
+    </w:rPr>
+  </w:style>
+  <w:style w:type="character" w:customStyle="1" w:styleId="apple-converted-space">
+    <w:name w:val="apple-converted-space"/>
+    <w:basedOn w:val="DefaultParagraphFont"/>
+    <w:rsid w:val="00EE7678"/>
+    <w:rPr>
+      <w:rFonts w:cs="Times New Roman"/>
+    </w:rPr>
+  </w:style>
+  <w:style w:type="character" w:styleId="Hyperlink">
+    <w:name w:val="Hyperlink"/>
+    <w:basedOn w:val="DefaultParagraphFont"/>
+    <w:uiPriority w:val="99"/>
+    <w:semiHidden/>
+    <w:unhideWhenUsed/>
+    <w:rsid w:val="00EE7678"/>
+    <w:rPr>
+      <w:rFonts w:cs="Times New Roman"/>
+      <w:color w:val="0000FF"/>
+      <w:u w:val="single"/>
+    </w:rPr>
+  </w:style>
+  <w:style w:type="paragraph" w:styleId="NormalWeb">
+    <w:name w:val="Normal (Web)"/>
+    <w:basedOn w:val="Normal"/>
+    <w:uiPriority w:val="99"/>
+    <w:semiHidden/>
+    <w:unhideWhenUsed/>
+    <w:rsid w:val="00EE7678"/>
+    <w:pPr>
+      <w:spacing w:before="100" w:beforeAutospacing="1" w:after="100" w:afterAutospacing="1" w:line="240" w:lineRule="auto"/>
+    </w:pPr>
+    <w:rPr>
+      <w:rFonts w:ascii="Times New Roman" w:hAnsi="Times New Roman"/>
+      <w:sz w:val="24"/>
+      <w:szCs w:val="24"/>
+    </w:rPr>
+  </w:style>
+  <w:style w:type="paragraph" w:styleId="HTMLPreformatted">
+    <w:name w:val="HTML Preformatted"/>
+    <w:basedOn w:val="Normal"/>
+    <w:link w:val="HTMLPreformattedChar"/>
+    <w:uiPriority w:val="99"/>
+    <w:semiHidden/>
+    <w:unhideWhenUsed/>
+    <w:rsid w:val="00EE7678"/>
+    <w:pPr>
+      <w:tabs>
+        <w:tab w:val="left" w:pos="916"/>
+        <w:tab w:val="left" w:pos="1832"/>
+        <w:tab w:val="left" w:pos="2748"/>
+        <w:tab w:val="left" w:pos="3664"/>
+        <w:tab w:val="left" w:pos="4580"/>
+        <w:tab w:val="left" w:pos="5496"/>
+        <w:tab w:val="left" w:pos="6412"/>
+        <w:tab w:val="left" w:pos="7328"/>
+        <w:tab w:val="left" w:pos="8244"/>
+        <w:tab w:val="left" w:pos="9160"/>
+        <w:tab w:val="left" w:pos="10076"/>
+        <w:tab w:val="left" w:pos="10992"/>
+        <w:tab w:val="left" w:pos="11908"/>
+        <w:tab w:val="left" w:pos="12824"/>
+        <w:tab w:val="left" w:pos="13740"/>
+        <w:tab w:val="left" w:pos="14656"/>
+      </w:tabs>
+      <w:spacing w:after="0" w:line="240" w:lineRule="auto"/>
+    </w:pPr>
+    <w:rPr>
+      <w:rFonts w:ascii="Courier New" w:hAnsi="Courier New" w:cs="Courier New"/>
+      <w:sz w:val="20"/>
+      <w:szCs w:val="20"/>
+    </w:rPr>
+  </w:style>
+  <w:style w:type="character" w:customStyle="1" w:styleId="HTMLPreformattedChar">
+    <w:name w:val="HTML Preformatted Char"/>
+    <w:basedOn w:val="DefaultParagraphFont"/>
+    <w:link w:val="HTMLPreformatted"/>
+    <w:uiPriority w:val="99"/>
+    <w:semiHidden/>
+    <w:locked/>
+    <w:rsid w:val="00EE7678"/>
+    <w:rPr>
+      <w:rFonts w:ascii="Courier New" w:hAnsi="Courier New" w:cs="Courier New"/>
+      <w:sz w:val="20"/>
+      <w:szCs w:val="20"/>
+    </w:rPr>
+  </w:style>
+  <w:style w:type="character" w:customStyle="1" w:styleId="com">
+    <w:name w:val="com"/>
+    <w:basedOn w:val="DefaultParagraphFont"/>
+    <w:rsid w:val="00EE7678"/>
+    <w:rPr>
+      <w:rFonts w:cs="Times New Roman"/>
+    </w:rPr>
+  </w:style>
+  <w:style w:type="character" w:customStyle="1" w:styleId="pln">
+    <w:name w:val="pln"/>
+    <w:basedOn w:val="DefaultParagraphFont"/>
+    <w:rsid w:val="00EE7678"/>
+    <w:rPr>
+      <w:rFonts w:cs="Times New Roman"/>
+    </w:rPr>
+  </w:style>
+  <w:style w:type="character" w:customStyle="1" w:styleId="tag">
+    <w:name w:val="tag"/>
+    <w:basedOn w:val="DefaultParagraphFont"/>
+    <w:rsid w:val="00EE7678"/>
+    <w:rPr>
+      <w:rFonts w:cs="Times New Roman"/>
+    </w:rPr>
+  </w:style>
+  <w:style w:type="character" w:customStyle="1" w:styleId="atn">
+    <w:name w:val="atn"/>
+    <w:basedOn w:val="DefaultParagraphFont"/>
+    <w:rsid w:val="00EE7678"/>
+    <w:rPr>
+      <w:rFonts w:cs="Times New Roman"/>
+    </w:rPr>
+  </w:style>
+  <w:style w:type="character" w:customStyle="1" w:styleId="pun">
+    <w:name w:val="pun"/>
+    <w:basedOn w:val="DefaultParagraphFont"/>
+    <w:rsid w:val="00EE7678"/>
+    <w:rPr>
+      <w:rFonts w:cs="Times New Roman"/>
+    </w:rPr>
+  </w:style>
+  <w:style w:type="character" w:customStyle="1" w:styleId="atv">
+    <w:name w:val="atv"/>
+    <w:basedOn w:val="DefaultParagraphFont"/>
+    <w:rsid w:val="00EE7678"/>
+    <w:rPr>
+      <w:rFonts w:cs="Times New Roman"/>
+    </w:rPr>
+  </w:style>
+  <w:style w:type="paragraph" w:styleId="BalloonText">
+    <w:name w:val="Balloon Text"/>
+    <w:basedOn w:val="Normal"/>
+    <w:link w:val="BalloonTextChar"/>
+    <w:uiPriority w:val="99"/>
+    <w:semiHidden/>
+    <w:unhideWhenUsed/>
+    <w:rsid w:val="00EE7678"/>
+    <w:pPr>
+      <w:spacing w:after="0" w:line="240" w:lineRule="auto"/>
+    </w:pPr>
+    <w:rPr>
+      <w:rFonts w:ascii="Tahoma" w:hAnsi="Tahoma" w:cs="Tahoma"/>
+      <w:sz w:val="16"/>
+      <w:szCs w:val="16"/>
+    </w:rPr>
+  </w:style>
+  <w:style w:type="character" w:customStyle="1" w:styleId="BalloonTextChar">
+    <w:name w:val="Balloon Text Char"/>
+    <w:basedOn w:val="DefaultParagraphFont"/>
+    <w:link w:val="BalloonText"/>
+    <w:uiPriority w:val="99"/>
+    <w:semiHidden/>
+    <w:locked/>
+    <w:rsid w:val="00EE7678"/>
+    <w:rPr>
+      <w:rFonts w:ascii="Tahoma" w:hAnsi="Tahoma" w:cs="Tahoma"/>
+      <w:sz w:val="16"/>
+      <w:szCs w:val="16"/>
+    </w:rPr>
+  </w:style>
+  <w:style w:type="paragraph" w:styleId="ListParagraph">
+    <w:name w:val="List Paragraph"/>
+    <w:basedOn w:val="Normal"/>
+    <w:uiPriority w:val="34"/>
+    <w:qFormat/>
+    <w:rsid w:val="006A4286"/>
+    <w:pPr>
+      <w:ind w:left="720"/>
+      <w:contextualSpacing/>
+    </w:pPr>
+  </w:style>
+</w:styles>
+</file>
+
+<file path=word/stylesWithEffects.xml><?xml version="1.0" encoding="utf-8"?>
+<w:styles xmlns:wpc="http://schemas.microsoft.com/office/word/2010/wordprocessingCanvas" xmlns:mc="http://schemas.openxmlformats.org/markup-compatibility/2006" xmlns:o="urn:schemas-microsoft-com:office:office" xmlns:r="http://schemas.openxmlformats.org/officeDocument/2006/relationships" xmlns:m="http://schemas.openxmlformats.org/officeDocument/2006/math" xmlns:v="urn:schemas-microsoft-com:vml" xmlns:wp14="http://schemas.microsoft.com/office/word/2010/wordprocessingDrawing" xmlns:wp="http://schemas.openxmlformats.org/drawingml/2006/wordprocessingDrawing" xmlns:w10="urn:schemas-microsoft-com:office:word" xmlns:w="http://schemas.openxmlformats.org/wordprocessingml/2006/main" xmlns:w14="http://schemas.microsoft.com/office/word/2010/wordml" xmlns:wpg="http://schemas.microsoft.com/office/word/2010/wordprocessingGroup" xmlns:wpi="http://schemas.microsoft.com/office/word/2010/wordprocessingInk" xmlns:wne="http://schemas.microsoft.com/office/word/2006/wordml" xmlns:wps="http://schemas.microsoft.com/office/word/2010/wordprocessingShape" mc:Ignorable="w14 wp14">
+  <w:docDefaults>
+    <w:rPrDefault>
+      <w:rPr>
+        <w:rFonts w:asciiTheme="minorHAnsi" w:eastAsia="Times New Roman" w:hAnsiTheme="minorHAnsi" w:cstheme="minorHAnsi"/>
+        <w:sz w:val="22"/>
+        <w:szCs w:val="22"/>
+        <w:lang w:val="en-US" w:eastAsia="en-US" w:bidi="ar-SA"/>
+      </w:rPr>
+    </w:rPrDefault>
+    <w:pPrDefault>
+      <w:pPr>
+        <w:spacing w:after="200" w:line="276" w:lineRule="auto"/>
+      </w:pPr>
+    </w:pPrDefault>
+  </w:docDefaults>
+  <w:latentStyles w:defLockedState="0" w:defUIPriority="99" w:defSemiHidden="1" w:defUnhideWhenUsed="1" w:defQFormat="0" w:count="267">
+    <w:lsdException w:name="Normal" w:semiHidden="0" w:uiPriority="0" w:unhideWhenUsed="0" w:qFormat="1"/>
+    <w:lsdException w:name="heading 1" w:semiHidden="0" w:uiPriority="9" w:unhideWhenUsed="0" w:qFormat="1"/>
+    <w:lsdException w:name="heading 2" w:uiPriority="9" w:qFormat="1"/>
+    <w:lsdException w:name="heading 3" w:uiPriority="9" w:qFormat="1"/>
+    <w:lsdException w:name="heading 4" w:uiPriority="9" w:qFormat="1"/>
+    <w:lsdException w:name="heading 5" w:uiPriority="9" w:qFormat="1"/>
+    <w:lsdException w:name="heading 6" w:uiPriority="9" w:qFormat="1"/>
+    <w:lsdException w:name="heading 7" w:uiPriority="9" w:qFormat="1"/>
+    <w:lsdException w:name="heading 8" w:uiPriority="9" w:qFormat="1"/>
+    <w:lsdException w:name="heading 9" w:uiPriority="9" w:qFormat="1"/>
+    <w:lsdException w:name="toc 1" w:uiPriority="39"/>
+    <w:lsdException w:name="toc 2" w:uiPriority="39"/>
+    <w:lsdException w:name="toc 3" w:uiPriority="39"/>
+    <w:lsdException w:name="toc 4" w:uiPriority="39"/>
+    <w:lsdException w:name="toc 5" w:uiPriority="39"/>
+    <w:lsdException w:name="toc 6" w:uiPriority="39"/>
+    <w:lsdException w:name="toc 7" w:uiPriority="39"/>
+    <w:lsdException w:name="toc 8" w:uiPriority="39"/>
+    <w:lsdException w:name="toc 9" w:uiPriority="39"/>
+    <w:lsdException w:name="caption" w:uiPriority="35" w:qFormat="1"/>
+    <w:lsdException w:name="Title" w:semiHidden="0" w:uiPriority="10" w:unhideWhenUsed="0" w:qFormat="1"/>
+    <w:lsdException w:name="Default Paragraph Font" w:uiPriority="1"/>
+    <w:lsdException w:name="Subtitle" w:semiHidden="0" w:uiPriority="11" w:unhideWhenUsed="0" w:qFormat="1"/>
+    <w:lsdException w:name="Strong" w:semiHidden="0" w:uiPriority="22" w:unhideWhenUsed="0" w:qFormat="1"/>
+    <w:lsdException w:name="Emphasis" w:semiHidden="0" w:uiPriority="20" w:unhideWhenUsed="0" w:qFormat="1"/>
+    <w:lsdException w:name="Table Grid" w:semiHidden="0" w:uiPriority="59" w:unhideWhenUsed="0"/>
+    <w:lsdException w:name="Placeholder Text" w:unhideWhenUsed="0"/>
+    <w:lsdException w:name="No Spacing" w:semiHidden="0" w:uiPriority="1" w:unhideWhenUsed="0" w:qFormat="1"/>
+    <w:lsdException w:name="Light Shading" w:semiHidden="0" w:uiPriority="60" w:unhideWhenUsed="0"/>
+    <w:lsdException w:name="Light List" w:semiHidden="0" w:uiPriority="61" w:unhideWhenUsed="0"/>
+    <w:lsdException w:name="Light Grid" w:semiHidden="0" w:uiPriority="62" w:unhideWhenUsed="0"/>
+    <w:lsdException w:name="Medium Shading 1" w:semiHidden="0" w:uiPriority="63" w:unhideWhenUsed="0"/>
+    <w:lsdException w:name="Medium Shading 2" w:semiHidden="0" w:uiPriority="64" w:unhideWhenUsed="0"/>
+    <w:lsdException w:name="Medium List 1" w:semiHidden="0" w:uiPriority="65" w:unhideWhenUsed="0"/>
+    <w:lsdException w:name="Medium List 2" w:semiHidden="0" w:uiPriority="66" w:unhideWhenUsed="0"/>
+    <w:lsdException w:name="Medium Grid 1" w:semiHidden="0" w:uiPriority="67" w:unhideWhenUsed="0"/>
+    <w:lsdException w:name="Medium Grid 2" w:semiHidden="0" w:uiPriority="68" w:unhideWhenUsed="0"/>
+    <w:lsdException w:name="Medium Grid 3" w:semiHidden="0" w:uiPriority="69" w:unhideWhenUsed="0"/>
+    <w:lsdException w:name="Dark List" w:semiHidden="0" w:uiPriority="70" w:unhideWhenUsed="0"/>
+    <w:lsdException w:name="Colorful Shading" w:semiHidden="0" w:uiPriority="71" w:unhideWhenUsed="0"/>
+    <w:lsdException w:name="Colorful List" w:semiHidden="0" w:uiPriority="72" w:unhideWhenUsed="0"/>
+    <w:lsdException w:name="Colorful Grid" w:semiHidden="0" w:uiPriority="73" w:unhideWhenUsed="0"/>
+    <w:lsdException w:name="Light Shading Accent 1" w:semiHidden="0" w:uiPriority="60" w:unhideWhenUsed="0"/>
+    <w:lsdException w:name="Light List Accent 1" w:semiHidden="0" w:uiPriority="61" w:unhideWhenUsed="0"/>
+    <w:lsdException w:name="Light Grid Accent 1" w:semiHidden="0" w:uiPriority="62" w:unhideWhenUsed="0"/>
+    <w:lsdException w:name="Medium Shading 1 Accent 1" w:semiHidden="0" w:uiPriority="63" w:unhideWhenUsed="0"/>
+    <w:lsdException w:name="Medium Shading 2 Accent 1" w:semiHidden="0" w:uiPriority="64" w:unhideWhenUsed="0"/>
+    <w:lsdException w:name="Medium List 1 Accent 1" w:semiHidden="0" w:uiPriority="65" w:unhideWhenUsed="0"/>
+    <w:lsdException w:name="Revision" w:unhideWhenUsed="0"/>
+    <w:lsdException w:name="List Paragraph" w:semiHidden="0" w:uiPriority="34" w:unhideWhenUsed="0" w:qFormat="1"/>
+    <w:lsdException w:name="Quote" w:semiHidden="0" w:uiPriority="29" w:unhideWhenUsed="0" w:qFormat="1"/>
+    <w:lsdException w:name="Intense Quote" w:semiHidden="0" w:uiPriority="30" w:unhideWhenUsed="0" w:qFormat="1"/>
+    <w:lsdException w:name="Medium List 2 Accent 1" w:semiHidden="0" w:uiPriority="66" w:unhideWhenUsed="0"/>
+    <w:lsdException w:name="Medium Grid 1 Accent 1" w:semiHidden="0" w:uiPriority="67" w:unhideWhenUsed="0"/>
+    <w:lsdException w:name="Medium Grid 2 Accent 1" w:semiHidden="0" w:uiPriority="68" w:unhideWhenUsed="0"/>
+    <w:lsdException w:name="Medium Grid 3 Accent 1" w:semiHidden="0" w:uiPriority="69" w:unhideWhenUsed="0"/>
+    <w:lsdException w:name="Dark List Accent 1" w:semiHidden="0" w:uiPriority="70" w:unhideWhenUsed="0"/>
+    <w:lsdException w:name="Colorful Shading Accent 1" w:semiHidden="0" w:uiPriority="71" w:unhideWhenUsed="0"/>
+    <w:lsdException w:name="Colorful List Accent 1" w:semiHidden="0" w:uiPriority="72" w:unhideWhenUsed="0"/>
+    <w:lsdException w:name="Colorful Grid Accent 1" w:semiHidden="0" w:uiPriority="73" w:unhideWhenUsed="0"/>
+    <w:lsdException w:name="Light Shading Accent 2" w:semiHidden="0" w:uiPriority="60" w:unhideWhenUsed="0"/>
+    <w:lsdException w:name="Light List Accent 2" w:semiHidden="0" w:uiPriority="61" w:unhideWhenUsed="0"/>
+    <w:lsdException w:name="Light Grid Accent 2" w:semiHidden="0" w:uiPriority="62" w:unhideWhenUsed="0"/>
+    <w:lsdException w:name="Medium Shading 1 Accent 2" w:semiHidden="0" w:uiPriority="63" w:unhideWhenUsed="0"/>
+    <w:lsdException w:name="Medium Shading 2 Accent 2" w:semiHidden="0" w:uiPriority="64" w:unhideWhenUsed="0"/>
+    <w:lsdException w:name="Medium List 1 Accent 2" w:semiHidden="0" w:uiPriority="65" w:unhideWhenUsed="0"/>
+    <w:lsdException w:name="Medium List 2 Accent 2" w:semiHidden="0" w:uiPriority="66" w:unhideWhenUsed="0"/>
+    <w:lsdException w:name="Medium Grid 1 Accent 2" w:semiHidden="0" w:uiPriority="67" w:unhideWhenUsed="0"/>
+    <w:lsdException w:name="Medium Grid 2 Accent 2" w:semiHidden="0" w:uiPriority="68" w:unhideWhenUsed="0"/>
+    <w:lsdException w:name="Medium Grid 3 Accent 2" w:semiHidden="0" w:uiPriority="69" w:unhideWhenUsed="0"/>
+    <w:lsdException w:name="Dark List Accent 2" w:semiHidden="0" w:uiPriority="70" w:unhideWhenUsed="0"/>
+    <w:lsdException w:name="Colorful Shading Accent 2" w:semiHidden="0" w:uiPriority="71" w:unhideWhenUsed="0"/>
+    <w:lsdException w:name="Colorful List Accent 2" w:semiHidden="0" w:uiPriority="72" w:unhideWhenUsed="0"/>
+    <w:lsdException w:name="Colorful Grid Accent 2" w:semiHidden="0" w:uiPriority="73" w:unhideWhenUsed="0"/>
+    <w:lsdException w:name="Light Shading Accent 3" w:semiHidden="0" w:uiPriority="60" w:unhideWhenUsed="0"/>
+    <w:lsdException w:name="Light List Accent 3" w:semiHidden="0" w:uiPriority="61" w:unhideWhenUsed="0"/>
+    <w:lsdException w:name="Light Grid Accent 3" w:semiHidden="0" w:uiPriority="62" w:unhideWhenUsed="0"/>
+    <w:lsdException w:name="Medium Shading 1 Accent 3" w:semiHidden="0" w:uiPriority="63" w:unhideWhenUsed="0"/>
+    <w:lsdException w:name="Medium Shading 2 Accent 3" w:semiHidden="0" w:uiPriority="64" w:unhideWhenUsed="0"/>
+    <w:lsdException w:name="Medium List 1 Accent 3" w:semiHidden="0" w:uiPriority="65" w:unhideWhenUsed="0"/>
+    <w:lsdException w:name="Medium List 2 Accent 3" w:semiHidden="0" w:uiPriority="66" w:unhideWhenUsed="0"/>
+    <w:lsdException w:name="Medium Grid 1 Accent 3" w:semiHidden="0" w:uiPriority="67" w:unhideWhenUsed="0"/>
+    <w:lsdException w:name="Medium Grid 2 Accent 3" w:semiHidden="0" w:uiPriority="68" w:unhideWhenUsed="0"/>
+    <w:lsdException w:name="Medium Grid 3 Accent 3" w:semiHidden="0" w:uiPriority="69" w:unhideWhenUsed="0"/>
+    <w:lsdException w:name="Dark List Accent 3" w:semiHidden="0" w:uiPriority="70" w:unhideWhenUsed="0"/>
+    <w:lsdException w:name="Colorful Shading Accent 3" w:semiHidden="0" w:uiPriority="71" w:unhideWhenUsed="0"/>
+    <w:lsdException w:name="Colorful List Accent 3" w:semiHidden="0" w:uiPriority="72" w:unhideWhenUsed="0"/>
+    <w:lsdException w:name="Colorful Grid Accent 3" w:semiHidden="0" w:uiPriority="73" w:unhideWhenUsed="0"/>
+    <w:lsdException w:name="Light Shading Accent 4" w:semiHidden="0" w:uiPriority="60" w:unhideWhenUsed="0"/>
+    <w:lsdException w:name="Light List Accent 4" w:semiHidden="0" w:uiPriority="61" w:unhideWhenUsed="0"/>
+    <w:lsdException w:name="Light Grid Accent 4" w:semiHidden="0" w:uiPriority="62" w:unhideWhenUsed="0"/>
+    <w:lsdException w:name="Medium Shading 1 Accent 4" w:semiHidden="0" w:uiPriority="63" w:unhideWhenUsed="0"/>
+    <w:lsdException w:name="Medium Shading 2 Accent 4" w:semiHidden="0" w:uiPriority="64" w:unhideWhenUsed="0"/>
+    <w:lsdException w:name="Medium List 1 Accent 4" w:semiHidden="0" w:uiPriority="65" w:unhideWhenUsed="0"/>
+    <w:lsdException w:name="Medium List 2 Accent 4" w:semiHidden="0" w:uiPriority="66" w:unhideWhenUsed="0"/>
+    <w:lsdException w:name="Medium Grid 1 Accent 4" w:semiHidden="0" w:uiPriority="67" w:unhideWhenUsed="0"/>
+    <w:lsdException w:name="Medium Grid 2 Accent 4" w:semiHidden="0" w:uiPriority="68" w:unhideWhenUsed="0"/>
+    <w:lsdException w:name="Medium Grid 3 Accent 4" w:semiHidden="0" w:uiPriority="69" w:unhideWhenUsed="0"/>
+    <w:lsdException w:name="Dark List Accent 4" w:semiHidden="0" w:uiPriority="70" w:unhideWhenUsed="0"/>
+    <w:lsdException w:name="Colorful Shading Accent 4" w:semiHidden="0" w:uiPriority="71" w:unhideWhenUsed="0"/>
+    <w:lsdException w:name="Colorful List Accent 4" w:semiHidden="0" w:uiPriority="72" w:unhideWhenUsed="0"/>
+    <w:lsdException w:name="Colorful Grid Accent 4" w:semiHidden="0" w:uiPriority="73" w:unhideWhenUsed="0"/>
+    <w:lsdException w:name="Light Shading Accent 5" w:semiHidden="0" w:uiPriority="60" w:unhideWhenUsed="0"/>
+    <w:lsdException w:name="Light List Accent 5" w:semiHidden="0" w:uiPriority="61" w:unhideWhenUsed="0"/>
+    <w:lsdException w:name="Light Grid Accent 5" w:semiHidden="0" w:uiPriority="62" w:unhideWhenUsed="0"/>
+    <w:lsdException w:name="Medium Shading 1 Accent 5" w:semiHidden="0" w:uiPriority="63" w:unhideWhenUsed="0"/>
+    <w:lsdException w:name="Medium Shading 2 Accent 5" w:semiHidden="0" w:uiPriority="64" w:unhideWhenUsed="0"/>
+    <w:lsdException w:name="Medium List 1 Accent 5" w:semiHidden="0" w:uiPriority="65" w:unhideWhenUsed="0"/>
+    <w:lsdException w:name="Medium List 2 Accent 5" w:semiHidden="0" w:uiPriority="66" w:unhideWhenUsed="0"/>
+    <w:lsdException w:name="Medium Grid 1 Accent 5" w:semiHidden="0" w:uiPriority="67" w:unhideWhenUsed="0"/>
+    <w:lsdException w:name="Medium Grid 2 Accent 5" w:semiHidden="0" w:uiPriority="68" w:unhideWhenUsed="0"/>
+    <w:lsdException w:name="Medium Grid 3 Accent 5" w:semiHidden="0" w:uiPriority="69" w:unhideWhenUsed="0"/>
+    <w:lsdException w:name="Dark List Accent 5" w:semiHidden="0" w:uiPriority="70" w:unhideWhenUsed="0"/>
+    <w:lsdException w:name="Colorful Shading Accent 5" w:semiHidden="0" w:uiPriority="71" w:unhideWhenUsed="0"/>
+    <w:lsdException w:name="Colorful List Accent 5" w:semiHidden="0" w:uiPriority="72" w:unhideWhenUsed="0"/>
+    <w:lsdException w:name="Colorful Grid Accent 5" w:semiHidden="0" w:uiPriority="73" w:unhideWhenUsed="0"/>
+    <w:lsdException w:name="Light Shading Accent 6" w:semiHidden="0" w:uiPriority="60" w:unhideWhenUsed="0"/>
+    <w:lsdException w:name="Light List Accent 6" w:semiHidden="0" w:uiPriority="61" w:unhideWhenUsed="0"/>
+    <w:lsdException w:name="Light Grid Accent 6" w:semiHidden="0" w:uiPriority="62" w:unhideWhenUsed="0"/>
+    <w:lsdException w:name="Medium Shading 1 Accent 6" w:semiHidden="0" w:uiPriority="63" w:unhideWhenUsed="0"/>
+    <w:lsdException w:name="Medium Shading 2 Accent 6" w:semiHidden="0" w:uiPriority="64" w:unhideWhenUsed="0"/>
+    <w:lsdException w:name="Medium List 1 Accent 6" w:semiHidden="0" w:uiPriority="65" w:unhideWhenUsed="0"/>
+    <w:lsdException w:name="Medium List 2 Accent 6" w:semiHidden="0" w:uiPriority="66" w:unhideWhenUsed="0"/>
+    <w:lsdException w:name="Medium Grid 1 Accent 6" w:semiHidden="0" w:uiPriority="67" w:unhideWhenUsed="0"/>
+    <w:lsdException w:name="Medium Grid 2 Accent 6" w:semiHidden="0" w:uiPriority="68" w:unhideWhenUsed="0"/>
+    <w:lsdException w:name="Medium Grid 3 Accent 6" w:semiHidden="0" w:uiPriority="69" w:unhideWhenUsed="0"/>
+    <w:lsdException w:name="Dark List Accent 6" w:semiHidden="0" w:uiPriority="70" w:unhideWhenUsed="0"/>
+    <w:lsdException w:name="Colorful Shading Accent 6" w:semiHidden="0" w:uiPriority="71" w:unhideWhenUsed="0"/>
+    <w:lsdException w:name="Colorful List Accent 6" w:semiHidden="0" w:uiPriority="72" w:unhideWhenUsed="0"/>
+    <w:lsdException w:name="Colorful Grid Accent 6" w:semiHidden="0" w:uiPriority="73" w:unhideWhenUsed="0"/>
+    <w:lsdException w:name="Subtle Emphasis" w:semiHidden="0" w:uiPriority="19" w:unhideWhenUsed="0" w:qFormat="1"/>
+    <w:lsdException w:name="Intense Emphasis" w:semiHidden="0" w:uiPriority="21" w:unhideWhenUsed="0" w:qFormat="1"/>
+    <w:lsdException w:name="Subtle Reference" w:semiHidden="0" w:uiPriority="31" w:unhideWhenUsed="0" w:qFormat="1"/>
+    <w:lsdException w:name="Intense Reference" w:semiHidden="0" w:uiPriority="32" w:unhideWhenUsed="0" w:qFormat="1"/>
+    <w:lsdException w:name="Book Title" w:semiHidden="0" w:uiPriority="33" w:unhideWhenUsed="0" w:qFormat="1"/>
+    <w:lsdException w:name="Bibliography" w:uiPriority="37"/>
+    <w:lsdException w:name="TOC Heading" w:uiPriority="39" w:qFormat="1"/>
   </w:latentStyles>
   <w:style w:type="paragraph" w:default="1" w:styleId="Normal">
     <w:name w:val="Normal"/>

</xml_diff>